<commit_message>
Videoya göre Rapor Düzenlemesi
</commit_message>
<xml_diff>
--- a/Düzenlenmiş Teknofest İHA Rapor.docx
+++ b/Düzenlenmiş Teknofest İHA Rapor.docx
@@ -523,7 +523,7 @@
           <w:lang w:eastAsia="tr-TR"/>
         </w:rPr>
         <w:drawing>
-          <wp:inline distT="0" distB="0" distL="0" distR="0" wp14:anchorId="34BFB802" wp14:editId="799A118A">
+          <wp:inline distT="0" distB="0" distL="0" distR="0" wp14:anchorId="34BFB802" wp14:editId="42284355">
             <wp:extent cx="5731510" cy="2362200"/>
             <wp:effectExtent l="0" t="0" r="2540" b="0"/>
             <wp:docPr id="1" name="Resim 1"/>
@@ -546,7 +546,7 @@
                   <pic:spPr>
                     <a:xfrm>
                       <a:off x="0" y="0"/>
-                      <a:ext cx="5731510" cy="2362200"/>
+                      <a:ext cx="5789259" cy="2386001"/>
                     </a:xfrm>
                     <a:prstGeom prst="rect">
                       <a:avLst/>
@@ -641,181 +641,3666 @@
         <w:t xml:space="preserve"> </w:t>
       </w:r>
     </w:p>
+    <w:tbl>
+      <w:tblPr>
+        <w:tblW w:w="4920" w:type="dxa"/>
+        <w:tblCellMar>
+          <w:left w:w="70" w:type="dxa"/>
+          <w:right w:w="70" w:type="dxa"/>
+        </w:tblCellMar>
+        <w:tblLook w:val="04A0" w:firstRow="1" w:lastRow="0" w:firstColumn="1" w:lastColumn="0" w:noHBand="0" w:noVBand="1"/>
+      </w:tblPr>
+      <w:tblGrid>
+        <w:gridCol w:w="1580"/>
+        <w:gridCol w:w="1780"/>
+        <w:gridCol w:w="1560"/>
+      </w:tblGrid>
+      <w:tr>
+        <w:trPr>
+          <w:trHeight w:val="315"/>
+        </w:trPr>
+        <w:tc>
+          <w:tcPr>
+            <w:tcW w:w="1580" w:type="dxa"/>
+            <w:tcBorders>
+              <w:top w:val="single" w:sz="4" w:space="0" w:color="auto"/>
+              <w:left w:val="single" w:sz="4" w:space="0" w:color="auto"/>
+              <w:bottom w:val="single" w:sz="4" w:space="0" w:color="auto"/>
+              <w:right w:val="single" w:sz="4" w:space="0" w:color="auto"/>
+            </w:tcBorders>
+            <w:shd w:val="clear" w:color="000000" w:fill="4472C4"/>
+            <w:noWrap/>
+            <w:vAlign w:val="center"/>
+            <w:hideMark/>
+          </w:tcPr>
+          <w:p>
+            <w:pPr>
+              <w:spacing w:after="0" w:line="240" w:lineRule="auto"/>
+              <w:jc w:val="center"/>
+              <w:rPr>
+                <w:rFonts w:ascii="Calibri" w:eastAsia="Times New Roman" w:hAnsi="Calibri" w:cs="Calibri"/>
+                <w:color w:val="FFFFFF"/>
+                <w:lang w:eastAsia="tr-TR"/>
+              </w:rPr>
+            </w:pPr>
+            <w:r>
+              <w:rPr>
+                <w:rFonts w:ascii="Calibri" w:eastAsia="Times New Roman" w:hAnsi="Calibri" w:cs="Calibri"/>
+                <w:color w:val="FFFFFF"/>
+                <w:lang w:eastAsia="tr-TR"/>
+              </w:rPr>
+              <w:t> </w:t>
+            </w:r>
+          </w:p>
+        </w:tc>
+        <w:tc>
+          <w:tcPr>
+            <w:tcW w:w="1780" w:type="dxa"/>
+            <w:tcBorders>
+              <w:top w:val="single" w:sz="4" w:space="0" w:color="auto"/>
+              <w:left w:val="nil"/>
+              <w:bottom w:val="single" w:sz="4" w:space="0" w:color="auto"/>
+              <w:right w:val="single" w:sz="4" w:space="0" w:color="auto"/>
+            </w:tcBorders>
+            <w:shd w:val="clear" w:color="000000" w:fill="4472C4"/>
+            <w:noWrap/>
+            <w:vAlign w:val="center"/>
+            <w:hideMark/>
+          </w:tcPr>
+          <w:p>
+            <w:pPr>
+              <w:spacing w:after="0" w:line="240" w:lineRule="auto"/>
+              <w:jc w:val="center"/>
+              <w:rPr>
+                <w:rFonts w:ascii="Calibri" w:eastAsia="Times New Roman" w:hAnsi="Calibri" w:cs="Calibri"/>
+                <w:color w:val="FFFFFF"/>
+                <w:lang w:eastAsia="tr-TR"/>
+              </w:rPr>
+            </w:pPr>
+            <w:r>
+              <w:rPr>
+                <w:rFonts w:ascii="Calibri" w:eastAsia="Times New Roman" w:hAnsi="Calibri" w:cs="Calibri"/>
+                <w:color w:val="FFFFFF"/>
+                <w:lang w:eastAsia="tr-TR"/>
+              </w:rPr>
+              <w:t>1. Görev</w:t>
+            </w:r>
+          </w:p>
+        </w:tc>
+        <w:tc>
+          <w:tcPr>
+            <w:tcW w:w="1560" w:type="dxa"/>
+            <w:tcBorders>
+              <w:top w:val="single" w:sz="4" w:space="0" w:color="auto"/>
+              <w:left w:val="nil"/>
+              <w:bottom w:val="single" w:sz="4" w:space="0" w:color="auto"/>
+              <w:right w:val="single" w:sz="4" w:space="0" w:color="auto"/>
+            </w:tcBorders>
+            <w:shd w:val="clear" w:color="000000" w:fill="4472C4"/>
+            <w:noWrap/>
+            <w:vAlign w:val="center"/>
+            <w:hideMark/>
+          </w:tcPr>
+          <w:p>
+            <w:pPr>
+              <w:spacing w:after="0" w:line="240" w:lineRule="auto"/>
+              <w:jc w:val="center"/>
+              <w:rPr>
+                <w:rFonts w:ascii="Calibri" w:eastAsia="Times New Roman" w:hAnsi="Calibri" w:cs="Calibri"/>
+                <w:color w:val="FFFFFF"/>
+                <w:lang w:eastAsia="tr-TR"/>
+              </w:rPr>
+            </w:pPr>
+            <w:r>
+              <w:rPr>
+                <w:rFonts w:ascii="Calibri" w:eastAsia="Times New Roman" w:hAnsi="Calibri" w:cs="Calibri"/>
+                <w:color w:val="FFFFFF"/>
+                <w:lang w:eastAsia="tr-TR"/>
+              </w:rPr>
+              <w:t>2.Görev</w:t>
+            </w:r>
+          </w:p>
+        </w:tc>
+      </w:tr>
+      <w:tr>
+        <w:trPr>
+          <w:trHeight w:val="315"/>
+        </w:trPr>
+        <w:tc>
+          <w:tcPr>
+            <w:tcW w:w="1580" w:type="dxa"/>
+            <w:tcBorders>
+              <w:top w:val="nil"/>
+              <w:left w:val="single" w:sz="4" w:space="0" w:color="auto"/>
+              <w:bottom w:val="single" w:sz="4" w:space="0" w:color="auto"/>
+              <w:right w:val="single" w:sz="4" w:space="0" w:color="auto"/>
+            </w:tcBorders>
+            <w:shd w:val="clear" w:color="000000" w:fill="4472C4"/>
+            <w:noWrap/>
+            <w:vAlign w:val="center"/>
+            <w:hideMark/>
+          </w:tcPr>
+          <w:p>
+            <w:pPr>
+              <w:spacing w:after="0" w:line="240" w:lineRule="auto"/>
+              <w:jc w:val="center"/>
+              <w:rPr>
+                <w:rFonts w:ascii="Calibri" w:eastAsia="Times New Roman" w:hAnsi="Calibri" w:cs="Calibri"/>
+                <w:color w:val="FFFFFF"/>
+                <w:lang w:eastAsia="tr-TR"/>
+              </w:rPr>
+            </w:pPr>
+            <w:r>
+              <w:rPr>
+                <w:rFonts w:ascii="Calibri" w:eastAsia="Times New Roman" w:hAnsi="Calibri" w:cs="Calibri"/>
+                <w:color w:val="FFFFFF"/>
+                <w:lang w:eastAsia="tr-TR"/>
+              </w:rPr>
+              <w:t>Kalkış Ağırlığı</w:t>
+            </w:r>
+          </w:p>
+        </w:tc>
+        <w:tc>
+          <w:tcPr>
+            <w:tcW w:w="1780" w:type="dxa"/>
+            <w:tcBorders>
+              <w:top w:val="nil"/>
+              <w:left w:val="nil"/>
+              <w:bottom w:val="single" w:sz="4" w:space="0" w:color="auto"/>
+              <w:right w:val="single" w:sz="4" w:space="0" w:color="auto"/>
+            </w:tcBorders>
+            <w:shd w:val="clear" w:color="000000" w:fill="DDEBF7"/>
+            <w:noWrap/>
+            <w:vAlign w:val="center"/>
+            <w:hideMark/>
+          </w:tcPr>
+          <w:p>
+            <w:pPr>
+              <w:spacing w:after="0" w:line="240" w:lineRule="auto"/>
+              <w:jc w:val="center"/>
+              <w:rPr>
+                <w:rFonts w:ascii="Calibri" w:eastAsia="Times New Roman" w:hAnsi="Calibri" w:cs="Calibri"/>
+                <w:color w:val="000000"/>
+                <w:lang w:eastAsia="tr-TR"/>
+              </w:rPr>
+            </w:pPr>
+            <w:r>
+              <w:rPr>
+                <w:rFonts w:ascii="Calibri" w:eastAsia="Times New Roman" w:hAnsi="Calibri" w:cs="Calibri"/>
+                <w:color w:val="000000"/>
+                <w:lang w:eastAsia="tr-TR"/>
+              </w:rPr>
+              <w:t>1200 gram</w:t>
+            </w:r>
+          </w:p>
+        </w:tc>
+        <w:tc>
+          <w:tcPr>
+            <w:tcW w:w="1560" w:type="dxa"/>
+            <w:tcBorders>
+              <w:top w:val="nil"/>
+              <w:left w:val="nil"/>
+              <w:bottom w:val="single" w:sz="4" w:space="0" w:color="auto"/>
+              <w:right w:val="single" w:sz="4" w:space="0" w:color="auto"/>
+            </w:tcBorders>
+            <w:shd w:val="clear" w:color="000000" w:fill="DDEBF7"/>
+            <w:noWrap/>
+            <w:vAlign w:val="center"/>
+            <w:hideMark/>
+          </w:tcPr>
+          <w:p>
+            <w:pPr>
+              <w:spacing w:after="0" w:line="240" w:lineRule="auto"/>
+              <w:jc w:val="center"/>
+              <w:rPr>
+                <w:rFonts w:ascii="Calibri" w:eastAsia="Times New Roman" w:hAnsi="Calibri" w:cs="Calibri"/>
+                <w:color w:val="000000"/>
+                <w:lang w:eastAsia="tr-TR"/>
+              </w:rPr>
+            </w:pPr>
+            <w:r>
+              <w:rPr>
+                <w:rFonts w:ascii="Calibri" w:eastAsia="Times New Roman" w:hAnsi="Calibri" w:cs="Calibri"/>
+                <w:color w:val="000000"/>
+                <w:lang w:eastAsia="tr-TR"/>
+              </w:rPr>
+              <w:t>1500 gram</w:t>
+            </w:r>
+          </w:p>
+        </w:tc>
+      </w:tr>
+      <w:tr>
+        <w:trPr>
+          <w:trHeight w:val="315"/>
+        </w:trPr>
+        <w:tc>
+          <w:tcPr>
+            <w:tcW w:w="1580" w:type="dxa"/>
+            <w:tcBorders>
+              <w:top w:val="nil"/>
+              <w:left w:val="single" w:sz="4" w:space="0" w:color="auto"/>
+              <w:bottom w:val="single" w:sz="4" w:space="0" w:color="auto"/>
+              <w:right w:val="single" w:sz="4" w:space="0" w:color="auto"/>
+            </w:tcBorders>
+            <w:shd w:val="clear" w:color="000000" w:fill="4472C4"/>
+            <w:noWrap/>
+            <w:vAlign w:val="center"/>
+            <w:hideMark/>
+          </w:tcPr>
+          <w:p>
+            <w:pPr>
+              <w:spacing w:after="0" w:line="240" w:lineRule="auto"/>
+              <w:jc w:val="center"/>
+              <w:rPr>
+                <w:rFonts w:ascii="Calibri" w:eastAsia="Times New Roman" w:hAnsi="Calibri" w:cs="Calibri"/>
+                <w:color w:val="FFFFFF"/>
+                <w:lang w:eastAsia="tr-TR"/>
+              </w:rPr>
+            </w:pPr>
+            <w:r>
+              <w:rPr>
+                <w:rFonts w:ascii="Calibri" w:eastAsia="Times New Roman" w:hAnsi="Calibri" w:cs="Calibri"/>
+                <w:color w:val="FFFFFF"/>
+                <w:lang w:eastAsia="tr-TR"/>
+              </w:rPr>
+              <w:t>Uçuş Hızı</w:t>
+            </w:r>
+          </w:p>
+        </w:tc>
+        <w:tc>
+          <w:tcPr>
+            <w:tcW w:w="1780" w:type="dxa"/>
+            <w:tcBorders>
+              <w:top w:val="nil"/>
+              <w:left w:val="nil"/>
+              <w:bottom w:val="single" w:sz="4" w:space="0" w:color="auto"/>
+              <w:right w:val="single" w:sz="4" w:space="0" w:color="auto"/>
+            </w:tcBorders>
+            <w:shd w:val="clear" w:color="000000" w:fill="BDD7EE"/>
+            <w:noWrap/>
+            <w:vAlign w:val="center"/>
+            <w:hideMark/>
+          </w:tcPr>
+          <w:p>
+            <w:pPr>
+              <w:spacing w:after="0" w:line="240" w:lineRule="auto"/>
+              <w:jc w:val="center"/>
+              <w:rPr>
+                <w:rFonts w:ascii="Calibri" w:eastAsia="Times New Roman" w:hAnsi="Calibri" w:cs="Calibri"/>
+                <w:color w:val="000000"/>
+                <w:lang w:eastAsia="tr-TR"/>
+              </w:rPr>
+            </w:pPr>
+            <w:r>
+              <w:rPr>
+                <w:rFonts w:ascii="Calibri" w:eastAsia="Times New Roman" w:hAnsi="Calibri" w:cs="Calibri"/>
+                <w:color w:val="000000"/>
+                <w:lang w:eastAsia="tr-TR"/>
+              </w:rPr>
+              <w:t>70 Km/Saat</w:t>
+            </w:r>
+          </w:p>
+        </w:tc>
+        <w:tc>
+          <w:tcPr>
+            <w:tcW w:w="1560" w:type="dxa"/>
+            <w:tcBorders>
+              <w:top w:val="nil"/>
+              <w:left w:val="nil"/>
+              <w:bottom w:val="single" w:sz="4" w:space="0" w:color="auto"/>
+              <w:right w:val="single" w:sz="4" w:space="0" w:color="auto"/>
+            </w:tcBorders>
+            <w:shd w:val="clear" w:color="000000" w:fill="BDD7EE"/>
+            <w:noWrap/>
+            <w:vAlign w:val="center"/>
+            <w:hideMark/>
+          </w:tcPr>
+          <w:p>
+            <w:pPr>
+              <w:spacing w:after="0" w:line="240" w:lineRule="auto"/>
+              <w:jc w:val="center"/>
+              <w:rPr>
+                <w:rFonts w:ascii="Calibri" w:eastAsia="Times New Roman" w:hAnsi="Calibri" w:cs="Calibri"/>
+                <w:color w:val="000000"/>
+                <w:lang w:eastAsia="tr-TR"/>
+              </w:rPr>
+            </w:pPr>
+            <w:r>
+              <w:rPr>
+                <w:rFonts w:ascii="Calibri" w:eastAsia="Times New Roman" w:hAnsi="Calibri" w:cs="Calibri"/>
+                <w:color w:val="000000"/>
+                <w:lang w:eastAsia="tr-TR"/>
+              </w:rPr>
+              <w:t>60 Km/Saat</w:t>
+            </w:r>
+          </w:p>
+        </w:tc>
+      </w:tr>
+      <w:tr>
+        <w:trPr>
+          <w:trHeight w:val="315"/>
+        </w:trPr>
+        <w:tc>
+          <w:tcPr>
+            <w:tcW w:w="1580" w:type="dxa"/>
+            <w:tcBorders>
+              <w:top w:val="nil"/>
+              <w:left w:val="single" w:sz="4" w:space="0" w:color="auto"/>
+              <w:bottom w:val="single" w:sz="4" w:space="0" w:color="auto"/>
+              <w:right w:val="single" w:sz="4" w:space="0" w:color="auto"/>
+            </w:tcBorders>
+            <w:shd w:val="clear" w:color="000000" w:fill="4472C4"/>
+            <w:noWrap/>
+            <w:vAlign w:val="center"/>
+            <w:hideMark/>
+          </w:tcPr>
+          <w:p>
+            <w:pPr>
+              <w:spacing w:after="0" w:line="240" w:lineRule="auto"/>
+              <w:jc w:val="center"/>
+              <w:rPr>
+                <w:rFonts w:ascii="Calibri" w:eastAsia="Times New Roman" w:hAnsi="Calibri" w:cs="Calibri"/>
+                <w:color w:val="FFFFFF"/>
+                <w:lang w:eastAsia="tr-TR"/>
+              </w:rPr>
+            </w:pPr>
+            <w:r>
+              <w:rPr>
+                <w:rFonts w:ascii="Calibri" w:eastAsia="Times New Roman" w:hAnsi="Calibri" w:cs="Calibri"/>
+                <w:color w:val="FFFFFF"/>
+                <w:lang w:eastAsia="tr-TR"/>
+              </w:rPr>
+              <w:t>Yük Ağırlığı</w:t>
+            </w:r>
+          </w:p>
+        </w:tc>
+        <w:tc>
+          <w:tcPr>
+            <w:tcW w:w="1780" w:type="dxa"/>
+            <w:tcBorders>
+              <w:top w:val="nil"/>
+              <w:left w:val="nil"/>
+              <w:bottom w:val="single" w:sz="4" w:space="0" w:color="auto"/>
+              <w:right w:val="single" w:sz="4" w:space="0" w:color="auto"/>
+            </w:tcBorders>
+            <w:shd w:val="clear" w:color="000000" w:fill="DDEBF7"/>
+            <w:noWrap/>
+            <w:vAlign w:val="center"/>
+            <w:hideMark/>
+          </w:tcPr>
+          <w:p>
+            <w:pPr>
+              <w:spacing w:after="0" w:line="240" w:lineRule="auto"/>
+              <w:jc w:val="center"/>
+              <w:rPr>
+                <w:rFonts w:ascii="Calibri" w:eastAsia="Times New Roman" w:hAnsi="Calibri" w:cs="Calibri"/>
+                <w:color w:val="000000"/>
+                <w:lang w:eastAsia="tr-TR"/>
+              </w:rPr>
+            </w:pPr>
+            <w:r>
+              <w:rPr>
+                <w:rFonts w:ascii="Calibri" w:eastAsia="Times New Roman" w:hAnsi="Calibri" w:cs="Calibri"/>
+                <w:color w:val="000000"/>
+                <w:lang w:eastAsia="tr-TR"/>
+              </w:rPr>
+              <w:t>0 gram</w:t>
+            </w:r>
+          </w:p>
+        </w:tc>
+        <w:tc>
+          <w:tcPr>
+            <w:tcW w:w="1560" w:type="dxa"/>
+            <w:tcBorders>
+              <w:top w:val="nil"/>
+              <w:left w:val="nil"/>
+              <w:bottom w:val="single" w:sz="4" w:space="0" w:color="auto"/>
+              <w:right w:val="single" w:sz="4" w:space="0" w:color="auto"/>
+            </w:tcBorders>
+            <w:shd w:val="clear" w:color="000000" w:fill="DDEBF7"/>
+            <w:noWrap/>
+            <w:vAlign w:val="center"/>
+            <w:hideMark/>
+          </w:tcPr>
+          <w:p>
+            <w:pPr>
+              <w:spacing w:after="0" w:line="240" w:lineRule="auto"/>
+              <w:jc w:val="center"/>
+              <w:rPr>
+                <w:rFonts w:ascii="Calibri" w:eastAsia="Times New Roman" w:hAnsi="Calibri" w:cs="Calibri"/>
+                <w:color w:val="000000"/>
+                <w:lang w:eastAsia="tr-TR"/>
+              </w:rPr>
+            </w:pPr>
+            <w:r>
+              <w:rPr>
+                <w:rFonts w:ascii="Calibri" w:eastAsia="Times New Roman" w:hAnsi="Calibri" w:cs="Calibri"/>
+                <w:color w:val="000000"/>
+                <w:lang w:eastAsia="tr-TR"/>
+              </w:rPr>
+              <w:t>330 gram</w:t>
+            </w:r>
+          </w:p>
+        </w:tc>
+      </w:tr>
+      <w:tr>
+        <w:trPr>
+          <w:trHeight w:val="315"/>
+        </w:trPr>
+        <w:tc>
+          <w:tcPr>
+            <w:tcW w:w="1580" w:type="dxa"/>
+            <w:tcBorders>
+              <w:top w:val="nil"/>
+              <w:left w:val="single" w:sz="4" w:space="0" w:color="auto"/>
+              <w:bottom w:val="single" w:sz="4" w:space="0" w:color="auto"/>
+              <w:right w:val="single" w:sz="4" w:space="0" w:color="auto"/>
+            </w:tcBorders>
+            <w:shd w:val="clear" w:color="000000" w:fill="4472C4"/>
+            <w:noWrap/>
+            <w:vAlign w:val="center"/>
+            <w:hideMark/>
+          </w:tcPr>
+          <w:p>
+            <w:pPr>
+              <w:spacing w:after="0" w:line="240" w:lineRule="auto"/>
+              <w:jc w:val="center"/>
+              <w:rPr>
+                <w:rFonts w:ascii="Calibri" w:eastAsia="Times New Roman" w:hAnsi="Calibri" w:cs="Calibri"/>
+                <w:color w:val="FFFFFF"/>
+                <w:lang w:eastAsia="tr-TR"/>
+              </w:rPr>
+            </w:pPr>
+            <w:r>
+              <w:rPr>
+                <w:rFonts w:ascii="Calibri" w:eastAsia="Times New Roman" w:hAnsi="Calibri" w:cs="Calibri"/>
+                <w:color w:val="FFFFFF"/>
+                <w:lang w:eastAsia="tr-TR"/>
+              </w:rPr>
+              <w:t>Uçuş Tipi</w:t>
+            </w:r>
+          </w:p>
+        </w:tc>
+        <w:tc>
+          <w:tcPr>
+            <w:tcW w:w="1780" w:type="dxa"/>
+            <w:tcBorders>
+              <w:top w:val="nil"/>
+              <w:left w:val="nil"/>
+              <w:bottom w:val="single" w:sz="4" w:space="0" w:color="auto"/>
+              <w:right w:val="single" w:sz="4" w:space="0" w:color="auto"/>
+            </w:tcBorders>
+            <w:shd w:val="clear" w:color="000000" w:fill="BDD7EE"/>
+            <w:noWrap/>
+            <w:vAlign w:val="center"/>
+            <w:hideMark/>
+          </w:tcPr>
+          <w:p>
+            <w:pPr>
+              <w:spacing w:after="0" w:line="240" w:lineRule="auto"/>
+              <w:jc w:val="center"/>
+              <w:rPr>
+                <w:rFonts w:ascii="Calibri" w:eastAsia="Times New Roman" w:hAnsi="Calibri" w:cs="Calibri"/>
+                <w:color w:val="000000"/>
+                <w:lang w:eastAsia="tr-TR"/>
+              </w:rPr>
+            </w:pPr>
+            <w:r>
+              <w:rPr>
+                <w:rFonts w:ascii="Calibri" w:eastAsia="Times New Roman" w:hAnsi="Calibri" w:cs="Calibri"/>
+                <w:color w:val="000000"/>
+                <w:lang w:eastAsia="tr-TR"/>
+              </w:rPr>
+              <w:t>Otonom</w:t>
+            </w:r>
+          </w:p>
+        </w:tc>
+        <w:tc>
+          <w:tcPr>
+            <w:tcW w:w="1560" w:type="dxa"/>
+            <w:tcBorders>
+              <w:top w:val="nil"/>
+              <w:left w:val="nil"/>
+              <w:bottom w:val="single" w:sz="4" w:space="0" w:color="auto"/>
+              <w:right w:val="single" w:sz="4" w:space="0" w:color="auto"/>
+            </w:tcBorders>
+            <w:shd w:val="clear" w:color="000000" w:fill="BDD7EE"/>
+            <w:noWrap/>
+            <w:vAlign w:val="center"/>
+            <w:hideMark/>
+          </w:tcPr>
+          <w:p>
+            <w:pPr>
+              <w:spacing w:after="0" w:line="240" w:lineRule="auto"/>
+              <w:jc w:val="center"/>
+              <w:rPr>
+                <w:rFonts w:ascii="Calibri" w:eastAsia="Times New Roman" w:hAnsi="Calibri" w:cs="Calibri"/>
+                <w:color w:val="000000"/>
+                <w:lang w:eastAsia="tr-TR"/>
+              </w:rPr>
+            </w:pPr>
+            <w:r>
+              <w:rPr>
+                <w:rFonts w:ascii="Calibri" w:eastAsia="Times New Roman" w:hAnsi="Calibri" w:cs="Calibri"/>
+                <w:color w:val="000000"/>
+                <w:lang w:eastAsia="tr-TR"/>
+              </w:rPr>
+              <w:t>Otonom</w:t>
+            </w:r>
+          </w:p>
+        </w:tc>
+      </w:tr>
+      <w:tr>
+        <w:trPr>
+          <w:trHeight w:val="315"/>
+        </w:trPr>
+        <w:tc>
+          <w:tcPr>
+            <w:tcW w:w="1580" w:type="dxa"/>
+            <w:tcBorders>
+              <w:top w:val="nil"/>
+              <w:left w:val="single" w:sz="4" w:space="0" w:color="auto"/>
+              <w:bottom w:val="single" w:sz="4" w:space="0" w:color="auto"/>
+              <w:right w:val="single" w:sz="4" w:space="0" w:color="auto"/>
+            </w:tcBorders>
+            <w:shd w:val="clear" w:color="000000" w:fill="4472C4"/>
+            <w:noWrap/>
+            <w:vAlign w:val="center"/>
+            <w:hideMark/>
+          </w:tcPr>
+          <w:p>
+            <w:pPr>
+              <w:spacing w:after="0" w:line="240" w:lineRule="auto"/>
+              <w:jc w:val="center"/>
+              <w:rPr>
+                <w:rFonts w:ascii="Calibri" w:eastAsia="Times New Roman" w:hAnsi="Calibri" w:cs="Calibri"/>
+                <w:color w:val="FFFFFF"/>
+                <w:lang w:eastAsia="tr-TR"/>
+              </w:rPr>
+            </w:pPr>
+            <w:r>
+              <w:rPr>
+                <w:rFonts w:ascii="Calibri" w:eastAsia="Times New Roman" w:hAnsi="Calibri" w:cs="Calibri"/>
+                <w:color w:val="FFFFFF"/>
+                <w:lang w:eastAsia="tr-TR"/>
+              </w:rPr>
+              <w:t>Uçuş Süresi</w:t>
+            </w:r>
+          </w:p>
+        </w:tc>
+        <w:tc>
+          <w:tcPr>
+            <w:tcW w:w="1780" w:type="dxa"/>
+            <w:tcBorders>
+              <w:top w:val="nil"/>
+              <w:left w:val="nil"/>
+              <w:bottom w:val="single" w:sz="4" w:space="0" w:color="auto"/>
+              <w:right w:val="single" w:sz="4" w:space="0" w:color="auto"/>
+            </w:tcBorders>
+            <w:shd w:val="clear" w:color="000000" w:fill="DDEBF7"/>
+            <w:noWrap/>
+            <w:vAlign w:val="center"/>
+            <w:hideMark/>
+          </w:tcPr>
+          <w:p>
+            <w:pPr>
+              <w:spacing w:after="0" w:line="240" w:lineRule="auto"/>
+              <w:jc w:val="center"/>
+              <w:rPr>
+                <w:rFonts w:ascii="Calibri" w:eastAsia="Times New Roman" w:hAnsi="Calibri" w:cs="Calibri"/>
+                <w:color w:val="000000"/>
+                <w:lang w:eastAsia="tr-TR"/>
+              </w:rPr>
+            </w:pPr>
+            <w:r>
+              <w:rPr>
+                <w:rFonts w:ascii="Calibri" w:eastAsia="Times New Roman" w:hAnsi="Calibri" w:cs="Calibri"/>
+                <w:color w:val="000000"/>
+                <w:lang w:eastAsia="tr-TR"/>
+              </w:rPr>
+              <w:t>1,5 Dakika</w:t>
+            </w:r>
+          </w:p>
+        </w:tc>
+        <w:tc>
+          <w:tcPr>
+            <w:tcW w:w="1560" w:type="dxa"/>
+            <w:tcBorders>
+              <w:top w:val="nil"/>
+              <w:left w:val="nil"/>
+              <w:bottom w:val="single" w:sz="4" w:space="0" w:color="auto"/>
+              <w:right w:val="single" w:sz="4" w:space="0" w:color="auto"/>
+            </w:tcBorders>
+            <w:shd w:val="clear" w:color="000000" w:fill="DDEBF7"/>
+            <w:noWrap/>
+            <w:vAlign w:val="center"/>
+            <w:hideMark/>
+          </w:tcPr>
+          <w:p>
+            <w:pPr>
+              <w:spacing w:after="0" w:line="240" w:lineRule="auto"/>
+              <w:jc w:val="center"/>
+              <w:rPr>
+                <w:rFonts w:ascii="Calibri" w:eastAsia="Times New Roman" w:hAnsi="Calibri" w:cs="Calibri"/>
+                <w:color w:val="000000"/>
+                <w:lang w:eastAsia="tr-TR"/>
+              </w:rPr>
+            </w:pPr>
+            <w:r>
+              <w:rPr>
+                <w:rFonts w:ascii="Calibri" w:eastAsia="Times New Roman" w:hAnsi="Calibri" w:cs="Calibri"/>
+                <w:color w:val="000000"/>
+                <w:lang w:eastAsia="tr-TR"/>
+              </w:rPr>
+              <w:t>2 Dakika</w:t>
+            </w:r>
+          </w:p>
+        </w:tc>
+      </w:tr>
+    </w:tbl>
     <w:p>
       <w:pPr>
-        <w:rPr>
-          <w:rFonts w:ascii="Arial" w:hAnsi="Arial" w:cs="Arial"/>
-          <w:bCs/>
-          <w:sz w:val="24"/>
-          <w:szCs w:val="24"/>
-        </w:rPr>
-      </w:pPr>
-      <w:r>
-        <w:rPr>
-          <w:rFonts w:ascii="Arial" w:hAnsi="Arial" w:cs="Arial"/>
-          <w:bCs/>
-          <w:sz w:val="24"/>
-          <w:szCs w:val="24"/>
-        </w:rPr>
-        <w:t>Projedeki görevlere ve alınacak olan elektronik malzemelerin boyutlarına göre teknik çizimler yapıldı. 3B tasarımlar özgün olarak tasarlandı</w:t>
-      </w:r>
-      <w:r>
-        <w:rPr>
-          <w:rFonts w:ascii="Arial" w:hAnsi="Arial" w:cs="Arial"/>
-          <w:bCs/>
-          <w:sz w:val="24"/>
-          <w:szCs w:val="24"/>
-        </w:rPr>
-        <w:t xml:space="preserve"> (Şekil 1)</w:t>
-      </w:r>
-      <w:r>
-        <w:rPr>
-          <w:rFonts w:ascii="Arial" w:hAnsi="Arial" w:cs="Arial"/>
-          <w:bCs/>
-          <w:sz w:val="24"/>
-          <w:szCs w:val="24"/>
-        </w:rPr>
-        <w:t xml:space="preserve">. Döner kanat insansız hava aracının tasarlama aşamasında, hafif olması, yük bırakma sisteminin en uygun yere konumlandırılması, </w:t>
-      </w:r>
-      <w:r>
-        <w:rPr>
-          <w:rFonts w:ascii="Arial" w:hAnsi="Arial" w:cs="Arial"/>
-          <w:bCs/>
-          <w:sz w:val="24"/>
-          <w:szCs w:val="24"/>
-        </w:rPr>
-        <w:t xml:space="preserve">otonom özellikleri ile </w:t>
-      </w:r>
-      <w:r>
-        <w:rPr>
-          <w:rFonts w:ascii="Arial" w:hAnsi="Arial" w:cs="Arial"/>
-          <w:bCs/>
-          <w:sz w:val="24"/>
-          <w:szCs w:val="24"/>
-        </w:rPr>
-        <w:t>kalkış öncesi</w:t>
-      </w:r>
-      <w:r>
-        <w:rPr>
-          <w:rFonts w:ascii="Arial" w:hAnsi="Arial" w:cs="Arial"/>
-          <w:bCs/>
-          <w:sz w:val="24"/>
-          <w:szCs w:val="24"/>
-        </w:rPr>
-        <w:t xml:space="preserve">nde atanan görevi gerçekleştirerek </w:t>
-      </w:r>
-      <w:r>
-        <w:rPr>
-          <w:rFonts w:ascii="Arial" w:hAnsi="Arial" w:cs="Arial"/>
-          <w:bCs/>
-          <w:sz w:val="24"/>
-          <w:szCs w:val="24"/>
-        </w:rPr>
-        <w:t>belirlenen alana yük bırakması,</w:t>
-      </w:r>
-      <w:r>
-        <w:rPr>
-          <w:rFonts w:ascii="Arial" w:hAnsi="Arial" w:cs="Arial"/>
-          <w:bCs/>
-          <w:sz w:val="24"/>
-          <w:szCs w:val="24"/>
-        </w:rPr>
-        <w:t xml:space="preserve"> </w:t>
-      </w:r>
-      <w:r>
-        <w:rPr>
-          <w:rFonts w:ascii="Arial" w:hAnsi="Arial" w:cs="Arial"/>
-          <w:bCs/>
-          <w:sz w:val="24"/>
-          <w:szCs w:val="24"/>
-        </w:rPr>
-        <w:t>aerodinamiğ</w:t>
-      </w:r>
-      <w:r>
-        <w:rPr>
-          <w:rFonts w:ascii="Arial" w:hAnsi="Arial" w:cs="Arial"/>
-          <w:bCs/>
-          <w:sz w:val="24"/>
-          <w:szCs w:val="24"/>
-        </w:rPr>
-        <w:t>e uygun tasarım</w:t>
-      </w:r>
-      <w:r>
-        <w:rPr>
-          <w:rFonts w:ascii="Arial" w:hAnsi="Arial" w:cs="Arial"/>
-          <w:bCs/>
-          <w:color w:val="FF0000"/>
-          <w:sz w:val="24"/>
-          <w:szCs w:val="24"/>
-        </w:rPr>
-        <w:t xml:space="preserve"> </w:t>
-      </w:r>
-      <w:r>
-        <w:rPr>
-          <w:rFonts w:ascii="Arial" w:hAnsi="Arial" w:cs="Arial"/>
-          <w:bCs/>
-          <w:sz w:val="24"/>
-          <w:szCs w:val="24"/>
-        </w:rPr>
-        <w:t xml:space="preserve">ile manevra kabiliyetinin </w:t>
-      </w:r>
-      <w:r>
-        <w:rPr>
-          <w:rFonts w:ascii="Arial" w:hAnsi="Arial" w:cs="Arial"/>
-          <w:bCs/>
-          <w:sz w:val="24"/>
-          <w:szCs w:val="24"/>
-        </w:rPr>
-        <w:t>arttırılması</w:t>
-      </w:r>
-      <w:r>
-        <w:rPr>
-          <w:rFonts w:ascii="Arial" w:hAnsi="Arial" w:cs="Arial"/>
-          <w:bCs/>
-          <w:sz w:val="24"/>
-          <w:szCs w:val="24"/>
-        </w:rPr>
-        <w:t>, GPS</w:t>
-      </w:r>
-      <w:r>
-        <w:rPr>
-          <w:rFonts w:ascii="Arial" w:hAnsi="Arial" w:cs="Arial"/>
-          <w:bCs/>
-          <w:sz w:val="24"/>
-          <w:szCs w:val="24"/>
-        </w:rPr>
-        <w:t xml:space="preserve"> </w:t>
-      </w:r>
-      <w:r>
-        <w:rPr>
-          <w:rFonts w:ascii="Arial" w:hAnsi="Arial" w:cs="Arial"/>
-          <w:bCs/>
-          <w:sz w:val="24"/>
-          <w:szCs w:val="24"/>
-        </w:rPr>
-        <w:t>kullanarak konum algılaması amaçlan</w:t>
-      </w:r>
-      <w:r>
-        <w:rPr>
-          <w:rFonts w:ascii="Arial" w:hAnsi="Arial" w:cs="Arial"/>
-          <w:bCs/>
-          <w:sz w:val="24"/>
-          <w:szCs w:val="24"/>
-        </w:rPr>
-        <w:t>dı</w:t>
-      </w:r>
-      <w:r>
-        <w:rPr>
-          <w:rFonts w:ascii="Arial" w:hAnsi="Arial" w:cs="Arial"/>
-          <w:bCs/>
-          <w:sz w:val="24"/>
-          <w:szCs w:val="24"/>
-        </w:rPr>
-        <w:t>.</w:t>
-      </w:r>
+        <w:pStyle w:val="ListeParagraf"/>
+        <w:ind w:left="1080"/>
+        <w:rPr>
+          <w:rFonts w:ascii="Arial" w:hAnsi="Arial" w:cs="Arial"/>
+          <w:b/>
+          <w:bCs/>
+          <w:sz w:val="24"/>
+          <w:szCs w:val="24"/>
+        </w:rPr>
+      </w:pPr>
+    </w:p>
+    <w:tbl>
+      <w:tblPr>
+        <w:tblW w:w="9320" w:type="dxa"/>
+        <w:tblCellMar>
+          <w:left w:w="70" w:type="dxa"/>
+          <w:right w:w="70" w:type="dxa"/>
+        </w:tblCellMar>
+        <w:tblLook w:val="04A0" w:firstRow="1" w:lastRow="0" w:firstColumn="1" w:lastColumn="0" w:noHBand="0" w:noVBand="1"/>
+      </w:tblPr>
+      <w:tblGrid>
+        <w:gridCol w:w="3960"/>
+        <w:gridCol w:w="1980"/>
+        <w:gridCol w:w="1680"/>
+        <w:gridCol w:w="1700"/>
+      </w:tblGrid>
+      <w:tr>
+        <w:trPr>
+          <w:trHeight w:val="300"/>
+        </w:trPr>
+        <w:tc>
+          <w:tcPr>
+            <w:tcW w:w="3960" w:type="dxa"/>
+            <w:tcBorders>
+              <w:top w:val="single" w:sz="4" w:space="0" w:color="auto"/>
+              <w:left w:val="single" w:sz="4" w:space="0" w:color="auto"/>
+              <w:bottom w:val="single" w:sz="4" w:space="0" w:color="auto"/>
+              <w:right w:val="single" w:sz="4" w:space="0" w:color="auto"/>
+            </w:tcBorders>
+            <w:shd w:val="clear" w:color="000000" w:fill="4472C4"/>
+            <w:noWrap/>
+            <w:vAlign w:val="center"/>
+            <w:hideMark/>
+          </w:tcPr>
+          <w:p>
+            <w:pPr>
+              <w:spacing w:after="0" w:line="240" w:lineRule="auto"/>
+              <w:jc w:val="center"/>
+              <w:rPr>
+                <w:rFonts w:ascii="Calibri" w:eastAsia="Times New Roman" w:hAnsi="Calibri" w:cs="Calibri"/>
+                <w:color w:val="FFFFFF"/>
+                <w:lang w:eastAsia="tr-TR"/>
+              </w:rPr>
+            </w:pPr>
+            <w:r>
+              <w:rPr>
+                <w:rFonts w:ascii="Calibri" w:eastAsia="Times New Roman" w:hAnsi="Calibri" w:cs="Calibri"/>
+                <w:color w:val="FFFFFF"/>
+                <w:lang w:eastAsia="tr-TR"/>
+              </w:rPr>
+              <w:t>Bileşenler</w:t>
+            </w:r>
+          </w:p>
+        </w:tc>
+        <w:tc>
+          <w:tcPr>
+            <w:tcW w:w="1980" w:type="dxa"/>
+            <w:tcBorders>
+              <w:top w:val="single" w:sz="4" w:space="0" w:color="auto"/>
+              <w:left w:val="nil"/>
+              <w:bottom w:val="single" w:sz="4" w:space="0" w:color="auto"/>
+              <w:right w:val="single" w:sz="4" w:space="0" w:color="auto"/>
+            </w:tcBorders>
+            <w:shd w:val="clear" w:color="000000" w:fill="4472C4"/>
+            <w:noWrap/>
+            <w:vAlign w:val="center"/>
+            <w:hideMark/>
+          </w:tcPr>
+          <w:p>
+            <w:pPr>
+              <w:spacing w:after="0" w:line="240" w:lineRule="auto"/>
+              <w:jc w:val="center"/>
+              <w:rPr>
+                <w:rFonts w:ascii="Calibri" w:eastAsia="Times New Roman" w:hAnsi="Calibri" w:cs="Calibri"/>
+                <w:color w:val="FFFFFF"/>
+                <w:lang w:eastAsia="tr-TR"/>
+              </w:rPr>
+            </w:pPr>
+            <w:r>
+              <w:rPr>
+                <w:rFonts w:ascii="Calibri" w:eastAsia="Times New Roman" w:hAnsi="Calibri" w:cs="Calibri"/>
+                <w:color w:val="FFFFFF"/>
+                <w:lang w:eastAsia="tr-TR"/>
+              </w:rPr>
+              <w:t>Birim Ağırlık (gr)</w:t>
+            </w:r>
+          </w:p>
+        </w:tc>
+        <w:tc>
+          <w:tcPr>
+            <w:tcW w:w="1680" w:type="dxa"/>
+            <w:tcBorders>
+              <w:top w:val="single" w:sz="4" w:space="0" w:color="auto"/>
+              <w:left w:val="nil"/>
+              <w:bottom w:val="single" w:sz="4" w:space="0" w:color="auto"/>
+              <w:right w:val="single" w:sz="4" w:space="0" w:color="auto"/>
+            </w:tcBorders>
+            <w:shd w:val="clear" w:color="000000" w:fill="4472C4"/>
+            <w:noWrap/>
+            <w:vAlign w:val="center"/>
+            <w:hideMark/>
+          </w:tcPr>
+          <w:p>
+            <w:pPr>
+              <w:spacing w:after="0" w:line="240" w:lineRule="auto"/>
+              <w:jc w:val="center"/>
+              <w:rPr>
+                <w:rFonts w:ascii="Calibri" w:eastAsia="Times New Roman" w:hAnsi="Calibri" w:cs="Calibri"/>
+                <w:color w:val="FFFFFF"/>
+                <w:lang w:eastAsia="tr-TR"/>
+              </w:rPr>
+            </w:pPr>
+            <w:r>
+              <w:rPr>
+                <w:rFonts w:ascii="Calibri" w:eastAsia="Times New Roman" w:hAnsi="Calibri" w:cs="Calibri"/>
+                <w:color w:val="FFFFFF"/>
+                <w:lang w:eastAsia="tr-TR"/>
+              </w:rPr>
+              <w:t>Adet</w:t>
+            </w:r>
+          </w:p>
+        </w:tc>
+        <w:tc>
+          <w:tcPr>
+            <w:tcW w:w="1700" w:type="dxa"/>
+            <w:tcBorders>
+              <w:top w:val="single" w:sz="4" w:space="0" w:color="auto"/>
+              <w:left w:val="nil"/>
+              <w:bottom w:val="single" w:sz="4" w:space="0" w:color="auto"/>
+              <w:right w:val="single" w:sz="4" w:space="0" w:color="auto"/>
+            </w:tcBorders>
+            <w:shd w:val="clear" w:color="000000" w:fill="4472C4"/>
+            <w:noWrap/>
+            <w:vAlign w:val="center"/>
+            <w:hideMark/>
+          </w:tcPr>
+          <w:p>
+            <w:pPr>
+              <w:spacing w:after="0" w:line="240" w:lineRule="auto"/>
+              <w:jc w:val="center"/>
+              <w:rPr>
+                <w:rFonts w:ascii="Calibri" w:eastAsia="Times New Roman" w:hAnsi="Calibri" w:cs="Calibri"/>
+                <w:color w:val="FFFFFF"/>
+                <w:lang w:eastAsia="tr-TR"/>
+              </w:rPr>
+            </w:pPr>
+            <w:r>
+              <w:rPr>
+                <w:rFonts w:ascii="Calibri" w:eastAsia="Times New Roman" w:hAnsi="Calibri" w:cs="Calibri"/>
+                <w:color w:val="FFFFFF"/>
+                <w:lang w:eastAsia="tr-TR"/>
+              </w:rPr>
+              <w:t>Toplam Ağırlık</w:t>
+            </w:r>
+          </w:p>
+        </w:tc>
+      </w:tr>
+      <w:tr>
+        <w:trPr>
+          <w:trHeight w:val="300"/>
+        </w:trPr>
+        <w:tc>
+          <w:tcPr>
+            <w:tcW w:w="3960" w:type="dxa"/>
+            <w:tcBorders>
+              <w:top w:val="nil"/>
+              <w:left w:val="single" w:sz="4" w:space="0" w:color="auto"/>
+              <w:bottom w:val="single" w:sz="4" w:space="0" w:color="auto"/>
+              <w:right w:val="single" w:sz="4" w:space="0" w:color="auto"/>
+            </w:tcBorders>
+            <w:shd w:val="clear" w:color="000000" w:fill="4472C4"/>
+            <w:noWrap/>
+            <w:vAlign w:val="center"/>
+            <w:hideMark/>
+          </w:tcPr>
+          <w:p>
+            <w:pPr>
+              <w:spacing w:after="0" w:line="240" w:lineRule="auto"/>
+              <w:jc w:val="center"/>
+              <w:rPr>
+                <w:rFonts w:ascii="Calibri" w:eastAsia="Times New Roman" w:hAnsi="Calibri" w:cs="Calibri"/>
+                <w:color w:val="FFFFFF"/>
+                <w:lang w:eastAsia="tr-TR"/>
+              </w:rPr>
+            </w:pPr>
+            <w:r>
+              <w:rPr>
+                <w:rFonts w:ascii="Calibri" w:eastAsia="Times New Roman" w:hAnsi="Calibri" w:cs="Calibri"/>
+                <w:color w:val="FFFFFF"/>
+                <w:lang w:eastAsia="tr-TR"/>
+              </w:rPr>
+              <w:t xml:space="preserve">Fırçasız Motor (Emax RS2205)  </w:t>
+            </w:r>
+          </w:p>
+        </w:tc>
+        <w:tc>
+          <w:tcPr>
+            <w:tcW w:w="1980" w:type="dxa"/>
+            <w:tcBorders>
+              <w:top w:val="nil"/>
+              <w:left w:val="nil"/>
+              <w:bottom w:val="single" w:sz="4" w:space="0" w:color="auto"/>
+              <w:right w:val="single" w:sz="4" w:space="0" w:color="auto"/>
+            </w:tcBorders>
+            <w:shd w:val="clear" w:color="auto" w:fill="auto"/>
+            <w:noWrap/>
+            <w:vAlign w:val="center"/>
+            <w:hideMark/>
+          </w:tcPr>
+          <w:p>
+            <w:pPr>
+              <w:spacing w:after="0" w:line="240" w:lineRule="auto"/>
+              <w:jc w:val="center"/>
+              <w:rPr>
+                <w:rFonts w:ascii="Arial" w:eastAsia="Times New Roman" w:hAnsi="Arial" w:cs="Arial"/>
+                <w:color w:val="000000"/>
+                <w:sz w:val="24"/>
+                <w:szCs w:val="24"/>
+                <w:lang w:eastAsia="tr-TR"/>
+              </w:rPr>
+            </w:pPr>
+            <w:r>
+              <w:rPr>
+                <w:rFonts w:ascii="Arial" w:eastAsia="Times New Roman" w:hAnsi="Arial" w:cs="Arial"/>
+                <w:color w:val="000000"/>
+                <w:sz w:val="24"/>
+                <w:szCs w:val="24"/>
+                <w:lang w:eastAsia="tr-TR"/>
+              </w:rPr>
+              <w:t>29</w:t>
+            </w:r>
+          </w:p>
+        </w:tc>
+        <w:tc>
+          <w:tcPr>
+            <w:tcW w:w="1680" w:type="dxa"/>
+            <w:tcBorders>
+              <w:top w:val="nil"/>
+              <w:left w:val="nil"/>
+              <w:bottom w:val="single" w:sz="4" w:space="0" w:color="auto"/>
+              <w:right w:val="single" w:sz="4" w:space="0" w:color="auto"/>
+            </w:tcBorders>
+            <w:shd w:val="clear" w:color="auto" w:fill="auto"/>
+            <w:noWrap/>
+            <w:vAlign w:val="center"/>
+            <w:hideMark/>
+          </w:tcPr>
+          <w:p>
+            <w:pPr>
+              <w:spacing w:after="0" w:line="240" w:lineRule="auto"/>
+              <w:jc w:val="center"/>
+              <w:rPr>
+                <w:rFonts w:ascii="Arial" w:eastAsia="Times New Roman" w:hAnsi="Arial" w:cs="Arial"/>
+                <w:color w:val="000000"/>
+                <w:sz w:val="24"/>
+                <w:szCs w:val="24"/>
+                <w:lang w:eastAsia="tr-TR"/>
+              </w:rPr>
+            </w:pPr>
+            <w:r>
+              <w:rPr>
+                <w:rFonts w:ascii="Arial" w:eastAsia="Times New Roman" w:hAnsi="Arial" w:cs="Arial"/>
+                <w:color w:val="000000"/>
+                <w:sz w:val="24"/>
+                <w:szCs w:val="24"/>
+                <w:lang w:eastAsia="tr-TR"/>
+              </w:rPr>
+              <w:t>4</w:t>
+            </w:r>
+          </w:p>
+        </w:tc>
+        <w:tc>
+          <w:tcPr>
+            <w:tcW w:w="1700" w:type="dxa"/>
+            <w:tcBorders>
+              <w:top w:val="nil"/>
+              <w:left w:val="nil"/>
+              <w:bottom w:val="single" w:sz="4" w:space="0" w:color="auto"/>
+              <w:right w:val="single" w:sz="4" w:space="0" w:color="auto"/>
+            </w:tcBorders>
+            <w:shd w:val="clear" w:color="auto" w:fill="auto"/>
+            <w:noWrap/>
+            <w:vAlign w:val="center"/>
+            <w:hideMark/>
+          </w:tcPr>
+          <w:p>
+            <w:pPr>
+              <w:spacing w:after="0" w:line="240" w:lineRule="auto"/>
+              <w:jc w:val="center"/>
+              <w:rPr>
+                <w:rFonts w:ascii="Calibri" w:eastAsia="Times New Roman" w:hAnsi="Calibri" w:cs="Calibri"/>
+                <w:color w:val="000000"/>
+                <w:lang w:eastAsia="tr-TR"/>
+              </w:rPr>
+            </w:pPr>
+            <w:r>
+              <w:rPr>
+                <w:rFonts w:ascii="Calibri" w:eastAsia="Times New Roman" w:hAnsi="Calibri" w:cs="Calibri"/>
+                <w:color w:val="000000"/>
+                <w:lang w:eastAsia="tr-TR"/>
+              </w:rPr>
+              <w:t>116</w:t>
+            </w:r>
+          </w:p>
+        </w:tc>
+      </w:tr>
+      <w:tr>
+        <w:trPr>
+          <w:trHeight w:val="300"/>
+        </w:trPr>
+        <w:tc>
+          <w:tcPr>
+            <w:tcW w:w="3960" w:type="dxa"/>
+            <w:tcBorders>
+              <w:top w:val="nil"/>
+              <w:left w:val="single" w:sz="4" w:space="0" w:color="auto"/>
+              <w:bottom w:val="single" w:sz="4" w:space="0" w:color="auto"/>
+              <w:right w:val="single" w:sz="4" w:space="0" w:color="auto"/>
+            </w:tcBorders>
+            <w:shd w:val="clear" w:color="000000" w:fill="4472C4"/>
+            <w:noWrap/>
+            <w:vAlign w:val="center"/>
+            <w:hideMark/>
+          </w:tcPr>
+          <w:p>
+            <w:pPr>
+              <w:spacing w:after="0" w:line="240" w:lineRule="auto"/>
+              <w:jc w:val="center"/>
+              <w:rPr>
+                <w:rFonts w:ascii="Calibri" w:eastAsia="Times New Roman" w:hAnsi="Calibri" w:cs="Calibri"/>
+                <w:color w:val="FFFFFF"/>
+                <w:lang w:eastAsia="tr-TR"/>
+              </w:rPr>
+            </w:pPr>
+            <w:r>
+              <w:rPr>
+                <w:rFonts w:ascii="Calibri" w:eastAsia="Times New Roman" w:hAnsi="Calibri" w:cs="Calibri"/>
+                <w:color w:val="FFFFFF"/>
+                <w:lang w:eastAsia="tr-TR"/>
+              </w:rPr>
+              <w:t>Omnibus F4 Pro V2 Uçuş Kontrolcü</w:t>
+            </w:r>
+          </w:p>
+        </w:tc>
+        <w:tc>
+          <w:tcPr>
+            <w:tcW w:w="1980" w:type="dxa"/>
+            <w:tcBorders>
+              <w:top w:val="nil"/>
+              <w:left w:val="nil"/>
+              <w:bottom w:val="single" w:sz="4" w:space="0" w:color="auto"/>
+              <w:right w:val="single" w:sz="4" w:space="0" w:color="auto"/>
+            </w:tcBorders>
+            <w:shd w:val="clear" w:color="auto" w:fill="auto"/>
+            <w:noWrap/>
+            <w:vAlign w:val="center"/>
+            <w:hideMark/>
+          </w:tcPr>
+          <w:p>
+            <w:pPr>
+              <w:spacing w:after="0" w:line="240" w:lineRule="auto"/>
+              <w:jc w:val="center"/>
+              <w:rPr>
+                <w:rFonts w:ascii="Arial" w:eastAsia="Times New Roman" w:hAnsi="Arial" w:cs="Arial"/>
+                <w:color w:val="000000"/>
+                <w:sz w:val="24"/>
+                <w:szCs w:val="24"/>
+                <w:lang w:eastAsia="tr-TR"/>
+              </w:rPr>
+            </w:pPr>
+            <w:r>
+              <w:rPr>
+                <w:rFonts w:ascii="Arial" w:eastAsia="Times New Roman" w:hAnsi="Arial" w:cs="Arial"/>
+                <w:color w:val="000000"/>
+                <w:sz w:val="24"/>
+                <w:szCs w:val="24"/>
+                <w:lang w:eastAsia="tr-TR"/>
+              </w:rPr>
+              <w:t>18</w:t>
+            </w:r>
+          </w:p>
+        </w:tc>
+        <w:tc>
+          <w:tcPr>
+            <w:tcW w:w="1680" w:type="dxa"/>
+            <w:tcBorders>
+              <w:top w:val="nil"/>
+              <w:left w:val="nil"/>
+              <w:bottom w:val="single" w:sz="4" w:space="0" w:color="auto"/>
+              <w:right w:val="single" w:sz="4" w:space="0" w:color="auto"/>
+            </w:tcBorders>
+            <w:shd w:val="clear" w:color="auto" w:fill="auto"/>
+            <w:noWrap/>
+            <w:vAlign w:val="center"/>
+            <w:hideMark/>
+          </w:tcPr>
+          <w:p>
+            <w:pPr>
+              <w:spacing w:after="0" w:line="240" w:lineRule="auto"/>
+              <w:jc w:val="center"/>
+              <w:rPr>
+                <w:rFonts w:ascii="Arial" w:eastAsia="Times New Roman" w:hAnsi="Arial" w:cs="Arial"/>
+                <w:color w:val="000000"/>
+                <w:sz w:val="24"/>
+                <w:szCs w:val="24"/>
+                <w:lang w:eastAsia="tr-TR"/>
+              </w:rPr>
+            </w:pPr>
+            <w:r>
+              <w:rPr>
+                <w:rFonts w:ascii="Arial" w:eastAsia="Times New Roman" w:hAnsi="Arial" w:cs="Arial"/>
+                <w:color w:val="000000"/>
+                <w:sz w:val="24"/>
+                <w:szCs w:val="24"/>
+                <w:lang w:eastAsia="tr-TR"/>
+              </w:rPr>
+              <w:t>1</w:t>
+            </w:r>
+          </w:p>
+        </w:tc>
+        <w:tc>
+          <w:tcPr>
+            <w:tcW w:w="1700" w:type="dxa"/>
+            <w:tcBorders>
+              <w:top w:val="nil"/>
+              <w:left w:val="nil"/>
+              <w:bottom w:val="single" w:sz="4" w:space="0" w:color="auto"/>
+              <w:right w:val="single" w:sz="4" w:space="0" w:color="auto"/>
+            </w:tcBorders>
+            <w:shd w:val="clear" w:color="auto" w:fill="auto"/>
+            <w:noWrap/>
+            <w:vAlign w:val="center"/>
+            <w:hideMark/>
+          </w:tcPr>
+          <w:p>
+            <w:pPr>
+              <w:spacing w:after="0" w:line="240" w:lineRule="auto"/>
+              <w:jc w:val="center"/>
+              <w:rPr>
+                <w:rFonts w:ascii="Arial" w:eastAsia="Times New Roman" w:hAnsi="Arial" w:cs="Arial"/>
+                <w:color w:val="000000"/>
+                <w:sz w:val="24"/>
+                <w:szCs w:val="24"/>
+                <w:lang w:eastAsia="tr-TR"/>
+              </w:rPr>
+            </w:pPr>
+            <w:r>
+              <w:rPr>
+                <w:rFonts w:ascii="Arial" w:eastAsia="Times New Roman" w:hAnsi="Arial" w:cs="Arial"/>
+                <w:color w:val="000000"/>
+                <w:sz w:val="24"/>
+                <w:szCs w:val="24"/>
+                <w:lang w:eastAsia="tr-TR"/>
+              </w:rPr>
+              <w:t>18</w:t>
+            </w:r>
+          </w:p>
+        </w:tc>
+      </w:tr>
+      <w:tr>
+        <w:trPr>
+          <w:trHeight w:val="300"/>
+        </w:trPr>
+        <w:tc>
+          <w:tcPr>
+            <w:tcW w:w="3960" w:type="dxa"/>
+            <w:tcBorders>
+              <w:top w:val="nil"/>
+              <w:left w:val="single" w:sz="4" w:space="0" w:color="auto"/>
+              <w:bottom w:val="single" w:sz="4" w:space="0" w:color="auto"/>
+              <w:right w:val="single" w:sz="4" w:space="0" w:color="auto"/>
+            </w:tcBorders>
+            <w:shd w:val="clear" w:color="000000" w:fill="4472C4"/>
+            <w:noWrap/>
+            <w:vAlign w:val="center"/>
+            <w:hideMark/>
+          </w:tcPr>
+          <w:p>
+            <w:pPr>
+              <w:spacing w:after="0" w:line="240" w:lineRule="auto"/>
+              <w:jc w:val="center"/>
+              <w:rPr>
+                <w:rFonts w:ascii="Calibri" w:eastAsia="Times New Roman" w:hAnsi="Calibri" w:cs="Calibri"/>
+                <w:color w:val="FFFFFF"/>
+                <w:lang w:eastAsia="tr-TR"/>
+              </w:rPr>
+            </w:pPr>
+            <w:r>
+              <w:rPr>
+                <w:rFonts w:ascii="Calibri" w:eastAsia="Times New Roman" w:hAnsi="Calibri" w:cs="Calibri"/>
+                <w:color w:val="FFFFFF"/>
+                <w:lang w:eastAsia="tr-TR"/>
+              </w:rPr>
+              <w:t xml:space="preserve">4 in </w:t>
+            </w:r>
+            <w:proofErr w:type="gramStart"/>
+            <w:r>
+              <w:rPr>
+                <w:rFonts w:ascii="Calibri" w:eastAsia="Times New Roman" w:hAnsi="Calibri" w:cs="Calibri"/>
+                <w:color w:val="FFFFFF"/>
+                <w:lang w:eastAsia="tr-TR"/>
+              </w:rPr>
+              <w:t>1  ESC</w:t>
+            </w:r>
+            <w:proofErr w:type="gramEnd"/>
+            <w:r>
+              <w:rPr>
+                <w:rFonts w:ascii="Calibri" w:eastAsia="Times New Roman" w:hAnsi="Calibri" w:cs="Calibri"/>
+                <w:color w:val="FFFFFF"/>
+                <w:lang w:eastAsia="tr-TR"/>
+              </w:rPr>
+              <w:t xml:space="preserve"> (Racerstar REV35)</w:t>
+            </w:r>
+          </w:p>
+        </w:tc>
+        <w:tc>
+          <w:tcPr>
+            <w:tcW w:w="1980" w:type="dxa"/>
+            <w:tcBorders>
+              <w:top w:val="nil"/>
+              <w:left w:val="nil"/>
+              <w:bottom w:val="single" w:sz="4" w:space="0" w:color="auto"/>
+              <w:right w:val="single" w:sz="4" w:space="0" w:color="auto"/>
+            </w:tcBorders>
+            <w:shd w:val="clear" w:color="auto" w:fill="auto"/>
+            <w:noWrap/>
+            <w:vAlign w:val="center"/>
+            <w:hideMark/>
+          </w:tcPr>
+          <w:p>
+            <w:pPr>
+              <w:spacing w:after="0" w:line="240" w:lineRule="auto"/>
+              <w:jc w:val="center"/>
+              <w:rPr>
+                <w:rFonts w:ascii="Arial" w:eastAsia="Times New Roman" w:hAnsi="Arial" w:cs="Arial"/>
+                <w:color w:val="000000"/>
+                <w:sz w:val="24"/>
+                <w:szCs w:val="24"/>
+                <w:lang w:eastAsia="tr-TR"/>
+              </w:rPr>
+            </w:pPr>
+            <w:r>
+              <w:rPr>
+                <w:rFonts w:ascii="Arial" w:eastAsia="Times New Roman" w:hAnsi="Arial" w:cs="Arial"/>
+                <w:color w:val="000000"/>
+                <w:sz w:val="24"/>
+                <w:szCs w:val="24"/>
+                <w:lang w:eastAsia="tr-TR"/>
+              </w:rPr>
+              <w:t>13</w:t>
+            </w:r>
+          </w:p>
+        </w:tc>
+        <w:tc>
+          <w:tcPr>
+            <w:tcW w:w="1680" w:type="dxa"/>
+            <w:tcBorders>
+              <w:top w:val="nil"/>
+              <w:left w:val="nil"/>
+              <w:bottom w:val="single" w:sz="4" w:space="0" w:color="auto"/>
+              <w:right w:val="single" w:sz="4" w:space="0" w:color="auto"/>
+            </w:tcBorders>
+            <w:shd w:val="clear" w:color="auto" w:fill="auto"/>
+            <w:noWrap/>
+            <w:vAlign w:val="center"/>
+            <w:hideMark/>
+          </w:tcPr>
+          <w:p>
+            <w:pPr>
+              <w:spacing w:after="0" w:line="240" w:lineRule="auto"/>
+              <w:jc w:val="center"/>
+              <w:rPr>
+                <w:rFonts w:ascii="Arial" w:eastAsia="Times New Roman" w:hAnsi="Arial" w:cs="Arial"/>
+                <w:color w:val="000000"/>
+                <w:sz w:val="24"/>
+                <w:szCs w:val="24"/>
+                <w:lang w:eastAsia="tr-TR"/>
+              </w:rPr>
+            </w:pPr>
+            <w:r>
+              <w:rPr>
+                <w:rFonts w:ascii="Arial" w:eastAsia="Times New Roman" w:hAnsi="Arial" w:cs="Arial"/>
+                <w:color w:val="000000"/>
+                <w:sz w:val="24"/>
+                <w:szCs w:val="24"/>
+                <w:lang w:eastAsia="tr-TR"/>
+              </w:rPr>
+              <w:t>1</w:t>
+            </w:r>
+          </w:p>
+        </w:tc>
+        <w:tc>
+          <w:tcPr>
+            <w:tcW w:w="1700" w:type="dxa"/>
+            <w:tcBorders>
+              <w:top w:val="nil"/>
+              <w:left w:val="nil"/>
+              <w:bottom w:val="single" w:sz="4" w:space="0" w:color="auto"/>
+              <w:right w:val="single" w:sz="4" w:space="0" w:color="auto"/>
+            </w:tcBorders>
+            <w:shd w:val="clear" w:color="auto" w:fill="auto"/>
+            <w:noWrap/>
+            <w:vAlign w:val="center"/>
+            <w:hideMark/>
+          </w:tcPr>
+          <w:p>
+            <w:pPr>
+              <w:spacing w:after="0" w:line="240" w:lineRule="auto"/>
+              <w:jc w:val="center"/>
+              <w:rPr>
+                <w:rFonts w:ascii="Arial" w:eastAsia="Times New Roman" w:hAnsi="Arial" w:cs="Arial"/>
+                <w:color w:val="000000"/>
+                <w:sz w:val="24"/>
+                <w:szCs w:val="24"/>
+                <w:lang w:eastAsia="tr-TR"/>
+              </w:rPr>
+            </w:pPr>
+            <w:r>
+              <w:rPr>
+                <w:rFonts w:ascii="Arial" w:eastAsia="Times New Roman" w:hAnsi="Arial" w:cs="Arial"/>
+                <w:color w:val="000000"/>
+                <w:sz w:val="24"/>
+                <w:szCs w:val="24"/>
+                <w:lang w:eastAsia="tr-TR"/>
+              </w:rPr>
+              <w:t>13</w:t>
+            </w:r>
+          </w:p>
+        </w:tc>
+      </w:tr>
+      <w:tr>
+        <w:trPr>
+          <w:trHeight w:val="300"/>
+        </w:trPr>
+        <w:tc>
+          <w:tcPr>
+            <w:tcW w:w="3960" w:type="dxa"/>
+            <w:tcBorders>
+              <w:top w:val="nil"/>
+              <w:left w:val="single" w:sz="4" w:space="0" w:color="auto"/>
+              <w:bottom w:val="single" w:sz="4" w:space="0" w:color="auto"/>
+              <w:right w:val="single" w:sz="4" w:space="0" w:color="auto"/>
+            </w:tcBorders>
+            <w:shd w:val="clear" w:color="000000" w:fill="4472C4"/>
+            <w:noWrap/>
+            <w:vAlign w:val="center"/>
+            <w:hideMark/>
+          </w:tcPr>
+          <w:p>
+            <w:pPr>
+              <w:spacing w:after="0" w:line="240" w:lineRule="auto"/>
+              <w:jc w:val="center"/>
+              <w:rPr>
+                <w:rFonts w:ascii="Calibri" w:eastAsia="Times New Roman" w:hAnsi="Calibri" w:cs="Calibri"/>
+                <w:color w:val="FFFFFF"/>
+                <w:lang w:eastAsia="tr-TR"/>
+              </w:rPr>
+            </w:pPr>
+            <w:r>
+              <w:rPr>
+                <w:rFonts w:ascii="Calibri" w:eastAsia="Times New Roman" w:hAnsi="Calibri" w:cs="Calibri"/>
+                <w:color w:val="FFFFFF"/>
+                <w:lang w:eastAsia="tr-TR"/>
+              </w:rPr>
+              <w:t>RF Alıcı (FlySky FS-I6AB)</w:t>
+            </w:r>
+          </w:p>
+        </w:tc>
+        <w:tc>
+          <w:tcPr>
+            <w:tcW w:w="1980" w:type="dxa"/>
+            <w:tcBorders>
+              <w:top w:val="nil"/>
+              <w:left w:val="nil"/>
+              <w:bottom w:val="single" w:sz="4" w:space="0" w:color="auto"/>
+              <w:right w:val="single" w:sz="4" w:space="0" w:color="auto"/>
+            </w:tcBorders>
+            <w:shd w:val="clear" w:color="auto" w:fill="auto"/>
+            <w:noWrap/>
+            <w:vAlign w:val="center"/>
+            <w:hideMark/>
+          </w:tcPr>
+          <w:p>
+            <w:pPr>
+              <w:spacing w:after="0" w:line="240" w:lineRule="auto"/>
+              <w:jc w:val="center"/>
+              <w:rPr>
+                <w:rFonts w:ascii="Arial" w:eastAsia="Times New Roman" w:hAnsi="Arial" w:cs="Arial"/>
+                <w:color w:val="000000"/>
+                <w:sz w:val="24"/>
+                <w:szCs w:val="24"/>
+                <w:lang w:eastAsia="tr-TR"/>
+              </w:rPr>
+            </w:pPr>
+            <w:r>
+              <w:rPr>
+                <w:rFonts w:ascii="Arial" w:eastAsia="Times New Roman" w:hAnsi="Arial" w:cs="Arial"/>
+                <w:color w:val="000000"/>
+                <w:sz w:val="24"/>
+                <w:szCs w:val="24"/>
+                <w:lang w:eastAsia="tr-TR"/>
+              </w:rPr>
+              <w:t>14,9</w:t>
+            </w:r>
+          </w:p>
+        </w:tc>
+        <w:tc>
+          <w:tcPr>
+            <w:tcW w:w="1680" w:type="dxa"/>
+            <w:tcBorders>
+              <w:top w:val="nil"/>
+              <w:left w:val="nil"/>
+              <w:bottom w:val="single" w:sz="4" w:space="0" w:color="auto"/>
+              <w:right w:val="single" w:sz="4" w:space="0" w:color="auto"/>
+            </w:tcBorders>
+            <w:shd w:val="clear" w:color="auto" w:fill="auto"/>
+            <w:noWrap/>
+            <w:vAlign w:val="center"/>
+            <w:hideMark/>
+          </w:tcPr>
+          <w:p>
+            <w:pPr>
+              <w:spacing w:after="0" w:line="240" w:lineRule="auto"/>
+              <w:jc w:val="center"/>
+              <w:rPr>
+                <w:rFonts w:ascii="Arial" w:eastAsia="Times New Roman" w:hAnsi="Arial" w:cs="Arial"/>
+                <w:color w:val="000000"/>
+                <w:sz w:val="24"/>
+                <w:szCs w:val="24"/>
+                <w:lang w:eastAsia="tr-TR"/>
+              </w:rPr>
+            </w:pPr>
+            <w:r>
+              <w:rPr>
+                <w:rFonts w:ascii="Arial" w:eastAsia="Times New Roman" w:hAnsi="Arial" w:cs="Arial"/>
+                <w:color w:val="000000"/>
+                <w:sz w:val="24"/>
+                <w:szCs w:val="24"/>
+                <w:lang w:eastAsia="tr-TR"/>
+              </w:rPr>
+              <w:t>1</w:t>
+            </w:r>
+          </w:p>
+        </w:tc>
+        <w:tc>
+          <w:tcPr>
+            <w:tcW w:w="1700" w:type="dxa"/>
+            <w:tcBorders>
+              <w:top w:val="nil"/>
+              <w:left w:val="nil"/>
+              <w:bottom w:val="single" w:sz="4" w:space="0" w:color="auto"/>
+              <w:right w:val="single" w:sz="4" w:space="0" w:color="auto"/>
+            </w:tcBorders>
+            <w:shd w:val="clear" w:color="auto" w:fill="auto"/>
+            <w:noWrap/>
+            <w:vAlign w:val="center"/>
+            <w:hideMark/>
+          </w:tcPr>
+          <w:p>
+            <w:pPr>
+              <w:spacing w:after="0" w:line="240" w:lineRule="auto"/>
+              <w:jc w:val="center"/>
+              <w:rPr>
+                <w:rFonts w:ascii="Arial" w:eastAsia="Times New Roman" w:hAnsi="Arial" w:cs="Arial"/>
+                <w:color w:val="000000"/>
+                <w:sz w:val="24"/>
+                <w:szCs w:val="24"/>
+                <w:lang w:eastAsia="tr-TR"/>
+              </w:rPr>
+            </w:pPr>
+            <w:r>
+              <w:rPr>
+                <w:rFonts w:ascii="Arial" w:eastAsia="Times New Roman" w:hAnsi="Arial" w:cs="Arial"/>
+                <w:color w:val="000000"/>
+                <w:sz w:val="24"/>
+                <w:szCs w:val="24"/>
+                <w:lang w:eastAsia="tr-TR"/>
+              </w:rPr>
+              <w:t>14,9</w:t>
+            </w:r>
+          </w:p>
+        </w:tc>
+      </w:tr>
+      <w:tr>
+        <w:trPr>
+          <w:trHeight w:val="300"/>
+        </w:trPr>
+        <w:tc>
+          <w:tcPr>
+            <w:tcW w:w="3960" w:type="dxa"/>
+            <w:tcBorders>
+              <w:top w:val="nil"/>
+              <w:left w:val="single" w:sz="4" w:space="0" w:color="auto"/>
+              <w:bottom w:val="single" w:sz="4" w:space="0" w:color="auto"/>
+              <w:right w:val="single" w:sz="4" w:space="0" w:color="auto"/>
+            </w:tcBorders>
+            <w:shd w:val="clear" w:color="000000" w:fill="4472C4"/>
+            <w:noWrap/>
+            <w:vAlign w:val="center"/>
+            <w:hideMark/>
+          </w:tcPr>
+          <w:p>
+            <w:pPr>
+              <w:spacing w:after="0" w:line="240" w:lineRule="auto"/>
+              <w:jc w:val="center"/>
+              <w:rPr>
+                <w:rFonts w:ascii="Calibri" w:eastAsia="Times New Roman" w:hAnsi="Calibri" w:cs="Calibri"/>
+                <w:color w:val="FFFFFF"/>
+                <w:lang w:eastAsia="tr-TR"/>
+              </w:rPr>
+            </w:pPr>
+            <w:proofErr w:type="spellStart"/>
+            <w:r>
+              <w:rPr>
+                <w:rFonts w:ascii="Calibri" w:eastAsia="Times New Roman" w:hAnsi="Calibri" w:cs="Calibri"/>
+                <w:color w:val="FFFFFF"/>
+                <w:lang w:eastAsia="tr-TR"/>
+              </w:rPr>
+              <w:t>Buzzer</w:t>
+            </w:r>
+            <w:proofErr w:type="spellEnd"/>
+          </w:p>
+        </w:tc>
+        <w:tc>
+          <w:tcPr>
+            <w:tcW w:w="1980" w:type="dxa"/>
+            <w:tcBorders>
+              <w:top w:val="nil"/>
+              <w:left w:val="nil"/>
+              <w:bottom w:val="single" w:sz="4" w:space="0" w:color="auto"/>
+              <w:right w:val="single" w:sz="4" w:space="0" w:color="auto"/>
+            </w:tcBorders>
+            <w:shd w:val="clear" w:color="auto" w:fill="auto"/>
+            <w:noWrap/>
+            <w:vAlign w:val="center"/>
+            <w:hideMark/>
+          </w:tcPr>
+          <w:p>
+            <w:pPr>
+              <w:spacing w:after="0" w:line="240" w:lineRule="auto"/>
+              <w:jc w:val="center"/>
+              <w:rPr>
+                <w:rFonts w:ascii="Arial" w:eastAsia="Times New Roman" w:hAnsi="Arial" w:cs="Arial"/>
+                <w:color w:val="000000"/>
+                <w:sz w:val="24"/>
+                <w:szCs w:val="24"/>
+                <w:lang w:eastAsia="tr-TR"/>
+              </w:rPr>
+            </w:pPr>
+            <w:r>
+              <w:rPr>
+                <w:rFonts w:ascii="Arial" w:eastAsia="Times New Roman" w:hAnsi="Arial" w:cs="Arial"/>
+                <w:color w:val="000000"/>
+                <w:sz w:val="24"/>
+                <w:szCs w:val="24"/>
+                <w:lang w:eastAsia="tr-TR"/>
+              </w:rPr>
+              <w:t>0,65</w:t>
+            </w:r>
+          </w:p>
+        </w:tc>
+        <w:tc>
+          <w:tcPr>
+            <w:tcW w:w="1680" w:type="dxa"/>
+            <w:tcBorders>
+              <w:top w:val="nil"/>
+              <w:left w:val="nil"/>
+              <w:bottom w:val="single" w:sz="4" w:space="0" w:color="auto"/>
+              <w:right w:val="single" w:sz="4" w:space="0" w:color="auto"/>
+            </w:tcBorders>
+            <w:shd w:val="clear" w:color="auto" w:fill="auto"/>
+            <w:noWrap/>
+            <w:vAlign w:val="center"/>
+            <w:hideMark/>
+          </w:tcPr>
+          <w:p>
+            <w:pPr>
+              <w:spacing w:after="0" w:line="240" w:lineRule="auto"/>
+              <w:jc w:val="center"/>
+              <w:rPr>
+                <w:rFonts w:ascii="Arial" w:eastAsia="Times New Roman" w:hAnsi="Arial" w:cs="Arial"/>
+                <w:color w:val="000000"/>
+                <w:sz w:val="24"/>
+                <w:szCs w:val="24"/>
+                <w:lang w:eastAsia="tr-TR"/>
+              </w:rPr>
+            </w:pPr>
+            <w:r>
+              <w:rPr>
+                <w:rFonts w:ascii="Arial" w:eastAsia="Times New Roman" w:hAnsi="Arial" w:cs="Arial"/>
+                <w:color w:val="000000"/>
+                <w:sz w:val="24"/>
+                <w:szCs w:val="24"/>
+                <w:lang w:eastAsia="tr-TR"/>
+              </w:rPr>
+              <w:t>1</w:t>
+            </w:r>
+          </w:p>
+        </w:tc>
+        <w:tc>
+          <w:tcPr>
+            <w:tcW w:w="1700" w:type="dxa"/>
+            <w:tcBorders>
+              <w:top w:val="nil"/>
+              <w:left w:val="nil"/>
+              <w:bottom w:val="single" w:sz="4" w:space="0" w:color="auto"/>
+              <w:right w:val="single" w:sz="4" w:space="0" w:color="auto"/>
+            </w:tcBorders>
+            <w:shd w:val="clear" w:color="auto" w:fill="auto"/>
+            <w:noWrap/>
+            <w:vAlign w:val="center"/>
+            <w:hideMark/>
+          </w:tcPr>
+          <w:p>
+            <w:pPr>
+              <w:spacing w:after="0" w:line="240" w:lineRule="auto"/>
+              <w:jc w:val="center"/>
+              <w:rPr>
+                <w:rFonts w:ascii="Arial" w:eastAsia="Times New Roman" w:hAnsi="Arial" w:cs="Arial"/>
+                <w:color w:val="000000"/>
+                <w:sz w:val="24"/>
+                <w:szCs w:val="24"/>
+                <w:lang w:eastAsia="tr-TR"/>
+              </w:rPr>
+            </w:pPr>
+            <w:r>
+              <w:rPr>
+                <w:rFonts w:ascii="Arial" w:eastAsia="Times New Roman" w:hAnsi="Arial" w:cs="Arial"/>
+                <w:color w:val="000000"/>
+                <w:sz w:val="24"/>
+                <w:szCs w:val="24"/>
+                <w:lang w:eastAsia="tr-TR"/>
+              </w:rPr>
+              <w:t>0,65</w:t>
+            </w:r>
+          </w:p>
+        </w:tc>
+      </w:tr>
+      <w:tr>
+        <w:trPr>
+          <w:trHeight w:val="300"/>
+        </w:trPr>
+        <w:tc>
+          <w:tcPr>
+            <w:tcW w:w="3960" w:type="dxa"/>
+            <w:tcBorders>
+              <w:top w:val="nil"/>
+              <w:left w:val="single" w:sz="4" w:space="0" w:color="auto"/>
+              <w:bottom w:val="single" w:sz="4" w:space="0" w:color="auto"/>
+              <w:right w:val="single" w:sz="4" w:space="0" w:color="auto"/>
+            </w:tcBorders>
+            <w:shd w:val="clear" w:color="000000" w:fill="4472C4"/>
+            <w:noWrap/>
+            <w:vAlign w:val="center"/>
+            <w:hideMark/>
+          </w:tcPr>
+          <w:p>
+            <w:pPr>
+              <w:spacing w:after="0" w:line="240" w:lineRule="auto"/>
+              <w:jc w:val="center"/>
+              <w:rPr>
+                <w:rFonts w:ascii="Calibri" w:eastAsia="Times New Roman" w:hAnsi="Calibri" w:cs="Calibri"/>
+                <w:color w:val="FFFFFF"/>
+                <w:lang w:eastAsia="tr-TR"/>
+              </w:rPr>
+            </w:pPr>
+            <w:r>
+              <w:rPr>
+                <w:rFonts w:ascii="Calibri" w:eastAsia="Times New Roman" w:hAnsi="Calibri" w:cs="Calibri"/>
+                <w:color w:val="FFFFFF"/>
+                <w:lang w:eastAsia="tr-TR"/>
+              </w:rPr>
+              <w:t>Sigorta</w:t>
+            </w:r>
+          </w:p>
+        </w:tc>
+        <w:tc>
+          <w:tcPr>
+            <w:tcW w:w="1980" w:type="dxa"/>
+            <w:tcBorders>
+              <w:top w:val="nil"/>
+              <w:left w:val="nil"/>
+              <w:bottom w:val="single" w:sz="4" w:space="0" w:color="auto"/>
+              <w:right w:val="single" w:sz="4" w:space="0" w:color="auto"/>
+            </w:tcBorders>
+            <w:shd w:val="clear" w:color="auto" w:fill="auto"/>
+            <w:noWrap/>
+            <w:vAlign w:val="center"/>
+            <w:hideMark/>
+          </w:tcPr>
+          <w:p>
+            <w:pPr>
+              <w:spacing w:after="0" w:line="240" w:lineRule="auto"/>
+              <w:jc w:val="center"/>
+              <w:rPr>
+                <w:rFonts w:ascii="Arial" w:eastAsia="Times New Roman" w:hAnsi="Arial" w:cs="Arial"/>
+                <w:color w:val="000000"/>
+                <w:sz w:val="24"/>
+                <w:szCs w:val="24"/>
+                <w:lang w:eastAsia="tr-TR"/>
+              </w:rPr>
+            </w:pPr>
+            <w:r>
+              <w:rPr>
+                <w:rFonts w:ascii="Arial" w:eastAsia="Times New Roman" w:hAnsi="Arial" w:cs="Arial"/>
+                <w:color w:val="000000"/>
+                <w:sz w:val="24"/>
+                <w:szCs w:val="24"/>
+                <w:lang w:eastAsia="tr-TR"/>
+              </w:rPr>
+              <w:t>3</w:t>
+            </w:r>
+          </w:p>
+        </w:tc>
+        <w:tc>
+          <w:tcPr>
+            <w:tcW w:w="1680" w:type="dxa"/>
+            <w:tcBorders>
+              <w:top w:val="nil"/>
+              <w:left w:val="nil"/>
+              <w:bottom w:val="single" w:sz="4" w:space="0" w:color="auto"/>
+              <w:right w:val="single" w:sz="4" w:space="0" w:color="auto"/>
+            </w:tcBorders>
+            <w:shd w:val="clear" w:color="auto" w:fill="auto"/>
+            <w:noWrap/>
+            <w:vAlign w:val="center"/>
+            <w:hideMark/>
+          </w:tcPr>
+          <w:p>
+            <w:pPr>
+              <w:spacing w:after="0" w:line="240" w:lineRule="auto"/>
+              <w:jc w:val="center"/>
+              <w:rPr>
+                <w:rFonts w:ascii="Arial" w:eastAsia="Times New Roman" w:hAnsi="Arial" w:cs="Arial"/>
+                <w:color w:val="000000"/>
+                <w:sz w:val="24"/>
+                <w:szCs w:val="24"/>
+                <w:lang w:eastAsia="tr-TR"/>
+              </w:rPr>
+            </w:pPr>
+            <w:r>
+              <w:rPr>
+                <w:rFonts w:ascii="Arial" w:eastAsia="Times New Roman" w:hAnsi="Arial" w:cs="Arial"/>
+                <w:color w:val="000000"/>
+                <w:sz w:val="24"/>
+                <w:szCs w:val="24"/>
+                <w:lang w:eastAsia="tr-TR"/>
+              </w:rPr>
+              <w:t>1</w:t>
+            </w:r>
+          </w:p>
+        </w:tc>
+        <w:tc>
+          <w:tcPr>
+            <w:tcW w:w="1700" w:type="dxa"/>
+            <w:tcBorders>
+              <w:top w:val="nil"/>
+              <w:left w:val="nil"/>
+              <w:bottom w:val="single" w:sz="4" w:space="0" w:color="auto"/>
+              <w:right w:val="single" w:sz="4" w:space="0" w:color="auto"/>
+            </w:tcBorders>
+            <w:shd w:val="clear" w:color="auto" w:fill="auto"/>
+            <w:noWrap/>
+            <w:vAlign w:val="center"/>
+            <w:hideMark/>
+          </w:tcPr>
+          <w:p>
+            <w:pPr>
+              <w:spacing w:after="0" w:line="240" w:lineRule="auto"/>
+              <w:jc w:val="center"/>
+              <w:rPr>
+                <w:rFonts w:ascii="Arial" w:eastAsia="Times New Roman" w:hAnsi="Arial" w:cs="Arial"/>
+                <w:color w:val="000000"/>
+                <w:sz w:val="24"/>
+                <w:szCs w:val="24"/>
+                <w:lang w:eastAsia="tr-TR"/>
+              </w:rPr>
+            </w:pPr>
+            <w:r>
+              <w:rPr>
+                <w:rFonts w:ascii="Arial" w:eastAsia="Times New Roman" w:hAnsi="Arial" w:cs="Arial"/>
+                <w:color w:val="000000"/>
+                <w:sz w:val="24"/>
+                <w:szCs w:val="24"/>
+                <w:lang w:eastAsia="tr-TR"/>
+              </w:rPr>
+              <w:t>3</w:t>
+            </w:r>
+          </w:p>
+        </w:tc>
+      </w:tr>
+      <w:tr>
+        <w:trPr>
+          <w:trHeight w:val="300"/>
+        </w:trPr>
+        <w:tc>
+          <w:tcPr>
+            <w:tcW w:w="3960" w:type="dxa"/>
+            <w:tcBorders>
+              <w:top w:val="nil"/>
+              <w:left w:val="single" w:sz="4" w:space="0" w:color="auto"/>
+              <w:bottom w:val="single" w:sz="4" w:space="0" w:color="auto"/>
+              <w:right w:val="single" w:sz="4" w:space="0" w:color="auto"/>
+            </w:tcBorders>
+            <w:shd w:val="clear" w:color="000000" w:fill="4472C4"/>
+            <w:noWrap/>
+            <w:vAlign w:val="center"/>
+            <w:hideMark/>
+          </w:tcPr>
+          <w:p>
+            <w:pPr>
+              <w:spacing w:after="0" w:line="240" w:lineRule="auto"/>
+              <w:jc w:val="center"/>
+              <w:rPr>
+                <w:rFonts w:ascii="Calibri" w:eastAsia="Times New Roman" w:hAnsi="Calibri" w:cs="Calibri"/>
+                <w:color w:val="FFFFFF"/>
+                <w:lang w:eastAsia="tr-TR"/>
+              </w:rPr>
+            </w:pPr>
+            <w:r>
+              <w:rPr>
+                <w:rFonts w:ascii="Calibri" w:eastAsia="Times New Roman" w:hAnsi="Calibri" w:cs="Calibri"/>
+                <w:color w:val="FFFFFF"/>
+                <w:lang w:eastAsia="tr-TR"/>
+              </w:rPr>
+              <w:t>Lityum Polimer Batarya (Profuse)</w:t>
+            </w:r>
+          </w:p>
+        </w:tc>
+        <w:tc>
+          <w:tcPr>
+            <w:tcW w:w="1980" w:type="dxa"/>
+            <w:tcBorders>
+              <w:top w:val="nil"/>
+              <w:left w:val="nil"/>
+              <w:bottom w:val="single" w:sz="4" w:space="0" w:color="auto"/>
+              <w:right w:val="single" w:sz="4" w:space="0" w:color="auto"/>
+            </w:tcBorders>
+            <w:shd w:val="clear" w:color="auto" w:fill="auto"/>
+            <w:noWrap/>
+            <w:vAlign w:val="center"/>
+            <w:hideMark/>
+          </w:tcPr>
+          <w:p>
+            <w:pPr>
+              <w:spacing w:after="0" w:line="240" w:lineRule="auto"/>
+              <w:jc w:val="center"/>
+              <w:rPr>
+                <w:rFonts w:ascii="Arial" w:eastAsia="Times New Roman" w:hAnsi="Arial" w:cs="Arial"/>
+                <w:color w:val="000000"/>
+                <w:sz w:val="24"/>
+                <w:szCs w:val="24"/>
+                <w:lang w:eastAsia="tr-TR"/>
+              </w:rPr>
+            </w:pPr>
+            <w:r>
+              <w:rPr>
+                <w:rFonts w:ascii="Arial" w:eastAsia="Times New Roman" w:hAnsi="Arial" w:cs="Arial"/>
+                <w:color w:val="000000"/>
+                <w:sz w:val="24"/>
+                <w:szCs w:val="24"/>
+                <w:lang w:eastAsia="tr-TR"/>
+              </w:rPr>
+              <w:t>291,5 </w:t>
+            </w:r>
+          </w:p>
+        </w:tc>
+        <w:tc>
+          <w:tcPr>
+            <w:tcW w:w="1680" w:type="dxa"/>
+            <w:tcBorders>
+              <w:top w:val="nil"/>
+              <w:left w:val="nil"/>
+              <w:bottom w:val="single" w:sz="4" w:space="0" w:color="auto"/>
+              <w:right w:val="single" w:sz="4" w:space="0" w:color="auto"/>
+            </w:tcBorders>
+            <w:shd w:val="clear" w:color="auto" w:fill="auto"/>
+            <w:noWrap/>
+            <w:vAlign w:val="center"/>
+            <w:hideMark/>
+          </w:tcPr>
+          <w:p>
+            <w:pPr>
+              <w:spacing w:after="0" w:line="240" w:lineRule="auto"/>
+              <w:jc w:val="center"/>
+              <w:rPr>
+                <w:rFonts w:ascii="Arial" w:eastAsia="Times New Roman" w:hAnsi="Arial" w:cs="Arial"/>
+                <w:color w:val="000000"/>
+                <w:sz w:val="24"/>
+                <w:szCs w:val="24"/>
+                <w:lang w:eastAsia="tr-TR"/>
+              </w:rPr>
+            </w:pPr>
+            <w:r>
+              <w:rPr>
+                <w:rFonts w:ascii="Arial" w:eastAsia="Times New Roman" w:hAnsi="Arial" w:cs="Arial"/>
+                <w:color w:val="000000"/>
+                <w:sz w:val="24"/>
+                <w:szCs w:val="24"/>
+                <w:lang w:eastAsia="tr-TR"/>
+              </w:rPr>
+              <w:t>1</w:t>
+            </w:r>
+          </w:p>
+        </w:tc>
+        <w:tc>
+          <w:tcPr>
+            <w:tcW w:w="1700" w:type="dxa"/>
+            <w:tcBorders>
+              <w:top w:val="nil"/>
+              <w:left w:val="nil"/>
+              <w:bottom w:val="single" w:sz="4" w:space="0" w:color="auto"/>
+              <w:right w:val="single" w:sz="4" w:space="0" w:color="auto"/>
+            </w:tcBorders>
+            <w:shd w:val="clear" w:color="auto" w:fill="auto"/>
+            <w:noWrap/>
+            <w:vAlign w:val="center"/>
+            <w:hideMark/>
+          </w:tcPr>
+          <w:p>
+            <w:pPr>
+              <w:spacing w:after="0" w:line="240" w:lineRule="auto"/>
+              <w:jc w:val="center"/>
+              <w:rPr>
+                <w:rFonts w:ascii="Arial" w:eastAsia="Times New Roman" w:hAnsi="Arial" w:cs="Arial"/>
+                <w:color w:val="000000"/>
+                <w:sz w:val="24"/>
+                <w:szCs w:val="24"/>
+                <w:lang w:eastAsia="tr-TR"/>
+              </w:rPr>
+            </w:pPr>
+            <w:r>
+              <w:rPr>
+                <w:rFonts w:ascii="Arial" w:eastAsia="Times New Roman" w:hAnsi="Arial" w:cs="Arial"/>
+                <w:color w:val="000000"/>
+                <w:sz w:val="24"/>
+                <w:szCs w:val="24"/>
+                <w:lang w:eastAsia="tr-TR"/>
+              </w:rPr>
+              <w:t>291,5 </w:t>
+            </w:r>
+          </w:p>
+        </w:tc>
+      </w:tr>
+      <w:tr>
+        <w:trPr>
+          <w:trHeight w:val="300"/>
+        </w:trPr>
+        <w:tc>
+          <w:tcPr>
+            <w:tcW w:w="3960" w:type="dxa"/>
+            <w:tcBorders>
+              <w:top w:val="nil"/>
+              <w:left w:val="single" w:sz="4" w:space="0" w:color="auto"/>
+              <w:bottom w:val="single" w:sz="4" w:space="0" w:color="auto"/>
+              <w:right w:val="single" w:sz="4" w:space="0" w:color="auto"/>
+            </w:tcBorders>
+            <w:shd w:val="clear" w:color="000000" w:fill="4472C4"/>
+            <w:noWrap/>
+            <w:vAlign w:val="center"/>
+            <w:hideMark/>
+          </w:tcPr>
+          <w:p>
+            <w:pPr>
+              <w:spacing w:after="0" w:line="240" w:lineRule="auto"/>
+              <w:jc w:val="center"/>
+              <w:rPr>
+                <w:rFonts w:ascii="Calibri" w:eastAsia="Times New Roman" w:hAnsi="Calibri" w:cs="Calibri"/>
+                <w:color w:val="FFFFFF"/>
+                <w:lang w:eastAsia="tr-TR"/>
+              </w:rPr>
+            </w:pPr>
+            <w:r>
+              <w:rPr>
+                <w:rFonts w:ascii="Calibri" w:eastAsia="Times New Roman" w:hAnsi="Calibri" w:cs="Calibri"/>
+                <w:color w:val="FFFFFF"/>
+                <w:lang w:eastAsia="tr-TR"/>
+              </w:rPr>
+              <w:t>Telemetri (Xbee)</w:t>
+            </w:r>
+          </w:p>
+        </w:tc>
+        <w:tc>
+          <w:tcPr>
+            <w:tcW w:w="1980" w:type="dxa"/>
+            <w:tcBorders>
+              <w:top w:val="nil"/>
+              <w:left w:val="nil"/>
+              <w:bottom w:val="single" w:sz="4" w:space="0" w:color="auto"/>
+              <w:right w:val="single" w:sz="4" w:space="0" w:color="auto"/>
+            </w:tcBorders>
+            <w:shd w:val="clear" w:color="auto" w:fill="auto"/>
+            <w:noWrap/>
+            <w:vAlign w:val="center"/>
+            <w:hideMark/>
+          </w:tcPr>
+          <w:p>
+            <w:pPr>
+              <w:spacing w:after="0" w:line="240" w:lineRule="auto"/>
+              <w:jc w:val="center"/>
+              <w:rPr>
+                <w:rFonts w:ascii="Arial" w:eastAsia="Times New Roman" w:hAnsi="Arial" w:cs="Arial"/>
+                <w:color w:val="000000"/>
+                <w:sz w:val="24"/>
+                <w:szCs w:val="24"/>
+                <w:lang w:eastAsia="tr-TR"/>
+              </w:rPr>
+            </w:pPr>
+            <w:r>
+              <w:rPr>
+                <w:rFonts w:ascii="Arial" w:eastAsia="Times New Roman" w:hAnsi="Arial" w:cs="Arial"/>
+                <w:color w:val="000000"/>
+                <w:sz w:val="24"/>
+                <w:szCs w:val="24"/>
+                <w:lang w:eastAsia="tr-TR"/>
+              </w:rPr>
+              <w:t>10</w:t>
+            </w:r>
+          </w:p>
+        </w:tc>
+        <w:tc>
+          <w:tcPr>
+            <w:tcW w:w="1680" w:type="dxa"/>
+            <w:tcBorders>
+              <w:top w:val="nil"/>
+              <w:left w:val="nil"/>
+              <w:bottom w:val="single" w:sz="4" w:space="0" w:color="auto"/>
+              <w:right w:val="single" w:sz="4" w:space="0" w:color="auto"/>
+            </w:tcBorders>
+            <w:shd w:val="clear" w:color="auto" w:fill="auto"/>
+            <w:noWrap/>
+            <w:vAlign w:val="center"/>
+            <w:hideMark/>
+          </w:tcPr>
+          <w:p>
+            <w:pPr>
+              <w:spacing w:after="0" w:line="240" w:lineRule="auto"/>
+              <w:jc w:val="center"/>
+              <w:rPr>
+                <w:rFonts w:ascii="Arial" w:eastAsia="Times New Roman" w:hAnsi="Arial" w:cs="Arial"/>
+                <w:color w:val="000000"/>
+                <w:sz w:val="24"/>
+                <w:szCs w:val="24"/>
+                <w:lang w:eastAsia="tr-TR"/>
+              </w:rPr>
+            </w:pPr>
+            <w:r>
+              <w:rPr>
+                <w:rFonts w:ascii="Arial" w:eastAsia="Times New Roman" w:hAnsi="Arial" w:cs="Arial"/>
+                <w:color w:val="000000"/>
+                <w:sz w:val="24"/>
+                <w:szCs w:val="24"/>
+                <w:lang w:eastAsia="tr-TR"/>
+              </w:rPr>
+              <w:t>1</w:t>
+            </w:r>
+          </w:p>
+        </w:tc>
+        <w:tc>
+          <w:tcPr>
+            <w:tcW w:w="1700" w:type="dxa"/>
+            <w:tcBorders>
+              <w:top w:val="nil"/>
+              <w:left w:val="nil"/>
+              <w:bottom w:val="single" w:sz="4" w:space="0" w:color="auto"/>
+              <w:right w:val="single" w:sz="4" w:space="0" w:color="auto"/>
+            </w:tcBorders>
+            <w:shd w:val="clear" w:color="auto" w:fill="auto"/>
+            <w:noWrap/>
+            <w:vAlign w:val="center"/>
+            <w:hideMark/>
+          </w:tcPr>
+          <w:p>
+            <w:pPr>
+              <w:spacing w:after="0" w:line="240" w:lineRule="auto"/>
+              <w:jc w:val="center"/>
+              <w:rPr>
+                <w:rFonts w:ascii="Arial" w:eastAsia="Times New Roman" w:hAnsi="Arial" w:cs="Arial"/>
+                <w:color w:val="000000"/>
+                <w:sz w:val="24"/>
+                <w:szCs w:val="24"/>
+                <w:lang w:eastAsia="tr-TR"/>
+              </w:rPr>
+            </w:pPr>
+            <w:r>
+              <w:rPr>
+                <w:rFonts w:ascii="Arial" w:eastAsia="Times New Roman" w:hAnsi="Arial" w:cs="Arial"/>
+                <w:color w:val="000000"/>
+                <w:sz w:val="24"/>
+                <w:szCs w:val="24"/>
+                <w:lang w:eastAsia="tr-TR"/>
+              </w:rPr>
+              <w:t>10</w:t>
+            </w:r>
+          </w:p>
+        </w:tc>
+      </w:tr>
+      <w:tr>
+        <w:trPr>
+          <w:trHeight w:val="300"/>
+        </w:trPr>
+        <w:tc>
+          <w:tcPr>
+            <w:tcW w:w="3960" w:type="dxa"/>
+            <w:tcBorders>
+              <w:top w:val="nil"/>
+              <w:left w:val="single" w:sz="4" w:space="0" w:color="auto"/>
+              <w:bottom w:val="single" w:sz="4" w:space="0" w:color="auto"/>
+              <w:right w:val="single" w:sz="4" w:space="0" w:color="auto"/>
+            </w:tcBorders>
+            <w:shd w:val="clear" w:color="000000" w:fill="4472C4"/>
+            <w:noWrap/>
+            <w:vAlign w:val="center"/>
+            <w:hideMark/>
+          </w:tcPr>
+          <w:p>
+            <w:pPr>
+              <w:spacing w:after="0" w:line="240" w:lineRule="auto"/>
+              <w:jc w:val="center"/>
+              <w:rPr>
+                <w:rFonts w:ascii="Calibri" w:eastAsia="Times New Roman" w:hAnsi="Calibri" w:cs="Calibri"/>
+                <w:color w:val="FFFFFF"/>
+                <w:lang w:eastAsia="tr-TR"/>
+              </w:rPr>
+            </w:pPr>
+            <w:r>
+              <w:rPr>
+                <w:rFonts w:ascii="Calibri" w:eastAsia="Times New Roman" w:hAnsi="Calibri" w:cs="Calibri"/>
+                <w:color w:val="FFFFFF"/>
+                <w:lang w:eastAsia="tr-TR"/>
+              </w:rPr>
+              <w:t>GPS Modülü (M8N)</w:t>
+            </w:r>
+          </w:p>
+        </w:tc>
+        <w:tc>
+          <w:tcPr>
+            <w:tcW w:w="1980" w:type="dxa"/>
+            <w:tcBorders>
+              <w:top w:val="nil"/>
+              <w:left w:val="nil"/>
+              <w:bottom w:val="single" w:sz="4" w:space="0" w:color="auto"/>
+              <w:right w:val="single" w:sz="4" w:space="0" w:color="auto"/>
+            </w:tcBorders>
+            <w:shd w:val="clear" w:color="auto" w:fill="auto"/>
+            <w:noWrap/>
+            <w:vAlign w:val="center"/>
+            <w:hideMark/>
+          </w:tcPr>
+          <w:p>
+            <w:pPr>
+              <w:spacing w:after="0" w:line="240" w:lineRule="auto"/>
+              <w:jc w:val="center"/>
+              <w:rPr>
+                <w:rFonts w:ascii="Arial" w:eastAsia="Times New Roman" w:hAnsi="Arial" w:cs="Arial"/>
+                <w:color w:val="000000"/>
+                <w:sz w:val="24"/>
+                <w:szCs w:val="24"/>
+                <w:lang w:eastAsia="tr-TR"/>
+              </w:rPr>
+            </w:pPr>
+            <w:r>
+              <w:rPr>
+                <w:rFonts w:ascii="Arial" w:eastAsia="Times New Roman" w:hAnsi="Arial" w:cs="Arial"/>
+                <w:color w:val="000000"/>
+                <w:sz w:val="24"/>
+                <w:szCs w:val="24"/>
+                <w:lang w:eastAsia="tr-TR"/>
+              </w:rPr>
+              <w:t>5</w:t>
+            </w:r>
+          </w:p>
+        </w:tc>
+        <w:tc>
+          <w:tcPr>
+            <w:tcW w:w="1680" w:type="dxa"/>
+            <w:tcBorders>
+              <w:top w:val="nil"/>
+              <w:left w:val="nil"/>
+              <w:bottom w:val="single" w:sz="4" w:space="0" w:color="auto"/>
+              <w:right w:val="single" w:sz="4" w:space="0" w:color="auto"/>
+            </w:tcBorders>
+            <w:shd w:val="clear" w:color="auto" w:fill="auto"/>
+            <w:noWrap/>
+            <w:vAlign w:val="center"/>
+            <w:hideMark/>
+          </w:tcPr>
+          <w:p>
+            <w:pPr>
+              <w:spacing w:after="0" w:line="240" w:lineRule="auto"/>
+              <w:jc w:val="center"/>
+              <w:rPr>
+                <w:rFonts w:ascii="Arial" w:eastAsia="Times New Roman" w:hAnsi="Arial" w:cs="Arial"/>
+                <w:color w:val="000000"/>
+                <w:sz w:val="24"/>
+                <w:szCs w:val="24"/>
+                <w:lang w:eastAsia="tr-TR"/>
+              </w:rPr>
+            </w:pPr>
+            <w:r>
+              <w:rPr>
+                <w:rFonts w:ascii="Arial" w:eastAsia="Times New Roman" w:hAnsi="Arial" w:cs="Arial"/>
+                <w:color w:val="000000"/>
+                <w:sz w:val="24"/>
+                <w:szCs w:val="24"/>
+                <w:lang w:eastAsia="tr-TR"/>
+              </w:rPr>
+              <w:t>1</w:t>
+            </w:r>
+          </w:p>
+        </w:tc>
+        <w:tc>
+          <w:tcPr>
+            <w:tcW w:w="1700" w:type="dxa"/>
+            <w:tcBorders>
+              <w:top w:val="nil"/>
+              <w:left w:val="nil"/>
+              <w:bottom w:val="single" w:sz="4" w:space="0" w:color="auto"/>
+              <w:right w:val="single" w:sz="4" w:space="0" w:color="auto"/>
+            </w:tcBorders>
+            <w:shd w:val="clear" w:color="auto" w:fill="auto"/>
+            <w:noWrap/>
+            <w:vAlign w:val="center"/>
+            <w:hideMark/>
+          </w:tcPr>
+          <w:p>
+            <w:pPr>
+              <w:spacing w:after="0" w:line="240" w:lineRule="auto"/>
+              <w:jc w:val="center"/>
+              <w:rPr>
+                <w:rFonts w:ascii="Arial" w:eastAsia="Times New Roman" w:hAnsi="Arial" w:cs="Arial"/>
+                <w:color w:val="000000"/>
+                <w:sz w:val="24"/>
+                <w:szCs w:val="24"/>
+                <w:lang w:eastAsia="tr-TR"/>
+              </w:rPr>
+            </w:pPr>
+            <w:r>
+              <w:rPr>
+                <w:rFonts w:ascii="Arial" w:eastAsia="Times New Roman" w:hAnsi="Arial" w:cs="Arial"/>
+                <w:color w:val="000000"/>
+                <w:sz w:val="24"/>
+                <w:szCs w:val="24"/>
+                <w:lang w:eastAsia="tr-TR"/>
+              </w:rPr>
+              <w:t>5</w:t>
+            </w:r>
+          </w:p>
+        </w:tc>
+      </w:tr>
+      <w:tr>
+        <w:trPr>
+          <w:trHeight w:val="300"/>
+        </w:trPr>
+        <w:tc>
+          <w:tcPr>
+            <w:tcW w:w="3960" w:type="dxa"/>
+            <w:tcBorders>
+              <w:top w:val="nil"/>
+              <w:left w:val="single" w:sz="4" w:space="0" w:color="auto"/>
+              <w:bottom w:val="nil"/>
+              <w:right w:val="single" w:sz="4" w:space="0" w:color="auto"/>
+            </w:tcBorders>
+            <w:shd w:val="clear" w:color="000000" w:fill="4472C4"/>
+            <w:noWrap/>
+            <w:vAlign w:val="center"/>
+            <w:hideMark/>
+          </w:tcPr>
+          <w:p>
+            <w:pPr>
+              <w:spacing w:after="0" w:line="240" w:lineRule="auto"/>
+              <w:jc w:val="center"/>
+              <w:rPr>
+                <w:rFonts w:ascii="Calibri" w:eastAsia="Times New Roman" w:hAnsi="Calibri" w:cs="Calibri"/>
+                <w:color w:val="FFFFFF"/>
+                <w:lang w:eastAsia="tr-TR"/>
+              </w:rPr>
+            </w:pPr>
+            <w:r>
+              <w:rPr>
+                <w:rFonts w:ascii="Calibri" w:eastAsia="Times New Roman" w:hAnsi="Calibri" w:cs="Calibri"/>
+                <w:color w:val="FFFFFF"/>
+                <w:lang w:eastAsia="tr-TR"/>
+              </w:rPr>
+              <w:t>Görev Mekanizması Motor (MG90S)</w:t>
+            </w:r>
+          </w:p>
+        </w:tc>
+        <w:tc>
+          <w:tcPr>
+            <w:tcW w:w="1980" w:type="dxa"/>
+            <w:tcBorders>
+              <w:top w:val="nil"/>
+              <w:left w:val="nil"/>
+              <w:bottom w:val="nil"/>
+              <w:right w:val="single" w:sz="4" w:space="0" w:color="auto"/>
+            </w:tcBorders>
+            <w:shd w:val="clear" w:color="auto" w:fill="auto"/>
+            <w:noWrap/>
+            <w:vAlign w:val="center"/>
+            <w:hideMark/>
+          </w:tcPr>
+          <w:p>
+            <w:pPr>
+              <w:spacing w:after="0" w:line="240" w:lineRule="auto"/>
+              <w:jc w:val="center"/>
+              <w:rPr>
+                <w:rFonts w:ascii="Arial" w:eastAsia="Times New Roman" w:hAnsi="Arial" w:cs="Arial"/>
+                <w:color w:val="000000"/>
+                <w:sz w:val="24"/>
+                <w:szCs w:val="24"/>
+                <w:lang w:eastAsia="tr-TR"/>
+              </w:rPr>
+            </w:pPr>
+            <w:r>
+              <w:rPr>
+                <w:rFonts w:ascii="Arial" w:eastAsia="Times New Roman" w:hAnsi="Arial" w:cs="Arial"/>
+                <w:color w:val="000000"/>
+                <w:sz w:val="24"/>
+                <w:szCs w:val="24"/>
+                <w:lang w:eastAsia="tr-TR"/>
+              </w:rPr>
+              <w:t>12,1</w:t>
+            </w:r>
+          </w:p>
+        </w:tc>
+        <w:tc>
+          <w:tcPr>
+            <w:tcW w:w="1680" w:type="dxa"/>
+            <w:tcBorders>
+              <w:top w:val="nil"/>
+              <w:left w:val="nil"/>
+              <w:bottom w:val="nil"/>
+              <w:right w:val="single" w:sz="4" w:space="0" w:color="auto"/>
+            </w:tcBorders>
+            <w:shd w:val="clear" w:color="auto" w:fill="auto"/>
+            <w:noWrap/>
+            <w:vAlign w:val="center"/>
+            <w:hideMark/>
+          </w:tcPr>
+          <w:p>
+            <w:pPr>
+              <w:spacing w:after="0" w:line="240" w:lineRule="auto"/>
+              <w:jc w:val="center"/>
+              <w:rPr>
+                <w:rFonts w:ascii="Arial" w:eastAsia="Times New Roman" w:hAnsi="Arial" w:cs="Arial"/>
+                <w:color w:val="000000"/>
+                <w:sz w:val="24"/>
+                <w:szCs w:val="24"/>
+                <w:lang w:eastAsia="tr-TR"/>
+              </w:rPr>
+            </w:pPr>
+            <w:r>
+              <w:rPr>
+                <w:rFonts w:ascii="Arial" w:eastAsia="Times New Roman" w:hAnsi="Arial" w:cs="Arial"/>
+                <w:color w:val="000000"/>
+                <w:sz w:val="24"/>
+                <w:szCs w:val="24"/>
+                <w:lang w:eastAsia="tr-TR"/>
+              </w:rPr>
+              <w:t>1</w:t>
+            </w:r>
+          </w:p>
+        </w:tc>
+        <w:tc>
+          <w:tcPr>
+            <w:tcW w:w="1700" w:type="dxa"/>
+            <w:tcBorders>
+              <w:top w:val="nil"/>
+              <w:left w:val="nil"/>
+              <w:bottom w:val="nil"/>
+              <w:right w:val="single" w:sz="4" w:space="0" w:color="auto"/>
+            </w:tcBorders>
+            <w:shd w:val="clear" w:color="auto" w:fill="auto"/>
+            <w:noWrap/>
+            <w:vAlign w:val="center"/>
+            <w:hideMark/>
+          </w:tcPr>
+          <w:p>
+            <w:pPr>
+              <w:spacing w:after="0" w:line="240" w:lineRule="auto"/>
+              <w:jc w:val="center"/>
+              <w:rPr>
+                <w:rFonts w:ascii="Arial" w:eastAsia="Times New Roman" w:hAnsi="Arial" w:cs="Arial"/>
+                <w:color w:val="000000"/>
+                <w:sz w:val="24"/>
+                <w:szCs w:val="24"/>
+                <w:lang w:eastAsia="tr-TR"/>
+              </w:rPr>
+            </w:pPr>
+            <w:r>
+              <w:rPr>
+                <w:rFonts w:ascii="Arial" w:eastAsia="Times New Roman" w:hAnsi="Arial" w:cs="Arial"/>
+                <w:color w:val="000000"/>
+                <w:sz w:val="24"/>
+                <w:szCs w:val="24"/>
+                <w:lang w:eastAsia="tr-TR"/>
+              </w:rPr>
+              <w:t>12,1</w:t>
+            </w:r>
+          </w:p>
+        </w:tc>
+      </w:tr>
+      <w:tr>
+        <w:trPr>
+          <w:trHeight w:val="300"/>
+        </w:trPr>
+        <w:tc>
+          <w:tcPr>
+            <w:tcW w:w="3960" w:type="dxa"/>
+            <w:tcBorders>
+              <w:top w:val="nil"/>
+              <w:left w:val="single" w:sz="4" w:space="0" w:color="auto"/>
+              <w:bottom w:val="single" w:sz="4" w:space="0" w:color="auto"/>
+              <w:right w:val="single" w:sz="4" w:space="0" w:color="auto"/>
+            </w:tcBorders>
+            <w:shd w:val="clear" w:color="000000" w:fill="4472C4"/>
+            <w:noWrap/>
+            <w:vAlign w:val="center"/>
+          </w:tcPr>
+          <w:p>
+            <w:pPr>
+              <w:spacing w:after="0" w:line="240" w:lineRule="auto"/>
+              <w:jc w:val="center"/>
+              <w:rPr>
+                <w:rFonts w:ascii="Calibri" w:eastAsia="Times New Roman" w:hAnsi="Calibri" w:cs="Calibri"/>
+                <w:color w:val="FFFFFF"/>
+                <w:lang w:eastAsia="tr-TR"/>
+              </w:rPr>
+            </w:pPr>
+          </w:p>
+        </w:tc>
+        <w:tc>
+          <w:tcPr>
+            <w:tcW w:w="1980" w:type="dxa"/>
+            <w:tcBorders>
+              <w:top w:val="nil"/>
+              <w:left w:val="nil"/>
+              <w:bottom w:val="single" w:sz="4" w:space="0" w:color="auto"/>
+              <w:right w:val="single" w:sz="4" w:space="0" w:color="auto"/>
+            </w:tcBorders>
+            <w:shd w:val="clear" w:color="auto" w:fill="auto"/>
+            <w:noWrap/>
+            <w:vAlign w:val="center"/>
+          </w:tcPr>
+          <w:p>
+            <w:pPr>
+              <w:spacing w:after="0" w:line="240" w:lineRule="auto"/>
+              <w:jc w:val="center"/>
+              <w:rPr>
+                <w:rFonts w:ascii="Arial" w:eastAsia="Times New Roman" w:hAnsi="Arial" w:cs="Arial"/>
+                <w:color w:val="000000"/>
+                <w:sz w:val="24"/>
+                <w:szCs w:val="24"/>
+                <w:lang w:eastAsia="tr-TR"/>
+              </w:rPr>
+            </w:pPr>
+          </w:p>
+        </w:tc>
+        <w:tc>
+          <w:tcPr>
+            <w:tcW w:w="1680" w:type="dxa"/>
+            <w:tcBorders>
+              <w:top w:val="nil"/>
+              <w:left w:val="nil"/>
+              <w:bottom w:val="single" w:sz="4" w:space="0" w:color="auto"/>
+              <w:right w:val="single" w:sz="4" w:space="0" w:color="auto"/>
+            </w:tcBorders>
+            <w:shd w:val="clear" w:color="auto" w:fill="auto"/>
+            <w:noWrap/>
+            <w:vAlign w:val="center"/>
+          </w:tcPr>
+          <w:p>
+            <w:pPr>
+              <w:spacing w:after="0" w:line="240" w:lineRule="auto"/>
+              <w:jc w:val="center"/>
+              <w:rPr>
+                <w:rFonts w:ascii="Arial" w:eastAsia="Times New Roman" w:hAnsi="Arial" w:cs="Arial"/>
+                <w:color w:val="000000"/>
+                <w:sz w:val="24"/>
+                <w:szCs w:val="24"/>
+                <w:lang w:eastAsia="tr-TR"/>
+              </w:rPr>
+            </w:pPr>
+          </w:p>
+        </w:tc>
+        <w:tc>
+          <w:tcPr>
+            <w:tcW w:w="1700" w:type="dxa"/>
+            <w:tcBorders>
+              <w:top w:val="nil"/>
+              <w:left w:val="nil"/>
+              <w:bottom w:val="single" w:sz="4" w:space="0" w:color="auto"/>
+              <w:right w:val="single" w:sz="4" w:space="0" w:color="auto"/>
+            </w:tcBorders>
+            <w:shd w:val="clear" w:color="auto" w:fill="auto"/>
+            <w:noWrap/>
+            <w:vAlign w:val="center"/>
+          </w:tcPr>
+          <w:p>
+            <w:pPr>
+              <w:spacing w:after="0" w:line="240" w:lineRule="auto"/>
+              <w:jc w:val="center"/>
+              <w:rPr>
+                <w:rFonts w:ascii="Arial" w:eastAsia="Times New Roman" w:hAnsi="Arial" w:cs="Arial"/>
+                <w:color w:val="000000"/>
+                <w:sz w:val="24"/>
+                <w:szCs w:val="24"/>
+                <w:lang w:eastAsia="tr-TR"/>
+              </w:rPr>
+            </w:pPr>
+          </w:p>
+        </w:tc>
+      </w:tr>
+    </w:tbl>
+    <w:p>
+      <w:pPr>
+        <w:pStyle w:val="ListeParagraf"/>
+        <w:ind w:left="1080"/>
+        <w:rPr>
+          <w:rFonts w:ascii="Arial" w:hAnsi="Arial" w:cs="Arial"/>
+          <w:b/>
+          <w:bCs/>
+          <w:sz w:val="24"/>
+          <w:szCs w:val="24"/>
+        </w:rPr>
+      </w:pPr>
     </w:p>
     <w:p>
       <w:pPr>
+        <w:pStyle w:val="ListeParagraf"/>
+        <w:ind w:left="1080"/>
+        <w:rPr>
+          <w:rFonts w:ascii="Arial" w:hAnsi="Arial" w:cs="Arial"/>
+          <w:b/>
+          <w:bCs/>
+          <w:sz w:val="24"/>
+          <w:szCs w:val="24"/>
+        </w:rPr>
+      </w:pPr>
+    </w:p>
+    <w:tbl>
+      <w:tblPr>
+        <w:tblW w:w="6120" w:type="dxa"/>
+        <w:tblCellMar>
+          <w:left w:w="70" w:type="dxa"/>
+          <w:right w:w="70" w:type="dxa"/>
+        </w:tblCellMar>
+        <w:tblLook w:val="04A0" w:firstRow="1" w:lastRow="0" w:firstColumn="1" w:lastColumn="0" w:noHBand="0" w:noVBand="1"/>
+      </w:tblPr>
+      <w:tblGrid>
+        <w:gridCol w:w="2620"/>
+        <w:gridCol w:w="1180"/>
+        <w:gridCol w:w="1180"/>
+        <w:gridCol w:w="1140"/>
+      </w:tblGrid>
+      <w:tr>
+        <w:trPr>
+          <w:trHeight w:val="720"/>
+        </w:trPr>
+        <w:tc>
+          <w:tcPr>
+            <w:tcW w:w="2620" w:type="dxa"/>
+            <w:tcBorders>
+              <w:top w:val="single" w:sz="4" w:space="0" w:color="auto"/>
+              <w:left w:val="single" w:sz="4" w:space="0" w:color="auto"/>
+              <w:bottom w:val="single" w:sz="4" w:space="0" w:color="auto"/>
+              <w:right w:val="single" w:sz="4" w:space="0" w:color="auto"/>
+            </w:tcBorders>
+            <w:shd w:val="clear" w:color="000000" w:fill="4472C4"/>
+            <w:noWrap/>
+            <w:vAlign w:val="center"/>
+            <w:hideMark/>
+          </w:tcPr>
+          <w:p>
+            <w:pPr>
+              <w:spacing w:after="0" w:line="240" w:lineRule="auto"/>
+              <w:jc w:val="center"/>
+              <w:rPr>
+                <w:rFonts w:ascii="Arial" w:eastAsia="Times New Roman" w:hAnsi="Arial" w:cs="Arial"/>
+                <w:color w:val="FFFFFF"/>
+                <w:sz w:val="24"/>
+                <w:szCs w:val="24"/>
+                <w:lang w:eastAsia="tr-TR"/>
+              </w:rPr>
+            </w:pPr>
+            <w:r>
+              <w:rPr>
+                <w:rFonts w:ascii="Arial" w:eastAsia="Times New Roman" w:hAnsi="Arial" w:cs="Arial"/>
+                <w:color w:val="FFFFFF"/>
+                <w:sz w:val="24"/>
+                <w:szCs w:val="24"/>
+                <w:lang w:eastAsia="tr-TR"/>
+              </w:rPr>
+              <w:t xml:space="preserve">Uçuş </w:t>
+            </w:r>
+            <w:proofErr w:type="spellStart"/>
+            <w:r>
+              <w:rPr>
+                <w:rFonts w:ascii="Arial" w:eastAsia="Times New Roman" w:hAnsi="Arial" w:cs="Arial"/>
+                <w:color w:val="FFFFFF"/>
+                <w:sz w:val="24"/>
+                <w:szCs w:val="24"/>
+                <w:lang w:eastAsia="tr-TR"/>
+              </w:rPr>
+              <w:t>Konfigrasyonu</w:t>
+            </w:r>
+            <w:proofErr w:type="spellEnd"/>
+          </w:p>
+        </w:tc>
+        <w:tc>
+          <w:tcPr>
+            <w:tcW w:w="1180" w:type="dxa"/>
+            <w:tcBorders>
+              <w:top w:val="single" w:sz="4" w:space="0" w:color="auto"/>
+              <w:left w:val="nil"/>
+              <w:bottom w:val="single" w:sz="4" w:space="0" w:color="auto"/>
+              <w:right w:val="single" w:sz="4" w:space="0" w:color="auto"/>
+            </w:tcBorders>
+            <w:shd w:val="clear" w:color="000000" w:fill="4472C4"/>
+            <w:noWrap/>
+            <w:vAlign w:val="center"/>
+            <w:hideMark/>
+          </w:tcPr>
+          <w:p>
+            <w:pPr>
+              <w:spacing w:after="0" w:line="240" w:lineRule="auto"/>
+              <w:jc w:val="center"/>
+              <w:rPr>
+                <w:rFonts w:ascii="Arial" w:eastAsia="Times New Roman" w:hAnsi="Arial" w:cs="Arial"/>
+                <w:color w:val="FFFFFF"/>
+                <w:sz w:val="24"/>
+                <w:szCs w:val="24"/>
+                <w:lang w:eastAsia="tr-TR"/>
+              </w:rPr>
+            </w:pPr>
+            <w:r>
+              <w:rPr>
+                <w:rFonts w:ascii="Arial" w:eastAsia="Times New Roman" w:hAnsi="Arial" w:cs="Arial"/>
+                <w:color w:val="FFFFFF"/>
+                <w:sz w:val="24"/>
+                <w:szCs w:val="24"/>
+                <w:lang w:eastAsia="tr-TR"/>
+              </w:rPr>
+              <w:t>4 Kanatlı</w:t>
+            </w:r>
+          </w:p>
+        </w:tc>
+        <w:tc>
+          <w:tcPr>
+            <w:tcW w:w="1180" w:type="dxa"/>
+            <w:tcBorders>
+              <w:top w:val="single" w:sz="4" w:space="0" w:color="auto"/>
+              <w:left w:val="nil"/>
+              <w:bottom w:val="single" w:sz="4" w:space="0" w:color="auto"/>
+              <w:right w:val="single" w:sz="4" w:space="0" w:color="auto"/>
+            </w:tcBorders>
+            <w:shd w:val="clear" w:color="000000" w:fill="4472C4"/>
+            <w:noWrap/>
+            <w:vAlign w:val="center"/>
+            <w:hideMark/>
+          </w:tcPr>
+          <w:p>
+            <w:pPr>
+              <w:spacing w:after="0" w:line="240" w:lineRule="auto"/>
+              <w:jc w:val="center"/>
+              <w:rPr>
+                <w:rFonts w:ascii="Arial" w:eastAsia="Times New Roman" w:hAnsi="Arial" w:cs="Arial"/>
+                <w:color w:val="FFFFFF"/>
+                <w:sz w:val="24"/>
+                <w:szCs w:val="24"/>
+                <w:lang w:eastAsia="tr-TR"/>
+              </w:rPr>
+            </w:pPr>
+            <w:r>
+              <w:rPr>
+                <w:rFonts w:ascii="Arial" w:eastAsia="Times New Roman" w:hAnsi="Arial" w:cs="Arial"/>
+                <w:color w:val="FFFFFF"/>
+                <w:sz w:val="24"/>
+                <w:szCs w:val="24"/>
+                <w:lang w:eastAsia="tr-TR"/>
+              </w:rPr>
+              <w:t>3 Kanatlı</w:t>
+            </w:r>
+          </w:p>
+        </w:tc>
+        <w:tc>
+          <w:tcPr>
+            <w:tcW w:w="1140" w:type="dxa"/>
+            <w:tcBorders>
+              <w:top w:val="single" w:sz="4" w:space="0" w:color="auto"/>
+              <w:left w:val="nil"/>
+              <w:bottom w:val="single" w:sz="4" w:space="0" w:color="auto"/>
+              <w:right w:val="single" w:sz="4" w:space="0" w:color="auto"/>
+            </w:tcBorders>
+            <w:shd w:val="clear" w:color="000000" w:fill="4472C4"/>
+            <w:noWrap/>
+            <w:vAlign w:val="center"/>
+            <w:hideMark/>
+          </w:tcPr>
+          <w:p>
+            <w:pPr>
+              <w:spacing w:after="0" w:line="240" w:lineRule="auto"/>
+              <w:jc w:val="center"/>
+              <w:rPr>
+                <w:rFonts w:ascii="Arial" w:eastAsia="Times New Roman" w:hAnsi="Arial" w:cs="Arial"/>
+                <w:color w:val="FFFFFF"/>
+                <w:sz w:val="24"/>
+                <w:szCs w:val="24"/>
+                <w:lang w:eastAsia="tr-TR"/>
+              </w:rPr>
+            </w:pPr>
+            <w:r>
+              <w:rPr>
+                <w:rFonts w:ascii="Arial" w:eastAsia="Times New Roman" w:hAnsi="Arial" w:cs="Arial"/>
+                <w:color w:val="FFFFFF"/>
+                <w:sz w:val="24"/>
+                <w:szCs w:val="24"/>
+                <w:lang w:eastAsia="tr-TR"/>
+              </w:rPr>
+              <w:t>6 Kanatlı</w:t>
+            </w:r>
+          </w:p>
+        </w:tc>
+      </w:tr>
+      <w:tr>
+        <w:trPr>
+          <w:trHeight w:val="420"/>
+        </w:trPr>
+        <w:tc>
+          <w:tcPr>
+            <w:tcW w:w="2620" w:type="dxa"/>
+            <w:tcBorders>
+              <w:top w:val="nil"/>
+              <w:left w:val="single" w:sz="4" w:space="0" w:color="auto"/>
+              <w:bottom w:val="single" w:sz="4" w:space="0" w:color="auto"/>
+              <w:right w:val="single" w:sz="4" w:space="0" w:color="auto"/>
+            </w:tcBorders>
+            <w:shd w:val="clear" w:color="000000" w:fill="4472C4"/>
+            <w:noWrap/>
+            <w:vAlign w:val="center"/>
+            <w:hideMark/>
+          </w:tcPr>
+          <w:p>
+            <w:pPr>
+              <w:spacing w:after="0" w:line="240" w:lineRule="auto"/>
+              <w:jc w:val="center"/>
+              <w:rPr>
+                <w:rFonts w:ascii="Arial" w:eastAsia="Times New Roman" w:hAnsi="Arial" w:cs="Arial"/>
+                <w:color w:val="FFFFFF"/>
+                <w:sz w:val="24"/>
+                <w:szCs w:val="24"/>
+                <w:lang w:eastAsia="tr-TR"/>
+              </w:rPr>
+            </w:pPr>
+            <w:r>
+              <w:rPr>
+                <w:rFonts w:ascii="Arial" w:eastAsia="Times New Roman" w:hAnsi="Arial" w:cs="Arial"/>
+                <w:color w:val="FFFFFF"/>
+                <w:sz w:val="24"/>
+                <w:szCs w:val="24"/>
+                <w:lang w:eastAsia="tr-TR"/>
+              </w:rPr>
+              <w:t>Ağırlığa Etkisi</w:t>
+            </w:r>
+          </w:p>
+        </w:tc>
+        <w:tc>
+          <w:tcPr>
+            <w:tcW w:w="1180" w:type="dxa"/>
+            <w:tcBorders>
+              <w:top w:val="nil"/>
+              <w:left w:val="nil"/>
+              <w:bottom w:val="single" w:sz="4" w:space="0" w:color="auto"/>
+              <w:right w:val="single" w:sz="4" w:space="0" w:color="auto"/>
+            </w:tcBorders>
+            <w:shd w:val="clear" w:color="auto" w:fill="auto"/>
+            <w:noWrap/>
+            <w:vAlign w:val="center"/>
+            <w:hideMark/>
+          </w:tcPr>
+          <w:p>
+            <w:pPr>
+              <w:spacing w:after="0" w:line="240" w:lineRule="auto"/>
+              <w:jc w:val="center"/>
+              <w:rPr>
+                <w:rFonts w:ascii="Arial" w:eastAsia="Times New Roman" w:hAnsi="Arial" w:cs="Arial"/>
+                <w:color w:val="000000"/>
+                <w:sz w:val="24"/>
+                <w:szCs w:val="24"/>
+                <w:lang w:eastAsia="tr-TR"/>
+              </w:rPr>
+            </w:pPr>
+            <w:r>
+              <w:rPr>
+                <w:rFonts w:ascii="Arial" w:eastAsia="Times New Roman" w:hAnsi="Arial" w:cs="Arial"/>
+                <w:color w:val="000000"/>
+                <w:sz w:val="24"/>
+                <w:szCs w:val="24"/>
+                <w:lang w:eastAsia="tr-TR"/>
+              </w:rPr>
+              <w:t>3</w:t>
+            </w:r>
+          </w:p>
+        </w:tc>
+        <w:tc>
+          <w:tcPr>
+            <w:tcW w:w="1180" w:type="dxa"/>
+            <w:tcBorders>
+              <w:top w:val="nil"/>
+              <w:left w:val="nil"/>
+              <w:bottom w:val="single" w:sz="4" w:space="0" w:color="auto"/>
+              <w:right w:val="single" w:sz="4" w:space="0" w:color="auto"/>
+            </w:tcBorders>
+            <w:shd w:val="clear" w:color="auto" w:fill="auto"/>
+            <w:noWrap/>
+            <w:vAlign w:val="center"/>
+            <w:hideMark/>
+          </w:tcPr>
+          <w:p>
+            <w:pPr>
+              <w:spacing w:after="0" w:line="240" w:lineRule="auto"/>
+              <w:jc w:val="center"/>
+              <w:rPr>
+                <w:rFonts w:ascii="Arial" w:eastAsia="Times New Roman" w:hAnsi="Arial" w:cs="Arial"/>
+                <w:color w:val="000000"/>
+                <w:sz w:val="24"/>
+                <w:szCs w:val="24"/>
+                <w:lang w:eastAsia="tr-TR"/>
+              </w:rPr>
+            </w:pPr>
+            <w:r>
+              <w:rPr>
+                <w:rFonts w:ascii="Arial" w:eastAsia="Times New Roman" w:hAnsi="Arial" w:cs="Arial"/>
+                <w:color w:val="000000"/>
+                <w:sz w:val="24"/>
+                <w:szCs w:val="24"/>
+                <w:lang w:eastAsia="tr-TR"/>
+              </w:rPr>
+              <w:t>3</w:t>
+            </w:r>
+          </w:p>
+        </w:tc>
+        <w:tc>
+          <w:tcPr>
+            <w:tcW w:w="1140" w:type="dxa"/>
+            <w:tcBorders>
+              <w:top w:val="nil"/>
+              <w:left w:val="nil"/>
+              <w:bottom w:val="single" w:sz="4" w:space="0" w:color="auto"/>
+              <w:right w:val="single" w:sz="4" w:space="0" w:color="auto"/>
+            </w:tcBorders>
+            <w:shd w:val="clear" w:color="auto" w:fill="auto"/>
+            <w:noWrap/>
+            <w:vAlign w:val="center"/>
+            <w:hideMark/>
+          </w:tcPr>
+          <w:p>
+            <w:pPr>
+              <w:spacing w:after="0" w:line="240" w:lineRule="auto"/>
+              <w:jc w:val="center"/>
+              <w:rPr>
+                <w:rFonts w:ascii="Arial" w:eastAsia="Times New Roman" w:hAnsi="Arial" w:cs="Arial"/>
+                <w:color w:val="000000"/>
+                <w:sz w:val="24"/>
+                <w:szCs w:val="24"/>
+                <w:lang w:eastAsia="tr-TR"/>
+              </w:rPr>
+            </w:pPr>
+            <w:r>
+              <w:rPr>
+                <w:rFonts w:ascii="Arial" w:eastAsia="Times New Roman" w:hAnsi="Arial" w:cs="Arial"/>
+                <w:color w:val="000000"/>
+                <w:sz w:val="24"/>
+                <w:szCs w:val="24"/>
+                <w:lang w:eastAsia="tr-TR"/>
+              </w:rPr>
+              <w:t>2</w:t>
+            </w:r>
+          </w:p>
+        </w:tc>
+      </w:tr>
+      <w:tr>
+        <w:trPr>
+          <w:trHeight w:val="570"/>
+        </w:trPr>
+        <w:tc>
+          <w:tcPr>
+            <w:tcW w:w="2620" w:type="dxa"/>
+            <w:tcBorders>
+              <w:top w:val="nil"/>
+              <w:left w:val="single" w:sz="4" w:space="0" w:color="auto"/>
+              <w:bottom w:val="single" w:sz="4" w:space="0" w:color="auto"/>
+              <w:right w:val="single" w:sz="4" w:space="0" w:color="auto"/>
+            </w:tcBorders>
+            <w:shd w:val="clear" w:color="000000" w:fill="4472C4"/>
+            <w:noWrap/>
+            <w:vAlign w:val="center"/>
+            <w:hideMark/>
+          </w:tcPr>
+          <w:p>
+            <w:pPr>
+              <w:spacing w:after="0" w:line="240" w:lineRule="auto"/>
+              <w:jc w:val="center"/>
+              <w:rPr>
+                <w:rFonts w:ascii="Arial" w:eastAsia="Times New Roman" w:hAnsi="Arial" w:cs="Arial"/>
+                <w:color w:val="FFFFFF"/>
+                <w:sz w:val="24"/>
+                <w:szCs w:val="24"/>
+                <w:lang w:eastAsia="tr-TR"/>
+              </w:rPr>
+            </w:pPr>
+            <w:proofErr w:type="spellStart"/>
+            <w:r>
+              <w:rPr>
+                <w:rFonts w:ascii="Arial" w:eastAsia="Times New Roman" w:hAnsi="Arial" w:cs="Arial"/>
+                <w:color w:val="FFFFFF"/>
+                <w:sz w:val="24"/>
+                <w:szCs w:val="24"/>
+                <w:lang w:eastAsia="tr-TR"/>
+              </w:rPr>
+              <w:t>Stabilite</w:t>
+            </w:r>
+            <w:proofErr w:type="spellEnd"/>
+          </w:p>
+        </w:tc>
+        <w:tc>
+          <w:tcPr>
+            <w:tcW w:w="1180" w:type="dxa"/>
+            <w:tcBorders>
+              <w:top w:val="nil"/>
+              <w:left w:val="nil"/>
+              <w:bottom w:val="single" w:sz="4" w:space="0" w:color="auto"/>
+              <w:right w:val="single" w:sz="4" w:space="0" w:color="auto"/>
+            </w:tcBorders>
+            <w:shd w:val="clear" w:color="auto" w:fill="auto"/>
+            <w:noWrap/>
+            <w:vAlign w:val="center"/>
+            <w:hideMark/>
+          </w:tcPr>
+          <w:p>
+            <w:pPr>
+              <w:spacing w:after="0" w:line="240" w:lineRule="auto"/>
+              <w:jc w:val="center"/>
+              <w:rPr>
+                <w:rFonts w:ascii="Arial" w:eastAsia="Times New Roman" w:hAnsi="Arial" w:cs="Arial"/>
+                <w:color w:val="000000"/>
+                <w:sz w:val="24"/>
+                <w:szCs w:val="24"/>
+                <w:lang w:eastAsia="tr-TR"/>
+              </w:rPr>
+            </w:pPr>
+            <w:r>
+              <w:rPr>
+                <w:rFonts w:ascii="Arial" w:eastAsia="Times New Roman" w:hAnsi="Arial" w:cs="Arial"/>
+                <w:color w:val="000000"/>
+                <w:sz w:val="24"/>
+                <w:szCs w:val="24"/>
+                <w:lang w:eastAsia="tr-TR"/>
+              </w:rPr>
+              <w:t>4</w:t>
+            </w:r>
+          </w:p>
+        </w:tc>
+        <w:tc>
+          <w:tcPr>
+            <w:tcW w:w="1180" w:type="dxa"/>
+            <w:tcBorders>
+              <w:top w:val="nil"/>
+              <w:left w:val="nil"/>
+              <w:bottom w:val="single" w:sz="4" w:space="0" w:color="auto"/>
+              <w:right w:val="single" w:sz="4" w:space="0" w:color="auto"/>
+            </w:tcBorders>
+            <w:shd w:val="clear" w:color="auto" w:fill="auto"/>
+            <w:noWrap/>
+            <w:vAlign w:val="center"/>
+            <w:hideMark/>
+          </w:tcPr>
+          <w:p>
+            <w:pPr>
+              <w:spacing w:after="0" w:line="240" w:lineRule="auto"/>
+              <w:jc w:val="center"/>
+              <w:rPr>
+                <w:rFonts w:ascii="Arial" w:eastAsia="Times New Roman" w:hAnsi="Arial" w:cs="Arial"/>
+                <w:color w:val="000000"/>
+                <w:sz w:val="24"/>
+                <w:szCs w:val="24"/>
+                <w:lang w:eastAsia="tr-TR"/>
+              </w:rPr>
+            </w:pPr>
+            <w:r>
+              <w:rPr>
+                <w:rFonts w:ascii="Arial" w:eastAsia="Times New Roman" w:hAnsi="Arial" w:cs="Arial"/>
+                <w:color w:val="000000"/>
+                <w:sz w:val="24"/>
+                <w:szCs w:val="24"/>
+                <w:lang w:eastAsia="tr-TR"/>
+              </w:rPr>
+              <w:t>3</w:t>
+            </w:r>
+          </w:p>
+        </w:tc>
+        <w:tc>
+          <w:tcPr>
+            <w:tcW w:w="1140" w:type="dxa"/>
+            <w:tcBorders>
+              <w:top w:val="nil"/>
+              <w:left w:val="nil"/>
+              <w:bottom w:val="single" w:sz="4" w:space="0" w:color="auto"/>
+              <w:right w:val="single" w:sz="4" w:space="0" w:color="auto"/>
+            </w:tcBorders>
+            <w:shd w:val="clear" w:color="auto" w:fill="auto"/>
+            <w:noWrap/>
+            <w:vAlign w:val="center"/>
+            <w:hideMark/>
+          </w:tcPr>
+          <w:p>
+            <w:pPr>
+              <w:spacing w:after="0" w:line="240" w:lineRule="auto"/>
+              <w:jc w:val="center"/>
+              <w:rPr>
+                <w:rFonts w:ascii="Arial" w:eastAsia="Times New Roman" w:hAnsi="Arial" w:cs="Arial"/>
+                <w:color w:val="000000"/>
+                <w:sz w:val="24"/>
+                <w:szCs w:val="24"/>
+                <w:lang w:eastAsia="tr-TR"/>
+              </w:rPr>
+            </w:pPr>
+            <w:r>
+              <w:rPr>
+                <w:rFonts w:ascii="Arial" w:eastAsia="Times New Roman" w:hAnsi="Arial" w:cs="Arial"/>
+                <w:color w:val="000000"/>
+                <w:sz w:val="24"/>
+                <w:szCs w:val="24"/>
+                <w:lang w:eastAsia="tr-TR"/>
+              </w:rPr>
+              <w:t>5</w:t>
+            </w:r>
+          </w:p>
+        </w:tc>
+      </w:tr>
+      <w:tr>
+        <w:trPr>
+          <w:trHeight w:val="570"/>
+        </w:trPr>
+        <w:tc>
+          <w:tcPr>
+            <w:tcW w:w="2620" w:type="dxa"/>
+            <w:tcBorders>
+              <w:top w:val="nil"/>
+              <w:left w:val="single" w:sz="4" w:space="0" w:color="auto"/>
+              <w:bottom w:val="single" w:sz="4" w:space="0" w:color="auto"/>
+              <w:right w:val="single" w:sz="4" w:space="0" w:color="auto"/>
+            </w:tcBorders>
+            <w:shd w:val="clear" w:color="000000" w:fill="4472C4"/>
+            <w:noWrap/>
+            <w:vAlign w:val="center"/>
+            <w:hideMark/>
+          </w:tcPr>
+          <w:p>
+            <w:pPr>
+              <w:spacing w:after="0" w:line="240" w:lineRule="auto"/>
+              <w:jc w:val="center"/>
+              <w:rPr>
+                <w:rFonts w:ascii="Arial" w:eastAsia="Times New Roman" w:hAnsi="Arial" w:cs="Arial"/>
+                <w:color w:val="FFFFFF"/>
+                <w:sz w:val="24"/>
+                <w:szCs w:val="24"/>
+                <w:lang w:eastAsia="tr-TR"/>
+              </w:rPr>
+            </w:pPr>
+            <w:r>
+              <w:rPr>
+                <w:rFonts w:ascii="Arial" w:eastAsia="Times New Roman" w:hAnsi="Arial" w:cs="Arial"/>
+                <w:color w:val="FFFFFF"/>
+                <w:sz w:val="24"/>
+                <w:szCs w:val="24"/>
+                <w:lang w:eastAsia="tr-TR"/>
+              </w:rPr>
+              <w:t>Görevlere Uygunluk</w:t>
+            </w:r>
+          </w:p>
+        </w:tc>
+        <w:tc>
+          <w:tcPr>
+            <w:tcW w:w="1180" w:type="dxa"/>
+            <w:tcBorders>
+              <w:top w:val="nil"/>
+              <w:left w:val="nil"/>
+              <w:bottom w:val="single" w:sz="4" w:space="0" w:color="auto"/>
+              <w:right w:val="single" w:sz="4" w:space="0" w:color="auto"/>
+            </w:tcBorders>
+            <w:shd w:val="clear" w:color="auto" w:fill="auto"/>
+            <w:noWrap/>
+            <w:vAlign w:val="center"/>
+            <w:hideMark/>
+          </w:tcPr>
+          <w:p>
+            <w:pPr>
+              <w:spacing w:after="0" w:line="240" w:lineRule="auto"/>
+              <w:jc w:val="center"/>
+              <w:rPr>
+                <w:rFonts w:ascii="Arial" w:eastAsia="Times New Roman" w:hAnsi="Arial" w:cs="Arial"/>
+                <w:color w:val="000000"/>
+                <w:sz w:val="24"/>
+                <w:szCs w:val="24"/>
+                <w:lang w:eastAsia="tr-TR"/>
+              </w:rPr>
+            </w:pPr>
+            <w:r>
+              <w:rPr>
+                <w:rFonts w:ascii="Arial" w:eastAsia="Times New Roman" w:hAnsi="Arial" w:cs="Arial"/>
+                <w:color w:val="000000"/>
+                <w:sz w:val="24"/>
+                <w:szCs w:val="24"/>
+                <w:lang w:eastAsia="tr-TR"/>
+              </w:rPr>
+              <w:t>5</w:t>
+            </w:r>
+          </w:p>
+        </w:tc>
+        <w:tc>
+          <w:tcPr>
+            <w:tcW w:w="1180" w:type="dxa"/>
+            <w:tcBorders>
+              <w:top w:val="nil"/>
+              <w:left w:val="nil"/>
+              <w:bottom w:val="single" w:sz="4" w:space="0" w:color="auto"/>
+              <w:right w:val="single" w:sz="4" w:space="0" w:color="auto"/>
+            </w:tcBorders>
+            <w:shd w:val="clear" w:color="auto" w:fill="auto"/>
+            <w:noWrap/>
+            <w:vAlign w:val="center"/>
+            <w:hideMark/>
+          </w:tcPr>
+          <w:p>
+            <w:pPr>
+              <w:spacing w:after="0" w:line="240" w:lineRule="auto"/>
+              <w:jc w:val="center"/>
+              <w:rPr>
+                <w:rFonts w:ascii="Arial" w:eastAsia="Times New Roman" w:hAnsi="Arial" w:cs="Arial"/>
+                <w:color w:val="000000"/>
+                <w:sz w:val="24"/>
+                <w:szCs w:val="24"/>
+                <w:lang w:eastAsia="tr-TR"/>
+              </w:rPr>
+            </w:pPr>
+            <w:r>
+              <w:rPr>
+                <w:rFonts w:ascii="Arial" w:eastAsia="Times New Roman" w:hAnsi="Arial" w:cs="Arial"/>
+                <w:color w:val="000000"/>
+                <w:sz w:val="24"/>
+                <w:szCs w:val="24"/>
+                <w:lang w:eastAsia="tr-TR"/>
+              </w:rPr>
+              <w:t>2</w:t>
+            </w:r>
+          </w:p>
+        </w:tc>
+        <w:tc>
+          <w:tcPr>
+            <w:tcW w:w="1140" w:type="dxa"/>
+            <w:tcBorders>
+              <w:top w:val="nil"/>
+              <w:left w:val="nil"/>
+              <w:bottom w:val="single" w:sz="4" w:space="0" w:color="auto"/>
+              <w:right w:val="single" w:sz="4" w:space="0" w:color="auto"/>
+            </w:tcBorders>
+            <w:shd w:val="clear" w:color="auto" w:fill="auto"/>
+            <w:noWrap/>
+            <w:vAlign w:val="center"/>
+            <w:hideMark/>
+          </w:tcPr>
+          <w:p>
+            <w:pPr>
+              <w:spacing w:after="0" w:line="240" w:lineRule="auto"/>
+              <w:jc w:val="center"/>
+              <w:rPr>
+                <w:rFonts w:ascii="Arial" w:eastAsia="Times New Roman" w:hAnsi="Arial" w:cs="Arial"/>
+                <w:color w:val="000000"/>
+                <w:sz w:val="24"/>
+                <w:szCs w:val="24"/>
+                <w:lang w:eastAsia="tr-TR"/>
+              </w:rPr>
+            </w:pPr>
+            <w:r>
+              <w:rPr>
+                <w:rFonts w:ascii="Arial" w:eastAsia="Times New Roman" w:hAnsi="Arial" w:cs="Arial"/>
+                <w:color w:val="000000"/>
+                <w:sz w:val="24"/>
+                <w:szCs w:val="24"/>
+                <w:lang w:eastAsia="tr-TR"/>
+              </w:rPr>
+              <w:t>4</w:t>
+            </w:r>
+          </w:p>
+        </w:tc>
+      </w:tr>
+      <w:tr>
+        <w:trPr>
+          <w:trHeight w:val="450"/>
+        </w:trPr>
+        <w:tc>
+          <w:tcPr>
+            <w:tcW w:w="2620" w:type="dxa"/>
+            <w:tcBorders>
+              <w:top w:val="nil"/>
+              <w:left w:val="single" w:sz="4" w:space="0" w:color="auto"/>
+              <w:bottom w:val="single" w:sz="4" w:space="0" w:color="auto"/>
+              <w:right w:val="single" w:sz="4" w:space="0" w:color="auto"/>
+            </w:tcBorders>
+            <w:shd w:val="clear" w:color="000000" w:fill="4472C4"/>
+            <w:noWrap/>
+            <w:vAlign w:val="center"/>
+            <w:hideMark/>
+          </w:tcPr>
+          <w:p>
+            <w:pPr>
+              <w:spacing w:after="0" w:line="240" w:lineRule="auto"/>
+              <w:jc w:val="center"/>
+              <w:rPr>
+                <w:rFonts w:ascii="Arial" w:eastAsia="Times New Roman" w:hAnsi="Arial" w:cs="Arial"/>
+                <w:color w:val="FFFFFF"/>
+                <w:sz w:val="24"/>
+                <w:szCs w:val="24"/>
+                <w:lang w:eastAsia="tr-TR"/>
+              </w:rPr>
+            </w:pPr>
+            <w:proofErr w:type="spellStart"/>
+            <w:r>
+              <w:rPr>
+                <w:rFonts w:ascii="Arial" w:eastAsia="Times New Roman" w:hAnsi="Arial" w:cs="Arial"/>
+                <w:color w:val="FFFFFF"/>
+                <w:sz w:val="24"/>
+                <w:szCs w:val="24"/>
+                <w:lang w:eastAsia="tr-TR"/>
+              </w:rPr>
+              <w:t>Üretilebilirlik</w:t>
+            </w:r>
+            <w:proofErr w:type="spellEnd"/>
+          </w:p>
+        </w:tc>
+        <w:tc>
+          <w:tcPr>
+            <w:tcW w:w="1180" w:type="dxa"/>
+            <w:tcBorders>
+              <w:top w:val="nil"/>
+              <w:left w:val="nil"/>
+              <w:bottom w:val="single" w:sz="4" w:space="0" w:color="auto"/>
+              <w:right w:val="single" w:sz="4" w:space="0" w:color="auto"/>
+            </w:tcBorders>
+            <w:shd w:val="clear" w:color="auto" w:fill="auto"/>
+            <w:noWrap/>
+            <w:vAlign w:val="center"/>
+            <w:hideMark/>
+          </w:tcPr>
+          <w:p>
+            <w:pPr>
+              <w:spacing w:after="0" w:line="240" w:lineRule="auto"/>
+              <w:jc w:val="center"/>
+              <w:rPr>
+                <w:rFonts w:ascii="Arial" w:eastAsia="Times New Roman" w:hAnsi="Arial" w:cs="Arial"/>
+                <w:color w:val="000000"/>
+                <w:sz w:val="24"/>
+                <w:szCs w:val="24"/>
+                <w:lang w:eastAsia="tr-TR"/>
+              </w:rPr>
+            </w:pPr>
+            <w:r>
+              <w:rPr>
+                <w:rFonts w:ascii="Arial" w:eastAsia="Times New Roman" w:hAnsi="Arial" w:cs="Arial"/>
+                <w:color w:val="000000"/>
+                <w:sz w:val="24"/>
+                <w:szCs w:val="24"/>
+                <w:lang w:eastAsia="tr-TR"/>
+              </w:rPr>
+              <w:t>5</w:t>
+            </w:r>
+          </w:p>
+        </w:tc>
+        <w:tc>
+          <w:tcPr>
+            <w:tcW w:w="1180" w:type="dxa"/>
+            <w:tcBorders>
+              <w:top w:val="nil"/>
+              <w:left w:val="nil"/>
+              <w:bottom w:val="single" w:sz="4" w:space="0" w:color="auto"/>
+              <w:right w:val="single" w:sz="4" w:space="0" w:color="auto"/>
+            </w:tcBorders>
+            <w:shd w:val="clear" w:color="auto" w:fill="auto"/>
+            <w:noWrap/>
+            <w:vAlign w:val="center"/>
+            <w:hideMark/>
+          </w:tcPr>
+          <w:p>
+            <w:pPr>
+              <w:spacing w:after="0" w:line="240" w:lineRule="auto"/>
+              <w:jc w:val="center"/>
+              <w:rPr>
+                <w:rFonts w:ascii="Arial" w:eastAsia="Times New Roman" w:hAnsi="Arial" w:cs="Arial"/>
+                <w:color w:val="000000"/>
+                <w:sz w:val="24"/>
+                <w:szCs w:val="24"/>
+                <w:lang w:eastAsia="tr-TR"/>
+              </w:rPr>
+            </w:pPr>
+            <w:r>
+              <w:rPr>
+                <w:rFonts w:ascii="Arial" w:eastAsia="Times New Roman" w:hAnsi="Arial" w:cs="Arial"/>
+                <w:color w:val="000000"/>
+                <w:sz w:val="24"/>
+                <w:szCs w:val="24"/>
+                <w:lang w:eastAsia="tr-TR"/>
+              </w:rPr>
+              <w:t>3</w:t>
+            </w:r>
+          </w:p>
+        </w:tc>
+        <w:tc>
+          <w:tcPr>
+            <w:tcW w:w="1140" w:type="dxa"/>
+            <w:tcBorders>
+              <w:top w:val="nil"/>
+              <w:left w:val="nil"/>
+              <w:bottom w:val="single" w:sz="4" w:space="0" w:color="auto"/>
+              <w:right w:val="single" w:sz="4" w:space="0" w:color="auto"/>
+            </w:tcBorders>
+            <w:shd w:val="clear" w:color="auto" w:fill="auto"/>
+            <w:noWrap/>
+            <w:vAlign w:val="center"/>
+            <w:hideMark/>
+          </w:tcPr>
+          <w:p>
+            <w:pPr>
+              <w:spacing w:after="0" w:line="240" w:lineRule="auto"/>
+              <w:jc w:val="center"/>
+              <w:rPr>
+                <w:rFonts w:ascii="Arial" w:eastAsia="Times New Roman" w:hAnsi="Arial" w:cs="Arial"/>
+                <w:color w:val="000000"/>
+                <w:sz w:val="24"/>
+                <w:szCs w:val="24"/>
+                <w:lang w:eastAsia="tr-TR"/>
+              </w:rPr>
+            </w:pPr>
+            <w:r>
+              <w:rPr>
+                <w:rFonts w:ascii="Arial" w:eastAsia="Times New Roman" w:hAnsi="Arial" w:cs="Arial"/>
+                <w:color w:val="000000"/>
+                <w:sz w:val="24"/>
+                <w:szCs w:val="24"/>
+                <w:lang w:eastAsia="tr-TR"/>
+              </w:rPr>
+              <w:t>3</w:t>
+            </w:r>
+          </w:p>
+        </w:tc>
+      </w:tr>
+      <w:tr>
+        <w:trPr>
+          <w:trHeight w:val="450"/>
+        </w:trPr>
+        <w:tc>
+          <w:tcPr>
+            <w:tcW w:w="2620" w:type="dxa"/>
+            <w:tcBorders>
+              <w:top w:val="nil"/>
+              <w:left w:val="single" w:sz="4" w:space="0" w:color="auto"/>
+              <w:bottom w:val="single" w:sz="4" w:space="0" w:color="auto"/>
+              <w:right w:val="single" w:sz="4" w:space="0" w:color="auto"/>
+            </w:tcBorders>
+            <w:shd w:val="clear" w:color="000000" w:fill="4472C4"/>
+            <w:noWrap/>
+            <w:vAlign w:val="center"/>
+            <w:hideMark/>
+          </w:tcPr>
+          <w:p>
+            <w:pPr>
+              <w:spacing w:after="0" w:line="240" w:lineRule="auto"/>
+              <w:jc w:val="center"/>
+              <w:rPr>
+                <w:rFonts w:ascii="Arial" w:eastAsia="Times New Roman" w:hAnsi="Arial" w:cs="Arial"/>
+                <w:color w:val="FFFFFF"/>
+                <w:sz w:val="24"/>
+                <w:szCs w:val="24"/>
+                <w:lang w:eastAsia="tr-TR"/>
+              </w:rPr>
+            </w:pPr>
+            <w:r>
+              <w:rPr>
+                <w:rFonts w:ascii="Arial" w:eastAsia="Times New Roman" w:hAnsi="Arial" w:cs="Arial"/>
+                <w:color w:val="FFFFFF"/>
+                <w:sz w:val="24"/>
+                <w:szCs w:val="24"/>
+                <w:lang w:eastAsia="tr-TR"/>
+              </w:rPr>
+              <w:t>Toplam Skor</w:t>
+            </w:r>
+          </w:p>
+        </w:tc>
+        <w:tc>
+          <w:tcPr>
+            <w:tcW w:w="1180" w:type="dxa"/>
+            <w:tcBorders>
+              <w:top w:val="nil"/>
+              <w:left w:val="nil"/>
+              <w:bottom w:val="single" w:sz="4" w:space="0" w:color="auto"/>
+              <w:right w:val="single" w:sz="4" w:space="0" w:color="auto"/>
+            </w:tcBorders>
+            <w:shd w:val="clear" w:color="000000" w:fill="C6EFCE"/>
+            <w:noWrap/>
+            <w:vAlign w:val="center"/>
+            <w:hideMark/>
+          </w:tcPr>
+          <w:p>
+            <w:pPr>
+              <w:spacing w:after="0" w:line="240" w:lineRule="auto"/>
+              <w:jc w:val="center"/>
+              <w:rPr>
+                <w:rFonts w:ascii="Calibri" w:eastAsia="Times New Roman" w:hAnsi="Calibri" w:cs="Calibri"/>
+                <w:color w:val="006100"/>
+                <w:lang w:eastAsia="tr-TR"/>
+              </w:rPr>
+            </w:pPr>
+            <w:r>
+              <w:rPr>
+                <w:rFonts w:ascii="Calibri" w:eastAsia="Times New Roman" w:hAnsi="Calibri" w:cs="Calibri"/>
+                <w:color w:val="006100"/>
+                <w:lang w:eastAsia="tr-TR"/>
+              </w:rPr>
+              <w:t>17</w:t>
+            </w:r>
+          </w:p>
+        </w:tc>
+        <w:tc>
+          <w:tcPr>
+            <w:tcW w:w="1180" w:type="dxa"/>
+            <w:tcBorders>
+              <w:top w:val="nil"/>
+              <w:left w:val="nil"/>
+              <w:bottom w:val="single" w:sz="4" w:space="0" w:color="auto"/>
+              <w:right w:val="single" w:sz="4" w:space="0" w:color="auto"/>
+            </w:tcBorders>
+            <w:shd w:val="clear" w:color="000000" w:fill="FFC7CE"/>
+            <w:noWrap/>
+            <w:vAlign w:val="center"/>
+            <w:hideMark/>
+          </w:tcPr>
+          <w:p>
+            <w:pPr>
+              <w:spacing w:after="0" w:line="240" w:lineRule="auto"/>
+              <w:jc w:val="center"/>
+              <w:rPr>
+                <w:rFonts w:ascii="Calibri" w:eastAsia="Times New Roman" w:hAnsi="Calibri" w:cs="Calibri"/>
+                <w:color w:val="9C0006"/>
+                <w:lang w:eastAsia="tr-TR"/>
+              </w:rPr>
+            </w:pPr>
+            <w:r>
+              <w:rPr>
+                <w:rFonts w:ascii="Calibri" w:eastAsia="Times New Roman" w:hAnsi="Calibri" w:cs="Calibri"/>
+                <w:color w:val="9C0006"/>
+                <w:lang w:eastAsia="tr-TR"/>
+              </w:rPr>
+              <w:t>11</w:t>
+            </w:r>
+          </w:p>
+        </w:tc>
+        <w:tc>
+          <w:tcPr>
+            <w:tcW w:w="1140" w:type="dxa"/>
+            <w:tcBorders>
+              <w:top w:val="nil"/>
+              <w:left w:val="nil"/>
+              <w:bottom w:val="single" w:sz="4" w:space="0" w:color="auto"/>
+              <w:right w:val="single" w:sz="4" w:space="0" w:color="auto"/>
+            </w:tcBorders>
+            <w:shd w:val="clear" w:color="000000" w:fill="FFEB9C"/>
+            <w:noWrap/>
+            <w:vAlign w:val="center"/>
+            <w:hideMark/>
+          </w:tcPr>
+          <w:p>
+            <w:pPr>
+              <w:spacing w:after="0" w:line="240" w:lineRule="auto"/>
+              <w:jc w:val="center"/>
+              <w:rPr>
+                <w:rFonts w:ascii="Calibri" w:eastAsia="Times New Roman" w:hAnsi="Calibri" w:cs="Calibri"/>
+                <w:color w:val="9C5700"/>
+                <w:lang w:eastAsia="tr-TR"/>
+              </w:rPr>
+            </w:pPr>
+            <w:r>
+              <w:rPr>
+                <w:rFonts w:ascii="Calibri" w:eastAsia="Times New Roman" w:hAnsi="Calibri" w:cs="Calibri"/>
+                <w:color w:val="9C5700"/>
+                <w:lang w:eastAsia="tr-TR"/>
+              </w:rPr>
+              <w:t>14</w:t>
+            </w:r>
+          </w:p>
+        </w:tc>
+      </w:tr>
+    </w:tbl>
+    <w:p>
+      <w:pPr>
+        <w:pStyle w:val="ListeParagraf"/>
+        <w:ind w:left="1080"/>
+        <w:rPr>
+          <w:rFonts w:ascii="Arial" w:hAnsi="Arial" w:cs="Arial"/>
+          <w:b/>
+          <w:bCs/>
+          <w:sz w:val="24"/>
+          <w:szCs w:val="24"/>
+        </w:rPr>
+      </w:pPr>
+    </w:p>
+    <w:p>
+      <w:pPr>
+        <w:rPr>
+          <w:rFonts w:ascii="Arial" w:hAnsi="Arial" w:cs="Arial"/>
+          <w:bCs/>
+          <w:sz w:val="24"/>
+          <w:szCs w:val="24"/>
+        </w:rPr>
+      </w:pPr>
+      <w:r>
+        <w:rPr>
+          <w:rFonts w:ascii="Arial" w:hAnsi="Arial" w:cs="Arial"/>
+          <w:bCs/>
+          <w:sz w:val="24"/>
+          <w:szCs w:val="24"/>
+        </w:rPr>
+        <w:t>Projedeki görevlere ve alınacak olan elektronik malzemelerin boyutlarına göre teknik çizimler yapıldı. 3B tasarımlar özgün olarak tasarlandı</w:t>
+      </w:r>
+      <w:r>
+        <w:rPr>
+          <w:rFonts w:ascii="Arial" w:hAnsi="Arial" w:cs="Arial"/>
+          <w:bCs/>
+          <w:sz w:val="24"/>
+          <w:szCs w:val="24"/>
+        </w:rPr>
+        <w:t xml:space="preserve"> (Şekil 1)</w:t>
+      </w:r>
+      <w:r>
+        <w:rPr>
+          <w:rFonts w:ascii="Arial" w:hAnsi="Arial" w:cs="Arial"/>
+          <w:bCs/>
+          <w:sz w:val="24"/>
+          <w:szCs w:val="24"/>
+        </w:rPr>
+        <w:t xml:space="preserve">. Döner kanat insansız hava aracının tasarlama aşamasında, hafif olması, yük bırakma sisteminin en uygun yere konumlandırılması, </w:t>
+      </w:r>
+      <w:r>
+        <w:rPr>
+          <w:rFonts w:ascii="Arial" w:hAnsi="Arial" w:cs="Arial"/>
+          <w:bCs/>
+          <w:sz w:val="24"/>
+          <w:szCs w:val="24"/>
+        </w:rPr>
+        <w:t xml:space="preserve">otonom özellikleri ile </w:t>
+      </w:r>
+      <w:r>
+        <w:rPr>
+          <w:rFonts w:ascii="Arial" w:hAnsi="Arial" w:cs="Arial"/>
+          <w:bCs/>
+          <w:sz w:val="24"/>
+          <w:szCs w:val="24"/>
+        </w:rPr>
+        <w:t>kalkış öncesi</w:t>
+      </w:r>
+      <w:r>
+        <w:rPr>
+          <w:rFonts w:ascii="Arial" w:hAnsi="Arial" w:cs="Arial"/>
+          <w:bCs/>
+          <w:sz w:val="24"/>
+          <w:szCs w:val="24"/>
+        </w:rPr>
+        <w:t xml:space="preserve">nde atanan görevi gerçekleştirerek </w:t>
+      </w:r>
+      <w:r>
+        <w:rPr>
+          <w:rFonts w:ascii="Arial" w:hAnsi="Arial" w:cs="Arial"/>
+          <w:bCs/>
+          <w:sz w:val="24"/>
+          <w:szCs w:val="24"/>
+        </w:rPr>
+        <w:t>belirlenen alana yük bırakması,</w:t>
+      </w:r>
+      <w:r>
+        <w:rPr>
+          <w:rFonts w:ascii="Arial" w:hAnsi="Arial" w:cs="Arial"/>
+          <w:bCs/>
+          <w:sz w:val="24"/>
+          <w:szCs w:val="24"/>
+        </w:rPr>
+        <w:t xml:space="preserve"> </w:t>
+      </w:r>
+      <w:r>
+        <w:rPr>
+          <w:rFonts w:ascii="Arial" w:hAnsi="Arial" w:cs="Arial"/>
+          <w:bCs/>
+          <w:sz w:val="24"/>
+          <w:szCs w:val="24"/>
+        </w:rPr>
+        <w:t>aerodinamiğ</w:t>
+      </w:r>
+      <w:r>
+        <w:rPr>
+          <w:rFonts w:ascii="Arial" w:hAnsi="Arial" w:cs="Arial"/>
+          <w:bCs/>
+          <w:sz w:val="24"/>
+          <w:szCs w:val="24"/>
+        </w:rPr>
+        <w:t>e uygun tasarım</w:t>
+      </w:r>
+      <w:r>
+        <w:rPr>
+          <w:rFonts w:ascii="Arial" w:hAnsi="Arial" w:cs="Arial"/>
+          <w:bCs/>
+          <w:color w:val="FF0000"/>
+          <w:sz w:val="24"/>
+          <w:szCs w:val="24"/>
+        </w:rPr>
+        <w:t xml:space="preserve"> </w:t>
+      </w:r>
+      <w:r>
+        <w:rPr>
+          <w:rFonts w:ascii="Arial" w:hAnsi="Arial" w:cs="Arial"/>
+          <w:bCs/>
+          <w:sz w:val="24"/>
+          <w:szCs w:val="24"/>
+        </w:rPr>
+        <w:t xml:space="preserve">ile manevra kabiliyetinin </w:t>
+      </w:r>
+      <w:r>
+        <w:rPr>
+          <w:rFonts w:ascii="Arial" w:hAnsi="Arial" w:cs="Arial"/>
+          <w:bCs/>
+          <w:sz w:val="24"/>
+          <w:szCs w:val="24"/>
+        </w:rPr>
+        <w:t>arttırılması</w:t>
+      </w:r>
+      <w:r>
+        <w:rPr>
+          <w:rFonts w:ascii="Arial" w:hAnsi="Arial" w:cs="Arial"/>
+          <w:bCs/>
+          <w:sz w:val="24"/>
+          <w:szCs w:val="24"/>
+        </w:rPr>
+        <w:t>, GPS</w:t>
+      </w:r>
+      <w:r>
+        <w:rPr>
+          <w:rFonts w:ascii="Arial" w:hAnsi="Arial" w:cs="Arial"/>
+          <w:bCs/>
+          <w:sz w:val="24"/>
+          <w:szCs w:val="24"/>
+        </w:rPr>
+        <w:t xml:space="preserve"> </w:t>
+      </w:r>
+      <w:r>
+        <w:rPr>
+          <w:rFonts w:ascii="Arial" w:hAnsi="Arial" w:cs="Arial"/>
+          <w:bCs/>
+          <w:sz w:val="24"/>
+          <w:szCs w:val="24"/>
+        </w:rPr>
+        <w:t>kullanarak konum algılaması amaçlan</w:t>
+      </w:r>
+      <w:r>
+        <w:rPr>
+          <w:rFonts w:ascii="Arial" w:hAnsi="Arial" w:cs="Arial"/>
+          <w:bCs/>
+          <w:sz w:val="24"/>
+          <w:szCs w:val="24"/>
+        </w:rPr>
+        <w:t>dı</w:t>
+      </w:r>
+      <w:r>
+        <w:rPr>
+          <w:rFonts w:ascii="Arial" w:hAnsi="Arial" w:cs="Arial"/>
+          <w:bCs/>
+          <w:sz w:val="24"/>
+          <w:szCs w:val="24"/>
+        </w:rPr>
+        <w:t>.</w:t>
+      </w:r>
+    </w:p>
+    <w:p>
+      <w:pPr>
         <w:keepNext/>
       </w:pPr>
       <w:r>
@@ -823,6 +4308,7 @@
           <w:noProof/>
           <w:lang w:eastAsia="tr-TR"/>
         </w:rPr>
+        <w:lastRenderedPageBreak/>
         <w:drawing>
           <wp:inline distT="0" distB="0" distL="0" distR="0" wp14:anchorId="69BE3860" wp14:editId="69677985">
             <wp:extent cx="2840087" cy="2776151"/>
@@ -873,24 +4359,14 @@
       <w:r>
         <w:t xml:space="preserve">Şekil </w:t>
       </w:r>
-      <w:r>
-        <w:fldChar w:fldCharType="begin"/>
-      </w:r>
-      <w:r>
-        <w:instrText xml:space="preserve"> SEQ Şekil \* ARABIC </w:instrText>
-      </w:r>
-      <w:r>
-        <w:fldChar w:fldCharType="separate"/>
-      </w:r>
-      <w:r>
-        <w:rPr>
-          <w:noProof/>
-        </w:rPr>
-        <w:t>1</w:t>
-      </w:r>
-      <w:r>
-        <w:fldChar w:fldCharType="end"/>
-      </w:r>
+      <w:fldSimple w:instr=" SEQ Şekil \* ARABIC ">
+        <w:r>
+          <w:rPr>
+            <w:noProof/>
+          </w:rPr>
+          <w:t>1</w:t>
+        </w:r>
+      </w:fldSimple>
       <w:r>
         <w:t>: İHA'nın Genel Tasarımı</w:t>
       </w:r>
@@ -1038,24 +4514,14 @@
                             <w:r>
                               <w:t xml:space="preserve">Şekil </w:t>
                             </w:r>
-                            <w:r>
-                              <w:fldChar w:fldCharType="begin"/>
-                            </w:r>
-                            <w:r>
-                              <w:instrText xml:space="preserve"> SEQ Şekil \* ARABIC </w:instrText>
-                            </w:r>
-                            <w:r>
-                              <w:fldChar w:fldCharType="separate"/>
-                            </w:r>
-                            <w:r>
-                              <w:rPr>
-                                <w:noProof/>
-                              </w:rPr>
-                              <w:t>2</w:t>
-                            </w:r>
-                            <w:r>
-                              <w:fldChar w:fldCharType="end"/>
-                            </w:r>
+                            <w:fldSimple w:instr=" SEQ Şekil \* ARABIC ">
+                              <w:r>
+                                <w:rPr>
+                                  <w:noProof/>
+                                </w:rPr>
+                                <w:t>2</w:t>
+                              </w:r>
+                            </w:fldSimple>
                             <w:r>
                               <w:t>: İHA'nın Tasarlanan Ağırlığı</w:t>
                             </w:r>
@@ -1097,24 +4563,14 @@
                       <w:r>
                         <w:t xml:space="preserve">Şekil </w:t>
                       </w:r>
-                      <w:r>
-                        <w:fldChar w:fldCharType="begin"/>
-                      </w:r>
-                      <w:r>
-                        <w:instrText xml:space="preserve"> SEQ Şekil \* ARABIC </w:instrText>
-                      </w:r>
-                      <w:r>
-                        <w:fldChar w:fldCharType="separate"/>
-                      </w:r>
-                      <w:r>
-                        <w:rPr>
-                          <w:noProof/>
-                        </w:rPr>
-                        <w:t>2</w:t>
-                      </w:r>
-                      <w:r>
-                        <w:fldChar w:fldCharType="end"/>
-                      </w:r>
+                      <w:fldSimple w:instr=" SEQ Şekil \* ARABIC ">
+                        <w:r>
+                          <w:rPr>
+                            <w:noProof/>
+                          </w:rPr>
+                          <w:t>2</w:t>
+                        </w:r>
+                      </w:fldSimple>
                       <w:r>
                         <w:t>: İHA'nın Tasarlanan Ağırlığı</w:t>
                       </w:r>
@@ -1266,7 +4722,6 @@
           <w:sz w:val="24"/>
           <w:szCs w:val="24"/>
         </w:rPr>
-        <w:lastRenderedPageBreak/>
         <w:t>Olası Tipler</w:t>
       </w:r>
       <w:r>
@@ -1362,6 +4817,7 @@
           <w:szCs w:val="24"/>
           <w:lang w:eastAsia="tr-TR"/>
         </w:rPr>
+        <w:lastRenderedPageBreak/>
         <w:drawing>
           <wp:inline distT="0" distB="0" distL="0" distR="0" wp14:anchorId="5105FFD5" wp14:editId="2B33DAC8">
             <wp:extent cx="5321429" cy="3492843"/>
@@ -1477,24 +4933,14 @@
                             <w:r>
                               <w:t xml:space="preserve">Şekil </w:t>
                             </w:r>
-                            <w:r>
-                              <w:fldChar w:fldCharType="begin"/>
-                            </w:r>
-                            <w:r>
-                              <w:instrText xml:space="preserve"> SEQ Şekil \* ARABIC </w:instrText>
-                            </w:r>
-                            <w:r>
-                              <w:fldChar w:fldCharType="separate"/>
-                            </w:r>
-                            <w:r>
-                              <w:rPr>
-                                <w:noProof/>
-                              </w:rPr>
-                              <w:t>3</w:t>
-                            </w:r>
-                            <w:r>
-                              <w:fldChar w:fldCharType="end"/>
-                            </w:r>
+                            <w:fldSimple w:instr=" SEQ Şekil \* ARABIC ">
+                              <w:r>
+                                <w:rPr>
+                                  <w:noProof/>
+                                </w:rPr>
+                                <w:t>3</w:t>
+                              </w:r>
+                            </w:fldSimple>
                             <w:r>
                               <w:t>: İHA Şasesi</w:t>
                             </w:r>
@@ -1533,24 +4979,14 @@
                       <w:r>
                         <w:t xml:space="preserve">Şekil </w:t>
                       </w:r>
-                      <w:r>
-                        <w:fldChar w:fldCharType="begin"/>
-                      </w:r>
-                      <w:r>
-                        <w:instrText xml:space="preserve"> SEQ Şekil \* ARABIC </w:instrText>
-                      </w:r>
-                      <w:r>
-                        <w:fldChar w:fldCharType="separate"/>
-                      </w:r>
-                      <w:r>
-                        <w:rPr>
-                          <w:noProof/>
-                        </w:rPr>
-                        <w:t>3</w:t>
-                      </w:r>
-                      <w:r>
-                        <w:fldChar w:fldCharType="end"/>
-                      </w:r>
+                      <w:fldSimple w:instr=" SEQ Şekil \* ARABIC ">
+                        <w:r>
+                          <w:rPr>
+                            <w:noProof/>
+                          </w:rPr>
+                          <w:t>3</w:t>
+                        </w:r>
+                      </w:fldSimple>
                       <w:r>
                         <w:t>: İHA Şasesi</w:t>
                       </w:r>
@@ -1715,7 +5151,27 @@
           <w:sz w:val="24"/>
           <w:szCs w:val="24"/>
         </w:rPr>
-        <w:t>Kanatlar uzatılarak daha kararlı hava akışı ile stabilite optimizasyonu yapıldı</w:t>
+        <w:t xml:space="preserve">Kanatlar uzatılarak daha kararlı hava akışı ile </w:t>
+      </w:r>
+      <w:proofErr w:type="spellStart"/>
+      <w:r>
+        <w:rPr>
+          <w:rFonts w:ascii="Arial" w:hAnsi="Arial" w:cs="Arial"/>
+          <w:bCs/>
+          <w:sz w:val="24"/>
+          <w:szCs w:val="24"/>
+        </w:rPr>
+        <w:t>stabilite</w:t>
+      </w:r>
+      <w:proofErr w:type="spellEnd"/>
+      <w:r>
+        <w:rPr>
+          <w:rFonts w:ascii="Arial" w:hAnsi="Arial" w:cs="Arial"/>
+          <w:bCs/>
+          <w:sz w:val="24"/>
+          <w:szCs w:val="24"/>
+        </w:rPr>
+        <w:t xml:space="preserve"> optimizasyonu yapıldı</w:t>
       </w:r>
       <w:r>
         <w:rPr>
@@ -1747,6 +5203,7 @@
         <w:rPr>
           <w:noProof/>
         </w:rPr>
+        <w:lastRenderedPageBreak/>
         <mc:AlternateContent>
           <mc:Choice Requires="wps">
             <w:drawing>
@@ -1850,6 +5307,7 @@
         <w:rPr>
           <w:rFonts w:ascii="Arial" w:hAnsi="Arial" w:cs="Arial"/>
           <w:bCs/>
+          <w:noProof/>
           <w:sz w:val="24"/>
           <w:szCs w:val="24"/>
         </w:rPr>
@@ -1925,6 +5383,7 @@
         <w:rPr>
           <w:rFonts w:ascii="Arial" w:hAnsi="Arial" w:cs="Arial"/>
           <w:bCs/>
+          <w:noProof/>
           <w:sz w:val="24"/>
           <w:szCs w:val="24"/>
         </w:rPr>
@@ -2079,6 +5538,7 @@
         <w:rPr>
           <w:rFonts w:ascii="Arial" w:hAnsi="Arial" w:cs="Arial"/>
           <w:bCs/>
+          <w:noProof/>
           <w:sz w:val="24"/>
           <w:szCs w:val="24"/>
         </w:rPr>
@@ -2370,8 +5830,19 @@
           <w:sz w:val="24"/>
           <w:szCs w:val="24"/>
         </w:rPr>
-        <w:t>Mekanik Kurgu: Vida- Epoksi</w:t>
-      </w:r>
+        <w:t xml:space="preserve">Mekanik Kurgu: Vida- </w:t>
+      </w:r>
+      <w:proofErr w:type="spellStart"/>
+      <w:r>
+        <w:rPr>
+          <w:rFonts w:ascii="Arial" w:hAnsi="Arial" w:cs="Arial"/>
+          <w:bCs/>
+          <w:sz w:val="24"/>
+          <w:szCs w:val="24"/>
+        </w:rPr>
+        <w:t>Epoksi</w:t>
+      </w:r>
+      <w:proofErr w:type="spellEnd"/>
       <w:r>
         <w:rPr>
           <w:rFonts w:ascii="Arial" w:hAnsi="Arial" w:cs="Arial"/>
@@ -2397,7 +5868,27 @@
           <w:sz w:val="24"/>
           <w:szCs w:val="24"/>
         </w:rPr>
-        <w:t xml:space="preserve"> İHA üzerindeki bağlantılar krom M3 vida, karbon fiber ayaklar şase üzerine Epoksi yapıştırıcı ile M3 vidalar kullanılacak şekilde tasarlandı. </w:t>
+        <w:t xml:space="preserve"> İHA üzerindeki bağlantılar krom M3 vida, karbon fiber ayaklar şase üzerine </w:t>
+      </w:r>
+      <w:proofErr w:type="spellStart"/>
+      <w:r>
+        <w:rPr>
+          <w:rFonts w:ascii="Arial" w:hAnsi="Arial" w:cs="Arial"/>
+          <w:bCs/>
+          <w:sz w:val="24"/>
+          <w:szCs w:val="24"/>
+        </w:rPr>
+        <w:t>Epoksi</w:t>
+      </w:r>
+      <w:proofErr w:type="spellEnd"/>
+      <w:r>
+        <w:rPr>
+          <w:rFonts w:ascii="Arial" w:hAnsi="Arial" w:cs="Arial"/>
+          <w:bCs/>
+          <w:sz w:val="24"/>
+          <w:szCs w:val="24"/>
+        </w:rPr>
+        <w:t xml:space="preserve"> yapıştırıcı ile M3 vidalar kullanılacak şekilde tasarlandı. </w:t>
       </w:r>
     </w:p>
     <w:p>
@@ -2408,6 +5899,7 @@
         <w:rPr>
           <w:rFonts w:ascii="Arial" w:hAnsi="Arial" w:cs="Arial"/>
           <w:bCs/>
+          <w:noProof/>
           <w:sz w:val="24"/>
           <w:szCs w:val="24"/>
         </w:rPr>
@@ -2817,8 +6309,8 @@
     </w:p>
     <w:tbl>
       <w:tblPr>
-        <w:tblpPr w:leftFromText="141" w:rightFromText="141" w:vertAnchor="text" w:horzAnchor="margin" w:tblpXSpec="center" w:tblpY="140"/>
-        <w:tblW w:w="7826" w:type="dxa"/>
+        <w:tblpPr w:leftFromText="141" w:rightFromText="141" w:vertAnchor="page" w:horzAnchor="margin" w:tblpY="4917"/>
+        <w:tblW w:w="9487" w:type="dxa"/>
         <w:tblCellMar>
           <w:left w:w="70" w:type="dxa"/>
           <w:right w:w="70" w:type="dxa"/>
@@ -2826,59 +6318,56 @@
         <w:tblLook w:val="04A0" w:firstRow="1" w:lastRow="0" w:firstColumn="1" w:lastColumn="0" w:noHBand="0" w:noVBand="1"/>
       </w:tblPr>
       <w:tblGrid>
-        <w:gridCol w:w="1715"/>
+        <w:gridCol w:w="2536"/>
         <w:gridCol w:w="1194"/>
-        <w:gridCol w:w="766"/>
+        <w:gridCol w:w="1118"/>
         <w:gridCol w:w="861"/>
-        <w:gridCol w:w="1061"/>
+        <w:gridCol w:w="1466"/>
         <w:gridCol w:w="1288"/>
-        <w:gridCol w:w="941"/>
+        <w:gridCol w:w="1024"/>
       </w:tblGrid>
       <w:tr>
         <w:trPr>
-          <w:trHeight w:val="582"/>
+          <w:trHeight w:val="817"/>
         </w:trPr>
         <w:tc>
           <w:tcPr>
-            <w:tcW w:w="1715" w:type="dxa"/>
+            <w:tcW w:w="2536" w:type="dxa"/>
             <w:tcBorders>
               <w:top w:val="single" w:sz="4" w:space="0" w:color="auto"/>
               <w:left w:val="single" w:sz="4" w:space="0" w:color="auto"/>
               <w:bottom w:val="single" w:sz="4" w:space="0" w:color="auto"/>
               <w:right w:val="single" w:sz="4" w:space="0" w:color="auto"/>
             </w:tcBorders>
-            <w:shd w:val="clear" w:color="000000" w:fill="8EA9DB"/>
-            <w:noWrap/>
-            <w:vAlign w:val="center"/>
-            <w:hideMark/>
-          </w:tcPr>
-          <w:p>
-            <w:pPr>
-              <w:spacing w:after="0" w:line="240" w:lineRule="auto"/>
-              <w:jc w:val="center"/>
-              <w:rPr>
-                <w:rFonts w:ascii="Arial" w:eastAsia="Times New Roman" w:hAnsi="Arial" w:cs="Arial"/>
+            <w:shd w:val="clear" w:color="000000" w:fill="4472C4"/>
+            <w:noWrap/>
+            <w:vAlign w:val="center"/>
+            <w:hideMark/>
+          </w:tcPr>
+          <w:p>
+            <w:pPr>
+              <w:spacing w:after="0" w:line="240" w:lineRule="auto"/>
+              <w:jc w:val="center"/>
+              <w:rPr>
+                <w:rFonts w:ascii="Calibri" w:eastAsia="Times New Roman" w:hAnsi="Calibri" w:cs="Calibri"/>
                 <w:color w:val="FFFFFF"/>
-                <w:sz w:val="24"/>
-                <w:szCs w:val="24"/>
-                <w:lang w:eastAsia="tr-TR"/>
-              </w:rPr>
-            </w:pPr>
-            <w:r>
-              <w:rPr>
-                <w:rFonts w:ascii="Arial" w:eastAsia="Times New Roman" w:hAnsi="Arial" w:cs="Arial"/>
+                <w:lang w:eastAsia="tr-TR"/>
+              </w:rPr>
+            </w:pPr>
+            <w:r>
+              <w:rPr>
+                <w:rFonts w:ascii="Calibri" w:eastAsia="Times New Roman" w:hAnsi="Calibri" w:cs="Calibri"/>
                 <w:color w:val="FFFFFF"/>
-                <w:sz w:val="24"/>
-                <w:szCs w:val="24"/>
-                <w:lang w:eastAsia="tr-TR"/>
-              </w:rPr>
+                <w:lang w:eastAsia="tr-TR"/>
+              </w:rPr>
+              <w:lastRenderedPageBreak/>
               <w:t>İHA Olası Gövde Malzemeleri</w:t>
             </w:r>
           </w:p>
         </w:tc>
         <w:tc>
           <w:tcPr>
-            <w:tcW w:w="5170" w:type="dxa"/>
+            <w:tcW w:w="5927" w:type="dxa"/>
             <w:gridSpan w:val="5"/>
             <w:tcBorders>
               <w:top w:val="single" w:sz="4" w:space="0" w:color="auto"/>
@@ -2886,29 +6375,25 @@
               <w:bottom w:val="single" w:sz="4" w:space="0" w:color="auto"/>
               <w:right w:val="single" w:sz="4" w:space="0" w:color="auto"/>
             </w:tcBorders>
-            <w:shd w:val="clear" w:color="auto" w:fill="auto"/>
-            <w:noWrap/>
-            <w:vAlign w:val="center"/>
-            <w:hideMark/>
-          </w:tcPr>
-          <w:p>
-            <w:pPr>
-              <w:spacing w:after="0" w:line="240" w:lineRule="auto"/>
-              <w:jc w:val="center"/>
-              <w:rPr>
-                <w:rFonts w:ascii="Arial" w:eastAsia="Times New Roman" w:hAnsi="Arial" w:cs="Arial"/>
-                <w:color w:val="000000"/>
-                <w:sz w:val="24"/>
-                <w:szCs w:val="24"/>
-                <w:lang w:eastAsia="tr-TR"/>
-              </w:rPr>
-            </w:pPr>
-            <w:r>
-              <w:rPr>
-                <w:rFonts w:ascii="Arial" w:eastAsia="Times New Roman" w:hAnsi="Arial" w:cs="Arial"/>
-                <w:color w:val="000000"/>
-                <w:sz w:val="24"/>
-                <w:szCs w:val="24"/>
+            <w:shd w:val="clear" w:color="000000" w:fill="4472C4"/>
+            <w:noWrap/>
+            <w:vAlign w:val="center"/>
+            <w:hideMark/>
+          </w:tcPr>
+          <w:p>
+            <w:pPr>
+              <w:spacing w:after="0" w:line="240" w:lineRule="auto"/>
+              <w:jc w:val="center"/>
+              <w:rPr>
+                <w:rFonts w:ascii="Calibri" w:eastAsia="Times New Roman" w:hAnsi="Calibri" w:cs="Calibri"/>
+                <w:color w:val="FFFFFF"/>
+                <w:lang w:eastAsia="tr-TR"/>
+              </w:rPr>
+            </w:pPr>
+            <w:r>
+              <w:rPr>
+                <w:rFonts w:ascii="Calibri" w:eastAsia="Times New Roman" w:hAnsi="Calibri" w:cs="Calibri"/>
+                <w:color w:val="FFFFFF"/>
                 <w:lang w:eastAsia="tr-TR"/>
               </w:rPr>
               <w:t>Puanlama (Her Bir Kriter 5 Puan Üzerinden Değerlendirilmiştir)</w:t>
@@ -2917,14 +6402,14 @@
         </w:tc>
         <w:tc>
           <w:tcPr>
-            <w:tcW w:w="941" w:type="dxa"/>
+            <w:tcW w:w="1024" w:type="dxa"/>
             <w:tcBorders>
               <w:top w:val="single" w:sz="4" w:space="0" w:color="auto"/>
               <w:left w:val="nil"/>
               <w:bottom w:val="single" w:sz="4" w:space="0" w:color="auto"/>
               <w:right w:val="single" w:sz="4" w:space="0" w:color="auto"/>
             </w:tcBorders>
-            <w:shd w:val="clear" w:color="auto" w:fill="auto"/>
+            <w:shd w:val="clear" w:color="000000" w:fill="4472C4"/>
             <w:noWrap/>
             <w:vAlign w:val="bottom"/>
             <w:hideMark/>
@@ -2933,15 +6418,15 @@
             <w:pPr>
               <w:spacing w:after="0" w:line="240" w:lineRule="auto"/>
               <w:rPr>
-                <w:rFonts w:ascii="Calibri" w:eastAsia="Times New Roman" w:hAnsi="Calibri" w:cs="Times New Roman"/>
-                <w:color w:val="000000"/>
-                <w:lang w:eastAsia="tr-TR"/>
-              </w:rPr>
-            </w:pPr>
-            <w:r>
-              <w:rPr>
-                <w:rFonts w:ascii="Calibri" w:eastAsia="Times New Roman" w:hAnsi="Calibri" w:cs="Times New Roman"/>
-                <w:color w:val="000000"/>
+                <w:rFonts w:ascii="Calibri" w:eastAsia="Times New Roman" w:hAnsi="Calibri" w:cs="Calibri"/>
+                <w:color w:val="FFFFFF"/>
+                <w:lang w:eastAsia="tr-TR"/>
+              </w:rPr>
+            </w:pPr>
+            <w:r>
+              <w:rPr>
+                <w:rFonts w:ascii="Calibri" w:eastAsia="Times New Roman" w:hAnsi="Calibri" w:cs="Calibri"/>
+                <w:color w:val="FFFFFF"/>
                 <w:lang w:eastAsia="tr-TR"/>
               </w:rPr>
               <w:t> </w:t>
@@ -2951,40 +6436,36 @@
       </w:tr>
       <w:tr>
         <w:trPr>
-          <w:trHeight w:val="511"/>
+          <w:trHeight w:val="718"/>
         </w:trPr>
         <w:tc>
           <w:tcPr>
-            <w:tcW w:w="1715" w:type="dxa"/>
+            <w:tcW w:w="2536" w:type="dxa"/>
             <w:tcBorders>
               <w:top w:val="nil"/>
               <w:left w:val="single" w:sz="4" w:space="0" w:color="auto"/>
               <w:bottom w:val="single" w:sz="4" w:space="0" w:color="auto"/>
               <w:right w:val="single" w:sz="4" w:space="0" w:color="auto"/>
             </w:tcBorders>
-            <w:shd w:val="clear" w:color="000000" w:fill="8EA9DB"/>
-            <w:noWrap/>
-            <w:vAlign w:val="center"/>
-            <w:hideMark/>
-          </w:tcPr>
-          <w:p>
-            <w:pPr>
-              <w:spacing w:after="0" w:line="240" w:lineRule="auto"/>
-              <w:jc w:val="center"/>
-              <w:rPr>
-                <w:rFonts w:ascii="Arial" w:eastAsia="Times New Roman" w:hAnsi="Arial" w:cs="Arial"/>
+            <w:shd w:val="clear" w:color="000000" w:fill="4472C4"/>
+            <w:noWrap/>
+            <w:vAlign w:val="center"/>
+            <w:hideMark/>
+          </w:tcPr>
+          <w:p>
+            <w:pPr>
+              <w:spacing w:after="0" w:line="240" w:lineRule="auto"/>
+              <w:jc w:val="center"/>
+              <w:rPr>
+                <w:rFonts w:ascii="Calibri" w:eastAsia="Times New Roman" w:hAnsi="Calibri" w:cs="Calibri"/>
                 <w:color w:val="FFFFFF"/>
-                <w:sz w:val="24"/>
-                <w:szCs w:val="24"/>
-                <w:lang w:eastAsia="tr-TR"/>
-              </w:rPr>
-            </w:pPr>
-            <w:r>
-              <w:rPr>
-                <w:rFonts w:ascii="Arial" w:eastAsia="Times New Roman" w:hAnsi="Arial" w:cs="Arial"/>
+                <w:lang w:eastAsia="tr-TR"/>
+              </w:rPr>
+            </w:pPr>
+            <w:r>
+              <w:rPr>
+                <w:rFonts w:ascii="Calibri" w:eastAsia="Times New Roman" w:hAnsi="Calibri" w:cs="Calibri"/>
                 <w:color w:val="FFFFFF"/>
-                <w:sz w:val="24"/>
-                <w:szCs w:val="24"/>
                 <w:lang w:eastAsia="tr-TR"/>
               </w:rPr>
               <w:t>Değerlendirme Kriterleri</w:t>
@@ -3031,7 +6512,7 @@
         </w:tc>
         <w:tc>
           <w:tcPr>
-            <w:tcW w:w="766" w:type="dxa"/>
+            <w:tcW w:w="1118" w:type="dxa"/>
             <w:tcBorders>
               <w:top w:val="nil"/>
               <w:left w:val="nil"/>
@@ -3107,7 +6588,7 @@
         </w:tc>
         <w:tc>
           <w:tcPr>
-            <w:tcW w:w="1061" w:type="dxa"/>
+            <w:tcW w:w="1466" w:type="dxa"/>
             <w:tcBorders>
               <w:top w:val="nil"/>
               <w:left w:val="nil"/>
@@ -3179,21 +6660,34 @@
               </w:rPr>
               <w:t>Fiyat</w:t>
             </w:r>
-            <w:r>
-              <w:rPr>
-                <w:rFonts w:ascii="Arial" w:eastAsia="Times New Roman" w:hAnsi="Arial" w:cs="Arial"/>
-                <w:color w:val="000000"/>
-                <w:sz w:val="24"/>
-                <w:szCs w:val="24"/>
-                <w:lang w:eastAsia="tr-TR"/>
-              </w:rPr>
-              <w:t xml:space="preserve"> Uygunluğu</w:t>
-            </w:r>
-          </w:p>
-        </w:tc>
-        <w:tc>
-          <w:tcPr>
-            <w:tcW w:w="941" w:type="dxa"/>
+          </w:p>
+          <w:p>
+            <w:pPr>
+              <w:spacing w:after="0" w:line="240" w:lineRule="auto"/>
+              <w:jc w:val="center"/>
+              <w:rPr>
+                <w:rFonts w:ascii="Arial" w:eastAsia="Times New Roman" w:hAnsi="Arial" w:cs="Arial"/>
+                <w:color w:val="000000"/>
+                <w:sz w:val="24"/>
+                <w:szCs w:val="24"/>
+                <w:lang w:eastAsia="tr-TR"/>
+              </w:rPr>
+            </w:pPr>
+            <w:r>
+              <w:rPr>
+                <w:rFonts w:ascii="Arial" w:eastAsia="Times New Roman" w:hAnsi="Arial" w:cs="Arial"/>
+                <w:color w:val="000000"/>
+                <w:sz w:val="24"/>
+                <w:szCs w:val="24"/>
+                <w:lang w:eastAsia="tr-TR"/>
+              </w:rPr>
+              <w:t>Uygunluğu</w:t>
+            </w:r>
+          </w:p>
+        </w:tc>
+        <w:tc>
+          <w:tcPr>
+            <w:tcW w:w="1024" w:type="dxa"/>
             <w:tcBorders>
               <w:top w:val="nil"/>
               <w:left w:val="nil"/>
@@ -3232,40 +6726,36 @@
       </w:tr>
       <w:tr>
         <w:trPr>
-          <w:trHeight w:val="422"/>
+          <w:trHeight w:val="594"/>
         </w:trPr>
         <w:tc>
           <w:tcPr>
-            <w:tcW w:w="1715" w:type="dxa"/>
+            <w:tcW w:w="2536" w:type="dxa"/>
             <w:tcBorders>
               <w:top w:val="nil"/>
               <w:left w:val="single" w:sz="4" w:space="0" w:color="auto"/>
               <w:bottom w:val="single" w:sz="4" w:space="0" w:color="auto"/>
               <w:right w:val="single" w:sz="4" w:space="0" w:color="auto"/>
             </w:tcBorders>
-            <w:shd w:val="clear" w:color="000000" w:fill="8EA9DB"/>
-            <w:noWrap/>
-            <w:vAlign w:val="center"/>
-            <w:hideMark/>
-          </w:tcPr>
-          <w:p>
-            <w:pPr>
-              <w:spacing w:after="0" w:line="240" w:lineRule="auto"/>
-              <w:jc w:val="center"/>
-              <w:rPr>
-                <w:rFonts w:ascii="Arial" w:eastAsia="Times New Roman" w:hAnsi="Arial" w:cs="Arial"/>
+            <w:shd w:val="clear" w:color="000000" w:fill="4472C4"/>
+            <w:noWrap/>
+            <w:vAlign w:val="center"/>
+            <w:hideMark/>
+          </w:tcPr>
+          <w:p>
+            <w:pPr>
+              <w:spacing w:after="0" w:line="240" w:lineRule="auto"/>
+              <w:jc w:val="center"/>
+              <w:rPr>
+                <w:rFonts w:ascii="Calibri" w:eastAsia="Times New Roman" w:hAnsi="Calibri" w:cs="Calibri"/>
                 <w:color w:val="FFFFFF"/>
-                <w:sz w:val="24"/>
-                <w:szCs w:val="24"/>
-                <w:lang w:eastAsia="tr-TR"/>
-              </w:rPr>
-            </w:pPr>
-            <w:r>
-              <w:rPr>
-                <w:rFonts w:ascii="Arial" w:eastAsia="Times New Roman" w:hAnsi="Arial" w:cs="Arial"/>
+                <w:lang w:eastAsia="tr-TR"/>
+              </w:rPr>
+            </w:pPr>
+            <w:r>
+              <w:rPr>
+                <w:rFonts w:ascii="Calibri" w:eastAsia="Times New Roman" w:hAnsi="Calibri" w:cs="Calibri"/>
                 <w:color w:val="FFFFFF"/>
-                <w:sz w:val="24"/>
-                <w:szCs w:val="24"/>
                 <w:lang w:eastAsia="tr-TR"/>
               </w:rPr>
               <w:t>ABS</w:t>
@@ -3312,7 +6802,7 @@
         </w:tc>
         <w:tc>
           <w:tcPr>
-            <w:tcW w:w="766" w:type="dxa"/>
+            <w:tcW w:w="1118" w:type="dxa"/>
             <w:tcBorders>
               <w:top w:val="nil"/>
               <w:left w:val="nil"/>
@@ -3388,7 +6878,7 @@
         </w:tc>
         <w:tc>
           <w:tcPr>
-            <w:tcW w:w="1061" w:type="dxa"/>
+            <w:tcW w:w="1466" w:type="dxa"/>
             <w:tcBorders>
               <w:top w:val="nil"/>
               <w:left w:val="nil"/>
@@ -3464,7 +6954,7 @@
         </w:tc>
         <w:tc>
           <w:tcPr>
-            <w:tcW w:w="941" w:type="dxa"/>
+            <w:tcW w:w="1024" w:type="dxa"/>
             <w:tcBorders>
               <w:top w:val="nil"/>
               <w:left w:val="nil"/>
@@ -3503,40 +6993,36 @@
       </w:tr>
       <w:tr>
         <w:trPr>
-          <w:trHeight w:val="546"/>
+          <w:trHeight w:val="768"/>
         </w:trPr>
         <w:tc>
           <w:tcPr>
-            <w:tcW w:w="1715" w:type="dxa"/>
+            <w:tcW w:w="2536" w:type="dxa"/>
             <w:tcBorders>
               <w:top w:val="nil"/>
               <w:left w:val="single" w:sz="4" w:space="0" w:color="auto"/>
               <w:bottom w:val="single" w:sz="4" w:space="0" w:color="auto"/>
               <w:right w:val="single" w:sz="4" w:space="0" w:color="auto"/>
             </w:tcBorders>
-            <w:shd w:val="clear" w:color="000000" w:fill="8EA9DB"/>
-            <w:noWrap/>
-            <w:vAlign w:val="center"/>
-            <w:hideMark/>
-          </w:tcPr>
-          <w:p>
-            <w:pPr>
-              <w:spacing w:after="0" w:line="240" w:lineRule="auto"/>
-              <w:jc w:val="center"/>
-              <w:rPr>
-                <w:rFonts w:ascii="Arial" w:eastAsia="Times New Roman" w:hAnsi="Arial" w:cs="Arial"/>
+            <w:shd w:val="clear" w:color="000000" w:fill="4472C4"/>
+            <w:noWrap/>
+            <w:vAlign w:val="center"/>
+            <w:hideMark/>
+          </w:tcPr>
+          <w:p>
+            <w:pPr>
+              <w:spacing w:after="0" w:line="240" w:lineRule="auto"/>
+              <w:jc w:val="center"/>
+              <w:rPr>
+                <w:rFonts w:ascii="Calibri" w:eastAsia="Times New Roman" w:hAnsi="Calibri" w:cs="Calibri"/>
                 <w:color w:val="FFFFFF"/>
-                <w:sz w:val="24"/>
-                <w:szCs w:val="24"/>
-                <w:lang w:eastAsia="tr-TR"/>
-              </w:rPr>
-            </w:pPr>
-            <w:r>
-              <w:rPr>
-                <w:rFonts w:ascii="Arial" w:eastAsia="Times New Roman" w:hAnsi="Arial" w:cs="Arial"/>
+                <w:lang w:eastAsia="tr-TR"/>
+              </w:rPr>
+            </w:pPr>
+            <w:r>
+              <w:rPr>
+                <w:rFonts w:ascii="Calibri" w:eastAsia="Times New Roman" w:hAnsi="Calibri" w:cs="Calibri"/>
                 <w:color w:val="FFFFFF"/>
-                <w:sz w:val="24"/>
-                <w:szCs w:val="24"/>
                 <w:lang w:eastAsia="tr-TR"/>
               </w:rPr>
               <w:t>Karbon Fiber</w:t>
@@ -3583,7 +7069,7 @@
         </w:tc>
         <w:tc>
           <w:tcPr>
-            <w:tcW w:w="766" w:type="dxa"/>
+            <w:tcW w:w="1118" w:type="dxa"/>
             <w:tcBorders>
               <w:top w:val="nil"/>
               <w:left w:val="nil"/>
@@ -3659,7 +7145,7 @@
         </w:tc>
         <w:tc>
           <w:tcPr>
-            <w:tcW w:w="1061" w:type="dxa"/>
+            <w:tcW w:w="1466" w:type="dxa"/>
             <w:tcBorders>
               <w:top w:val="nil"/>
               <w:left w:val="nil"/>
@@ -3735,7 +7221,7 @@
         </w:tc>
         <w:tc>
           <w:tcPr>
-            <w:tcW w:w="941" w:type="dxa"/>
+            <w:tcW w:w="1024" w:type="dxa"/>
             <w:tcBorders>
               <w:top w:val="nil"/>
               <w:left w:val="nil"/>
@@ -3749,7 +7235,6 @@
           </w:tcPr>
           <w:p>
             <w:pPr>
-              <w:keepNext/>
               <w:spacing w:after="0" w:line="240" w:lineRule="auto"/>
               <w:jc w:val="center"/>
               <w:rPr>
@@ -3776,156 +7261,70 @@
     </w:tbl>
     <w:p>
       <w:pPr>
-        <w:pStyle w:val="ListeParagraf"/>
-        <w:ind w:left="1080"/>
-        <w:rPr>
-          <w:b/>
-          <w:bCs/>
-          <w:sz w:val="24"/>
-          <w:szCs w:val="24"/>
-        </w:rPr>
-      </w:pPr>
+        <w:pStyle w:val="ResimYazs"/>
+        <w:framePr w:hSpace="141" w:wrap="around" w:vAnchor="text" w:hAnchor="page" w:x="4138" w:y="3349"/>
+        <w:rPr>
+          <w:rFonts w:cstheme="minorHAnsi"/>
+        </w:rPr>
+      </w:pPr>
+      <w:r>
+        <w:rPr>
+          <w:rFonts w:cstheme="minorHAnsi"/>
+        </w:rPr>
+        <w:t xml:space="preserve">Tablo </w:t>
+      </w:r>
+      <w:r>
+        <w:rPr>
+          <w:rFonts w:cstheme="minorHAnsi"/>
+        </w:rPr>
+        <w:fldChar w:fldCharType="begin"/>
+      </w:r>
+      <w:r>
+        <w:rPr>
+          <w:rFonts w:cstheme="minorHAnsi"/>
+        </w:rPr>
+        <w:instrText xml:space="preserve"> SEQ Tablo \* ARABIC </w:instrText>
+      </w:r>
+      <w:r>
+        <w:rPr>
+          <w:rFonts w:cstheme="minorHAnsi"/>
+        </w:rPr>
+        <w:fldChar w:fldCharType="separate"/>
+      </w:r>
+      <w:r>
+        <w:rPr>
+          <w:rFonts w:cstheme="minorHAnsi"/>
+          <w:noProof/>
+        </w:rPr>
+        <w:t>1</w:t>
+      </w:r>
+      <w:r>
+        <w:rPr>
+          <w:rFonts w:cstheme="minorHAnsi"/>
+        </w:rPr>
+        <w:fldChar w:fldCharType="end"/>
+      </w:r>
+      <w:r>
+        <w:rPr>
+          <w:rFonts w:cstheme="minorHAnsi"/>
+        </w:rPr>
+        <w:t xml:space="preserve">: </w:t>
+      </w:r>
+      <w:r>
+        <w:rPr>
+          <w:rFonts w:cstheme="minorHAnsi"/>
+        </w:rPr>
+        <w:t>ABS</w:t>
+      </w:r>
+      <w:r>
+        <w:rPr>
+          <w:rFonts w:cstheme="minorHAnsi"/>
+        </w:rPr>
+        <w:t xml:space="preserve"> ve Karbon Fiber Malzeme Karşılaştırması</w:t>
+      </w:r>
     </w:p>
     <w:p>
       <w:pPr>
-        <w:pStyle w:val="ListeParagraf"/>
-        <w:ind w:left="1080"/>
-        <w:rPr>
-          <w:b/>
-          <w:bCs/>
-          <w:sz w:val="24"/>
-          <w:szCs w:val="24"/>
-        </w:rPr>
-      </w:pPr>
-    </w:p>
-    <w:p>
-      <w:pPr>
-        <w:pStyle w:val="ListeParagraf"/>
-        <w:ind w:left="1080"/>
-        <w:rPr>
-          <w:b/>
-          <w:bCs/>
-          <w:sz w:val="24"/>
-          <w:szCs w:val="24"/>
-        </w:rPr>
-      </w:pPr>
-    </w:p>
-    <w:p>
-      <w:pPr>
-        <w:pStyle w:val="ListeParagraf"/>
-        <w:ind w:left="1080"/>
-        <w:rPr>
-          <w:b/>
-          <w:bCs/>
-          <w:sz w:val="24"/>
-          <w:szCs w:val="24"/>
-        </w:rPr>
-      </w:pPr>
-    </w:p>
-    <w:p>
-      <w:pPr>
-        <w:pStyle w:val="ListeParagraf"/>
-        <w:ind w:left="1080"/>
-        <w:rPr>
-          <w:b/>
-          <w:bCs/>
-          <w:sz w:val="24"/>
-          <w:szCs w:val="24"/>
-        </w:rPr>
-      </w:pPr>
-    </w:p>
-    <w:p>
-      <w:pPr>
-        <w:pStyle w:val="ListeParagraf"/>
-        <w:ind w:left="1080"/>
-        <w:rPr>
-          <w:b/>
-          <w:bCs/>
-          <w:sz w:val="24"/>
-          <w:szCs w:val="24"/>
-        </w:rPr>
-      </w:pPr>
-    </w:p>
-    <w:p>
-      <w:pPr>
-        <w:pStyle w:val="ListeParagraf"/>
-        <w:ind w:left="1080"/>
-        <w:rPr>
-          <w:b/>
-          <w:bCs/>
-          <w:sz w:val="24"/>
-          <w:szCs w:val="24"/>
-        </w:rPr>
-      </w:pPr>
-    </w:p>
-    <w:p>
-      <w:pPr>
-        <w:pStyle w:val="ResimYazs"/>
-        <w:framePr w:hSpace="141" w:wrap="around" w:vAnchor="text" w:hAnchor="page" w:x="4258" w:y="207"/>
-        <w:rPr>
-          <w:rFonts w:cstheme="minorHAnsi"/>
-        </w:rPr>
-      </w:pPr>
-      <w:r>
-        <w:rPr>
-          <w:rFonts w:cstheme="minorHAnsi"/>
-        </w:rPr>
-        <w:t xml:space="preserve">Tablo </w:t>
-      </w:r>
-      <w:r>
-        <w:rPr>
-          <w:rFonts w:cstheme="minorHAnsi"/>
-        </w:rPr>
-        <w:fldChar w:fldCharType="begin"/>
-      </w:r>
-      <w:r>
-        <w:rPr>
-          <w:rFonts w:cstheme="minorHAnsi"/>
-        </w:rPr>
-        <w:instrText xml:space="preserve"> SEQ Tablo \* ARABIC </w:instrText>
-      </w:r>
-      <w:r>
-        <w:rPr>
-          <w:rFonts w:cstheme="minorHAnsi"/>
-        </w:rPr>
-        <w:fldChar w:fldCharType="separate"/>
-      </w:r>
-      <w:r>
-        <w:rPr>
-          <w:rFonts w:cstheme="minorHAnsi"/>
-          <w:noProof/>
-        </w:rPr>
-        <w:t>1</w:t>
-      </w:r>
-      <w:r>
-        <w:rPr>
-          <w:rFonts w:cstheme="minorHAnsi"/>
-        </w:rPr>
-        <w:fldChar w:fldCharType="end"/>
-      </w:r>
-      <w:r>
-        <w:rPr>
-          <w:rFonts w:cstheme="minorHAnsi"/>
-        </w:rPr>
-        <w:t xml:space="preserve">: </w:t>
-      </w:r>
-      <w:r>
-        <w:rPr>
-          <w:rFonts w:cstheme="minorHAnsi"/>
-        </w:rPr>
-        <w:t>ABS</w:t>
-      </w:r>
-      <w:r>
-        <w:rPr>
-          <w:rFonts w:cstheme="minorHAnsi"/>
-        </w:rPr>
-        <w:t xml:space="preserve"> ve Karbon Fiber Malzeme Karşılaştırması</w:t>
-      </w:r>
-    </w:p>
-    <w:p>
-      <w:pPr>
-        <w:pStyle w:val="ListeParagraf"/>
-        <w:ind w:left="1080"/>
         <w:rPr>
           <w:b/>
           <w:bCs/>
@@ -4527,6 +7926,7 @@
           <w:sz w:val="24"/>
           <w:szCs w:val="24"/>
         </w:rPr>
+        <w:lastRenderedPageBreak/>
         <w:t>FS-</w:t>
       </w:r>
       <w:r>
@@ -4885,7 +8285,6 @@
           <w:noProof/>
           <w:lang w:eastAsia="tr-TR"/>
         </w:rPr>
-        <w:lastRenderedPageBreak/>
         <w:drawing>
           <wp:anchor distT="0" distB="0" distL="114300" distR="114300" simplePos="0" relativeHeight="251688960" behindDoc="1" locked="0" layoutInCell="1" allowOverlap="1" wp14:anchorId="336D6E57" wp14:editId="082EDA33">
             <wp:simplePos x="0" y="0"/>
@@ -5141,6 +8540,7 @@
           <w:sz w:val="24"/>
           <w:szCs w:val="24"/>
         </w:rPr>
+        <w:lastRenderedPageBreak/>
         <w:drawing>
           <wp:anchor distT="0" distB="0" distL="114300" distR="114300" simplePos="0" relativeHeight="251689984" behindDoc="1" locked="0" layoutInCell="1" allowOverlap="1" wp14:anchorId="56100225" wp14:editId="1F5F1281">
             <wp:simplePos x="0" y="0"/>
@@ -5237,24 +8637,14 @@
       <w:r>
         <w:t xml:space="preserve">Şekil </w:t>
       </w:r>
-      <w:r>
-        <w:fldChar w:fldCharType="begin"/>
-      </w:r>
-      <w:r>
-        <w:instrText xml:space="preserve"> SEQ Şekil \* ARABIC </w:instrText>
-      </w:r>
-      <w:r>
-        <w:fldChar w:fldCharType="separate"/>
-      </w:r>
-      <w:r>
-        <w:rPr>
-          <w:noProof/>
-        </w:rPr>
-        <w:t>4</w:t>
-      </w:r>
-      <w:r>
-        <w:fldChar w:fldCharType="end"/>
-      </w:r>
+      <w:fldSimple w:instr=" SEQ Şekil \* ARABIC ">
+        <w:r>
+          <w:rPr>
+            <w:noProof/>
+          </w:rPr>
+          <w:t>4</w:t>
+        </w:r>
+      </w:fldSimple>
       <w:r>
         <w:t>: İHA ile ilgili hesaplanan veriler</w:t>
       </w:r>
@@ -5282,7 +8672,6 @@
           <w:sz w:val="24"/>
           <w:szCs w:val="24"/>
         </w:rPr>
-        <w:lastRenderedPageBreak/>
         <w:t xml:space="preserve"> </w:t>
       </w:r>
       <w:r>
@@ -5394,6 +8783,7 @@
           <w:sz w:val="24"/>
           <w:szCs w:val="24"/>
         </w:rPr>
+        <w:lastRenderedPageBreak/>
         <w:drawing>
           <wp:anchor distT="0" distB="0" distL="114300" distR="114300" simplePos="0" relativeHeight="251679744" behindDoc="0" locked="0" layoutInCell="1" allowOverlap="1" wp14:anchorId="6B331BF4" wp14:editId="22C45881">
             <wp:simplePos x="0" y="0"/>

</xml_diff>